<commit_message>
Changes done for VFP10.x
Changes done - as suggested by Chen
</commit_message>
<xml_diff>
--- a/FoxcodePlus_Distribution/FoxcodePlus_en.docx
+++ b/FoxcodePlus_Distribution/FoxcodePlus_en.docx
@@ -1,9 +1,7 @@
 
 <file path=word/document.xml><?xml version="1.0" encoding="utf-8"?>
-<w:document xmlns:wpc="http://schemas.microsoft.com/office/word/2010/wordprocessingCanvas" xmlns:mc="http://schemas.openxmlformats.org/markup-compatibility/2006" xmlns:o="urn:schemas-microsoft-com:office:office" xmlns:r="http://schemas.openxmlformats.org/officeDocument/2006/relationships" xmlns:m="http://schemas.openxmlformats.org/officeDocument/2006/math" xmlns:v="urn:schemas-microsoft-com:vml" xmlns:wp14="http://schemas.microsoft.com/office/word/2010/wordprocessingDrawing" xmlns:wp="http://schemas.openxmlformats.org/drawingml/2006/wordprocessingDrawing" xmlns:w10="urn:schemas-microsoft-com:office:word" xmlns:w="http://schemas.openxmlformats.org/wordprocessingml/2006/main" xmlns:w14="http://schemas.microsoft.com/office/word/2010/wordml" xmlns:wpg="http://schemas.microsoft.com/office/word/2010/wordprocessingGroup" xmlns:wpi="http://schemas.microsoft.com/office/word/2010/wordprocessingInk" xmlns:wne="http://schemas.microsoft.com/office/word/2006/wordml" xmlns:wps="http://schemas.microsoft.com/office/word/2010/wordprocessingShape" mc:Ignorable="w14 wp14">
+<w:document xmlns:wpc="http://schemas.microsoft.com/office/word/2010/wordprocessingCanvas" xmlns:cx="http://schemas.microsoft.com/office/drawing/2014/chartex" xmlns:cx1="http://schemas.microsoft.com/office/drawing/2015/9/8/chartex" xmlns:cx2="http://schemas.microsoft.com/office/drawing/2015/10/21/chartex" xmlns:cx3="http://schemas.microsoft.com/office/drawing/2016/5/9/chartex" xmlns:cx4="http://schemas.microsoft.com/office/drawing/2016/5/10/chartex" xmlns:cx5="http://schemas.microsoft.com/office/drawing/2016/5/11/chartex" xmlns:cx6="http://schemas.microsoft.com/office/drawing/2016/5/12/chartex" xmlns:cx7="http://schemas.microsoft.com/office/drawing/2016/5/13/chartex" xmlns:cx8="http://schemas.microsoft.com/office/drawing/2016/5/14/chartex" xmlns:mc="http://schemas.openxmlformats.org/markup-compatibility/2006" xmlns:aink="http://schemas.microsoft.com/office/drawing/2016/ink" xmlns:am3d="http://schemas.microsoft.com/office/drawing/2017/model3d" xmlns:o="urn:schemas-microsoft-com:office:office" xmlns:oel="http://schemas.microsoft.com/office/2019/extlst" xmlns:r="http://schemas.openxmlformats.org/officeDocument/2006/relationships" xmlns:m="http://schemas.openxmlformats.org/officeDocument/2006/math" xmlns:v="urn:schemas-microsoft-com:vml" xmlns:wp14="http://schemas.microsoft.com/office/word/2010/wordprocessingDrawing" xmlns:wp="http://schemas.openxmlformats.org/drawingml/2006/wordprocessingDrawing" xmlns:w10="urn:schemas-microsoft-com:office:word" xmlns:w="http://schemas.openxmlformats.org/wordprocessingml/2006/main" xmlns:w14="http://schemas.microsoft.com/office/word/2010/wordml" xmlns:w15="http://schemas.microsoft.com/office/word/2012/wordml" xmlns:w16cex="http://schemas.microsoft.com/office/word/2018/wordml/cex" xmlns:w16cid="http://schemas.microsoft.com/office/word/2016/wordml/cid" xmlns:w16="http://schemas.microsoft.com/office/word/2018/wordml" xmlns:w16du="http://schemas.microsoft.com/office/word/2023/wordml/word16du" xmlns:w16sdtdh="http://schemas.microsoft.com/office/word/2020/wordml/sdtdatahash" xmlns:w16se="http://schemas.microsoft.com/office/word/2015/wordml/symex" xmlns:wpg="http://schemas.microsoft.com/office/word/2010/wordprocessingGroup" xmlns:wpi="http://schemas.microsoft.com/office/word/2010/wordprocessingInk" xmlns:wne="http://schemas.microsoft.com/office/word/2006/wordml" xmlns:wps="http://schemas.microsoft.com/office/word/2010/wordprocessingShape" mc:Ignorable="w14 w15 w16se w16cid w16 w16cex w16sdtdh w16du wp14">
   <w:body>
-    <w:bookmarkStart w:id="0" w:name="_GoBack"/>
-    <w:bookmarkEnd w:id="0"/>
     <w:p>
       <w:pPr>
         <w:spacing w:line="240" w:lineRule="auto"/>
@@ -22,7 +20,7 @@
         <mc:AlternateContent>
           <mc:Choice Requires="wps">
             <w:drawing>
-              <wp:anchor distT="0" distB="0" distL="114300" distR="114300" simplePos="0" relativeHeight="251662336" behindDoc="0" locked="0" layoutInCell="1" allowOverlap="1" wp14:anchorId="3D456B68" wp14:editId="2B363871">
+              <wp:anchor distT="0" distB="0" distL="114300" distR="114300" simplePos="0" relativeHeight="251662336" behindDoc="0" locked="0" layoutInCell="1" allowOverlap="1" wp14:anchorId="0AB26F0A" wp14:editId="7A5A79D1">
                 <wp:simplePos x="0" y="0"/>
                 <wp:positionH relativeFrom="column">
                   <wp:posOffset>5537200</wp:posOffset>
@@ -78,7 +76,7 @@
                                 <w:noProof/>
                               </w:rPr>
                               <w:drawing>
-                                <wp:inline distT="0" distB="0" distL="0" distR="0" wp14:anchorId="1DD02073" wp14:editId="5479A428">
+                                <wp:inline distT="0" distB="0" distL="0" distR="0" wp14:anchorId="20AE5532" wp14:editId="5B073089">
                                   <wp:extent cx="755196" cy="352425"/>
                                   <wp:effectExtent l="19050" t="0" r="6804" b="0"/>
                                   <wp:docPr id="56" name="Imagem 53"/>
@@ -95,7 +93,7 @@
                                           </pic:cNvPicPr>
                                         </pic:nvPicPr>
                                         <pic:blipFill>
-                                          <a:blip r:embed="rId9"/>
+                                          <a:blip r:embed="rId8"/>
                                           <a:srcRect/>
                                           <a:stretch>
                                             <a:fillRect/>
@@ -143,11 +141,11 @@
           </mc:Choice>
           <mc:Fallback>
             <w:pict>
-              <v:shapetype id="_x0000_t202" coordsize="21600,21600" o:spt="202" path="m,l,21600r21600,l21600,xe">
+              <v:shapetype w14:anchorId="0AB26F0A" id="_x0000_t202" coordsize="21600,21600" o:spt="202" path="m,l,21600r21600,l21600,xe">
                 <v:stroke joinstyle="miter"/>
                 <v:path gradientshapeok="t" o:connecttype="rect"/>
               </v:shapetype>
-              <v:shape id="Text Box 3" o:spid="_x0000_s1026" type="#_x0000_t202" style="position:absolute;margin-left:436pt;margin-top:99.15pt;width:81.6pt;height:35.35pt;z-index:251662336;visibility:visible;mso-wrap-style:square;mso-width-percent:0;mso-height-percent:0;mso-wrap-distance-left:9pt;mso-wrap-distance-top:0;mso-wrap-distance-right:9pt;mso-wrap-distance-bottom:0;mso-position-horizontal:absolute;mso-position-horizontal-relative:text;mso-position-vertical:absolute;mso-position-vertical-relative:text;mso-width-percent:0;mso-height-percent:0;mso-width-relative:margin;mso-height-relative:margin;v-text-anchor:top" o:gfxdata="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" stroked="f">
+              <v:shape id="Text Box 3" o:spid="_x0000_s1026" type="#_x0000_t202" style="position:absolute;margin-left:436pt;margin-top:99.15pt;width:81.6pt;height:35.35pt;z-index:251662336;visibility:visible;mso-wrap-style:square;mso-width-percent:0;mso-height-percent:0;mso-wrap-distance-left:9pt;mso-wrap-distance-top:0;mso-wrap-distance-right:9pt;mso-wrap-distance-bottom:0;mso-position-horizontal:absolute;mso-position-horizontal-relative:text;mso-position-vertical:absolute;mso-position-vertical-relative:text;mso-width-percent:0;mso-height-percent:0;mso-width-relative:margin;mso-height-relative:margin;v-text-anchor:top" o:gfxdata="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" stroked="f">
                 <v:textbox>
                   <w:txbxContent>
                     <w:p>
@@ -156,7 +154,7 @@
                           <w:noProof/>
                         </w:rPr>
                         <w:drawing>
-                          <wp:inline distT="0" distB="0" distL="0" distR="0" wp14:anchorId="1DD02073" wp14:editId="5479A428">
+                          <wp:inline distT="0" distB="0" distL="0" distR="0" wp14:anchorId="20AE5532" wp14:editId="5B073089">
                             <wp:extent cx="755196" cy="352425"/>
                             <wp:effectExtent l="19050" t="0" r="6804" b="0"/>
                             <wp:docPr id="56" name="Imagem 53"/>
@@ -173,7 +171,7 @@
                                     </pic:cNvPicPr>
                                   </pic:nvPicPr>
                                   <pic:blipFill>
-                                    <a:blip r:embed="rId10"/>
+                                    <a:blip r:embed="rId8"/>
                                     <a:srcRect/>
                                     <a:stretch>
                                       <a:fillRect/>
@@ -209,6 +207,7 @@
           </mc:Fallback>
         </mc:AlternateContent>
       </w:r>
+      <w:proofErr w:type="spellStart"/>
       <w:r>
         <w:rPr>
           <w:b/>
@@ -217,6 +216,7 @@
         </w:rPr>
         <w:t>FoxcodePlus</w:t>
       </w:r>
+      <w:proofErr w:type="spellEnd"/>
       <w:r>
         <w:rPr>
           <w:b/>
@@ -287,7 +287,25 @@
           <w:sz w:val="24"/>
           <w:lang w:val="en-US"/>
         </w:rPr>
-        <w:t xml:space="preserve"> Rodrigo D. Bruscain –</w:t>
+        <w:t xml:space="preserve"> Rodrigo D. </w:t>
+      </w:r>
+      <w:proofErr w:type="spellStart"/>
+      <w:r>
+        <w:rPr>
+          <w:b/>
+          <w:sz w:val="24"/>
+          <w:lang w:val="en-US"/>
+        </w:rPr>
+        <w:t>Bruscain</w:t>
+      </w:r>
+      <w:proofErr w:type="spellEnd"/>
+      <w:r>
+        <w:rPr>
+          <w:b/>
+          <w:sz w:val="24"/>
+          <w:lang w:val="en-US"/>
+        </w:rPr>
+        <w:t xml:space="preserve"> –</w:t>
       </w:r>
       <w:r>
         <w:rPr>
@@ -444,6 +462,7 @@
           <w:lang w:val="en-US"/>
         </w:rPr>
       </w:pPr>
+      <w:proofErr w:type="spellStart"/>
       <w:r>
         <w:rPr>
           <w:sz w:val="24"/>
@@ -455,7 +474,14 @@
         <w:rPr>
           <w:lang w:val="en-US"/>
         </w:rPr>
-        <w:t xml:space="preserve">oxcodePlus </w:t>
+        <w:t>oxcodePlus</w:t>
+      </w:r>
+      <w:proofErr w:type="spellEnd"/>
+      <w:r>
+        <w:rPr>
+          <w:lang w:val="en-US"/>
+        </w:rPr>
+        <w:t xml:space="preserve"> </w:t>
       </w:r>
       <w:r>
         <w:rPr>
@@ -559,11 +585,19 @@
         </w:rPr>
         <w:t xml:space="preserve">of </w:t>
       </w:r>
-      <w:r>
-        <w:rPr>
-          <w:lang w:val="en-US"/>
-        </w:rPr>
-        <w:t xml:space="preserve">FoxcodePlus </w:t>
+      <w:proofErr w:type="spellStart"/>
+      <w:r>
+        <w:rPr>
+          <w:lang w:val="en-US"/>
+        </w:rPr>
+        <w:t>FoxcodePlus</w:t>
+      </w:r>
+      <w:proofErr w:type="spellEnd"/>
+      <w:r>
+        <w:rPr>
+          <w:lang w:val="en-US"/>
+        </w:rPr>
+        <w:t xml:space="preserve"> </w:t>
       </w:r>
       <w:r>
         <w:rPr>
@@ -1138,12 +1172,21 @@
         </w:rPr>
         <w:t xml:space="preserve">” </w:t>
       </w:r>
-      <w:r>
-        <w:rPr>
-          <w:i/>
-          <w:lang w:val="en-US"/>
-        </w:rPr>
-        <w:t xml:space="preserve">combobox how </w:t>
+      <w:proofErr w:type="spellStart"/>
+      <w:r>
+        <w:rPr>
+          <w:i/>
+          <w:lang w:val="en-US"/>
+        </w:rPr>
+        <w:t>combobox</w:t>
+      </w:r>
+      <w:proofErr w:type="spellEnd"/>
+      <w:r>
+        <w:rPr>
+          <w:i/>
+          <w:lang w:val="en-US"/>
+        </w:rPr>
+        <w:t xml:space="preserve"> how </w:t>
       </w:r>
       <w:r>
         <w:rPr>
@@ -1173,7 +1216,7 @@
           <w:noProof/>
         </w:rPr>
         <w:drawing>
-          <wp:inline distT="0" distB="0" distL="0" distR="0" wp14:anchorId="16148A56" wp14:editId="2D0BB6FF">
+          <wp:inline distT="0" distB="0" distL="0" distR="0" wp14:anchorId="7C00470D" wp14:editId="31B2AEF1">
             <wp:extent cx="5705475" cy="1623509"/>
             <wp:effectExtent l="19050" t="0" r="9525" b="0"/>
             <wp:docPr id="14" name="Imagem 11"/>
@@ -1190,7 +1233,7 @@
                     </pic:cNvPicPr>
                   </pic:nvPicPr>
                   <pic:blipFill>
-                    <a:blip r:embed="rId11" cstate="print"/>
+                    <a:blip r:embed="rId9" cstate="print"/>
                     <a:srcRect/>
                     <a:stretch>
                       <a:fillRect/>
@@ -1267,7 +1310,7 @@
           <w:noProof/>
         </w:rPr>
         <w:drawing>
-          <wp:inline distT="0" distB="0" distL="0" distR="0" wp14:anchorId="35781F7E" wp14:editId="5C5CE9DB">
+          <wp:inline distT="0" distB="0" distL="0" distR="0" wp14:anchorId="2EEE18B6" wp14:editId="7F36CAB1">
             <wp:extent cx="5187188" cy="2190750"/>
             <wp:effectExtent l="19050" t="0" r="0" b="0"/>
             <wp:docPr id="16" name="Imagem 13"/>
@@ -1284,7 +1327,7 @@
                     </pic:cNvPicPr>
                   </pic:nvPicPr>
                   <pic:blipFill>
-                    <a:blip r:embed="rId12" cstate="print"/>
+                    <a:blip r:embed="rId10" cstate="print"/>
                     <a:srcRect/>
                     <a:stretch>
                       <a:fillRect/>
@@ -1364,7 +1407,7 @@
           <w:noProof/>
         </w:rPr>
         <w:drawing>
-          <wp:inline distT="0" distB="0" distL="0" distR="0" wp14:anchorId="73846287" wp14:editId="38C4CB6E">
+          <wp:inline distT="0" distB="0" distL="0" distR="0" wp14:anchorId="740ADA90" wp14:editId="5F6FC6AA">
             <wp:extent cx="4667250" cy="2211753"/>
             <wp:effectExtent l="19050" t="0" r="0" b="0"/>
             <wp:docPr id="15" name="Imagem 12"/>
@@ -1381,7 +1424,7 @@
                     </pic:cNvPicPr>
                   </pic:nvPicPr>
                   <pic:blipFill>
-                    <a:blip r:embed="rId13" cstate="print"/>
+                    <a:blip r:embed="rId11" cstate="print"/>
                     <a:srcRect/>
                     <a:stretch>
                       <a:fillRect/>
@@ -1609,7 +1652,7 @@
           <w:noProof/>
         </w:rPr>
         <w:drawing>
-          <wp:inline distT="0" distB="0" distL="0" distR="0" wp14:anchorId="40E24B00" wp14:editId="44641205">
+          <wp:inline distT="0" distB="0" distL="0" distR="0" wp14:anchorId="5E254771" wp14:editId="5732922A">
             <wp:extent cx="5286375" cy="3838575"/>
             <wp:effectExtent l="19050" t="0" r="9525" b="0"/>
             <wp:docPr id="10" name="Imagem 7"/>
@@ -1626,7 +1669,7 @@
                     </pic:cNvPicPr>
                   </pic:nvPicPr>
                   <pic:blipFill>
-                    <a:blip r:embed="rId14" cstate="print"/>
+                    <a:blip r:embed="rId12" cstate="print"/>
                     <a:srcRect/>
                     <a:stretch>
                       <a:fillRect/>
@@ -1702,7 +1745,7 @@
           <w:noProof/>
         </w:rPr>
         <w:drawing>
-          <wp:inline distT="0" distB="0" distL="0" distR="0" wp14:anchorId="4E142D8C" wp14:editId="772424A1">
+          <wp:inline distT="0" distB="0" distL="0" distR="0" wp14:anchorId="4A1E4679" wp14:editId="06827B68">
             <wp:extent cx="5276850" cy="2962275"/>
             <wp:effectExtent l="19050" t="0" r="0" b="0"/>
             <wp:docPr id="11" name="Imagem 8"/>
@@ -1719,7 +1762,7 @@
                     </pic:cNvPicPr>
                   </pic:nvPicPr>
                   <pic:blipFill>
-                    <a:blip r:embed="rId15" cstate="print"/>
+                    <a:blip r:embed="rId13" cstate="print"/>
                     <a:srcRect/>
                     <a:stretch>
                       <a:fillRect/>
@@ -1957,7 +2000,7 @@
           <w:noProof/>
         </w:rPr>
         <w:drawing>
-          <wp:inline distT="0" distB="0" distL="0" distR="0" wp14:anchorId="7A37B4A9" wp14:editId="461AC04A">
+          <wp:inline distT="0" distB="0" distL="0" distR="0" wp14:anchorId="56C50A63" wp14:editId="602C6E5A">
             <wp:extent cx="5238750" cy="4448175"/>
             <wp:effectExtent l="19050" t="0" r="0" b="0"/>
             <wp:docPr id="17" name="Imagem 14"/>
@@ -1974,7 +2017,7 @@
                     </pic:cNvPicPr>
                   </pic:nvPicPr>
                   <pic:blipFill>
-                    <a:blip r:embed="rId16" cstate="print"/>
+                    <a:blip r:embed="rId14" cstate="print"/>
                     <a:srcRect/>
                     <a:stretch>
                       <a:fillRect/>
@@ -2144,7 +2187,7 @@
           <w:noProof/>
         </w:rPr>
         <w:drawing>
-          <wp:inline distT="0" distB="0" distL="0" distR="0" wp14:anchorId="2683B7A8" wp14:editId="26296939">
+          <wp:inline distT="0" distB="0" distL="0" distR="0" wp14:anchorId="23924C3D" wp14:editId="3E8375F6">
             <wp:extent cx="3971925" cy="2724150"/>
             <wp:effectExtent l="19050" t="0" r="9525" b="0"/>
             <wp:docPr id="18" name="Imagem 15"/>
@@ -2161,7 +2204,7 @@
                     </pic:cNvPicPr>
                   </pic:nvPicPr>
                   <pic:blipFill>
-                    <a:blip r:embed="rId17" cstate="print"/>
+                    <a:blip r:embed="rId15" cstate="print"/>
                     <a:srcRect/>
                     <a:stretch>
                       <a:fillRect/>
@@ -2254,8 +2297,17 @@
           <w:lang w:val="en-US"/>
         </w:rPr>
         <w:lastRenderedPageBreak/>
-        <w:t>Constants in file.H</w:t>
-      </w:r>
+        <w:t xml:space="preserve">Constants in </w:t>
+      </w:r>
+      <w:proofErr w:type="spellStart"/>
+      <w:r>
+        <w:rPr>
+          <w:i/>
+          <w:lang w:val="en-US"/>
+        </w:rPr>
+        <w:t>file.H</w:t>
+      </w:r>
+      <w:proofErr w:type="spellEnd"/>
       <w:r>
         <w:rPr>
           <w:i/>
@@ -2282,7 +2334,23 @@
           <w:i/>
           <w:lang w:val="en-US"/>
         </w:rPr>
-        <w:t xml:space="preserve"> with command  #INCLUDE  can be</w:t>
+        <w:t xml:space="preserve"> with </w:t>
+      </w:r>
+      <w:proofErr w:type="gramStart"/>
+      <w:r>
+        <w:rPr>
+          <w:i/>
+          <w:lang w:val="en-US"/>
+        </w:rPr>
+        <w:t>command  #</w:t>
+      </w:r>
+      <w:proofErr w:type="gramEnd"/>
+      <w:r>
+        <w:rPr>
+          <w:i/>
+          <w:lang w:val="en-US"/>
+        </w:rPr>
+        <w:t>INCLUDE  can be</w:t>
       </w:r>
       <w:r>
         <w:rPr>
@@ -2379,7 +2447,7 @@
           <w:noProof/>
         </w:rPr>
         <w:drawing>
-          <wp:inline distT="0" distB="0" distL="0" distR="0" wp14:anchorId="0972794F" wp14:editId="07A48B04">
+          <wp:inline distT="0" distB="0" distL="0" distR="0" wp14:anchorId="545121E0" wp14:editId="478D8177">
             <wp:extent cx="5991225" cy="3171825"/>
             <wp:effectExtent l="0" t="0" r="0" b="0"/>
             <wp:docPr id="30" name="Picture 30"/>
@@ -2396,7 +2464,7 @@
                     </pic:cNvPicPr>
                   </pic:nvPicPr>
                   <pic:blipFill>
-                    <a:blip r:embed="rId18">
+                    <a:blip r:embed="rId16">
                       <a:extLst>
                         <a:ext uri="{28A0092B-C50C-407E-A947-70E740481C1C}">
                           <a14:useLocalDpi xmlns:a14="http://schemas.microsoft.com/office/drawing/2010/main" val="0"/>
@@ -2648,7 +2716,7 @@
           <w:sz w:val="18"/>
         </w:rPr>
         <w:drawing>
-          <wp:inline distT="0" distB="0" distL="0" distR="0" wp14:anchorId="5120F0EE" wp14:editId="77C7CD66">
+          <wp:inline distT="0" distB="0" distL="0" distR="0" wp14:anchorId="1AAC8C12" wp14:editId="68866035">
             <wp:extent cx="6210300" cy="2838450"/>
             <wp:effectExtent l="0" t="0" r="0" b="0"/>
             <wp:docPr id="53" name="Picture 53"/>
@@ -2665,7 +2733,7 @@
                     </pic:cNvPicPr>
                   </pic:nvPicPr>
                   <pic:blipFill>
-                    <a:blip r:embed="rId19">
+                    <a:blip r:embed="rId17">
                       <a:extLst>
                         <a:ext uri="{28A0092B-C50C-407E-A947-70E740481C1C}">
                           <a14:useLocalDpi xmlns:a14="http://schemas.microsoft.com/office/drawing/2010/main" val="0"/>
@@ -2837,7 +2905,23 @@
           <w:i/>
           <w:lang w:val="en-US"/>
         </w:rPr>
-        <w:t xml:space="preserve">tables in DataEnvironment </w:t>
+        <w:t xml:space="preserve">tables in </w:t>
+      </w:r>
+      <w:proofErr w:type="spellStart"/>
+      <w:r>
+        <w:rPr>
+          <w:i/>
+          <w:lang w:val="en-US"/>
+        </w:rPr>
+        <w:t>DataEnvironment</w:t>
+      </w:r>
+      <w:proofErr w:type="spellEnd"/>
+      <w:r>
+        <w:rPr>
+          <w:i/>
+          <w:lang w:val="en-US"/>
+        </w:rPr>
+        <w:t xml:space="preserve"> </w:t>
       </w:r>
       <w:r>
         <w:rPr>
@@ -2857,7 +2941,7 @@
           <w:noProof/>
         </w:rPr>
         <w:drawing>
-          <wp:inline distT="0" distB="0" distL="0" distR="0" wp14:anchorId="471FB452" wp14:editId="265587C8">
+          <wp:inline distT="0" distB="0" distL="0" distR="0" wp14:anchorId="0625D103" wp14:editId="73D007F3">
             <wp:extent cx="6252027" cy="4219575"/>
             <wp:effectExtent l="0" t="0" r="0" b="0"/>
             <wp:docPr id="3" name="Picture 3"/>
@@ -2872,7 +2956,7 @@
                     <pic:cNvPicPr/>
                   </pic:nvPicPr>
                   <pic:blipFill>
-                    <a:blip r:embed="rId20">
+                    <a:blip r:embed="rId18">
                       <a:extLst>
                         <a:ext uri="{28A0092B-C50C-407E-A947-70E740481C1C}">
                           <a14:useLocalDpi xmlns:a14="http://schemas.microsoft.com/office/drawing/2010/main" val="0"/>
@@ -2953,8 +3037,17 @@
           <w:i/>
           <w:lang w:val="en-US"/>
         </w:rPr>
-        <w:t xml:space="preserve"> for tables in DataEnvironment</w:t>
-      </w:r>
+        <w:t xml:space="preserve"> for tables in </w:t>
+      </w:r>
+      <w:proofErr w:type="spellStart"/>
+      <w:r>
+        <w:rPr>
+          <w:i/>
+          <w:lang w:val="en-US"/>
+        </w:rPr>
+        <w:t>DataEnvironment</w:t>
+      </w:r>
+      <w:proofErr w:type="spellEnd"/>
       <w:r>
         <w:rPr>
           <w:i/>
@@ -2973,7 +3066,7 @@
           <w:noProof/>
         </w:rPr>
         <w:drawing>
-          <wp:inline distT="0" distB="0" distL="0" distR="0" wp14:anchorId="3A46BCE7" wp14:editId="46C9BB11">
+          <wp:inline distT="0" distB="0" distL="0" distR="0" wp14:anchorId="0ECDE765" wp14:editId="0C32D9BF">
             <wp:extent cx="5905500" cy="4478204"/>
             <wp:effectExtent l="0" t="0" r="0" b="0"/>
             <wp:docPr id="39" name="Picture 39"/>
@@ -2988,7 +3081,7 @@
                     <pic:cNvPicPr/>
                   </pic:nvPicPr>
                   <pic:blipFill>
-                    <a:blip r:embed="rId21">
+                    <a:blip r:embed="rId19">
                       <a:extLst>
                         <a:ext uri="{28A0092B-C50C-407E-A947-70E740481C1C}">
                           <a14:useLocalDpi xmlns:a14="http://schemas.microsoft.com/office/drawing/2010/main" val="0"/>
@@ -3241,7 +3334,7 @@
           <w:noProof/>
         </w:rPr>
         <w:drawing>
-          <wp:inline distT="0" distB="0" distL="0" distR="0" wp14:anchorId="6ABF918E" wp14:editId="523FF636">
+          <wp:inline distT="0" distB="0" distL="0" distR="0" wp14:anchorId="15D835E0" wp14:editId="2297A2C6">
             <wp:extent cx="6210935" cy="2529205"/>
             <wp:effectExtent l="0" t="0" r="0" b="4445"/>
             <wp:docPr id="4" name="Picture 4"/>
@@ -3258,7 +3351,7 @@
                     </pic:cNvPicPr>
                   </pic:nvPicPr>
                   <pic:blipFill>
-                    <a:blip r:embed="rId22">
+                    <a:blip r:embed="rId20">
                       <a:extLst>
                         <a:ext uri="{28A0092B-C50C-407E-A947-70E740481C1C}">
                           <a14:useLocalDpi xmlns:a14="http://schemas.microsoft.com/office/drawing/2010/main" val="0"/>
@@ -3357,7 +3450,7 @@
           <w:noProof/>
         </w:rPr>
         <w:drawing>
-          <wp:inline distT="0" distB="0" distL="0" distR="0" wp14:anchorId="7AD55898" wp14:editId="65B4BD65">
+          <wp:inline distT="0" distB="0" distL="0" distR="0" wp14:anchorId="2E4C5BF3" wp14:editId="427040D6">
             <wp:extent cx="6210935" cy="2422525"/>
             <wp:effectExtent l="0" t="0" r="0" b="0"/>
             <wp:docPr id="51" name="Picture 51"/>
@@ -3374,7 +3467,7 @@
                     </pic:cNvPicPr>
                   </pic:nvPicPr>
                   <pic:blipFill>
-                    <a:blip r:embed="rId23">
+                    <a:blip r:embed="rId21">
                       <a:extLst>
                         <a:ext uri="{28A0092B-C50C-407E-A947-70E740481C1C}">
                           <a14:useLocalDpi xmlns:a14="http://schemas.microsoft.com/office/drawing/2010/main" val="0"/>
@@ -4078,7 +4171,7 @@
         </w:rPr>
         <w:lastRenderedPageBreak/>
         <w:drawing>
-          <wp:inline distT="0" distB="0" distL="0" distR="0" wp14:anchorId="2BEDB408" wp14:editId="59206F18">
+          <wp:inline distT="0" distB="0" distL="0" distR="0" wp14:anchorId="67741720" wp14:editId="6BA8081B">
             <wp:extent cx="6209665" cy="2424430"/>
             <wp:effectExtent l="0" t="0" r="635" b="0"/>
             <wp:docPr id="50" name="Picture 50"/>
@@ -4095,7 +4188,7 @@
                     </pic:cNvPicPr>
                   </pic:nvPicPr>
                   <pic:blipFill>
-                    <a:blip r:embed="rId24">
+                    <a:blip r:embed="rId22">
                       <a:extLst>
                         <a:ext uri="{28A0092B-C50C-407E-A947-70E740481C1C}">
                           <a14:useLocalDpi xmlns:a14="http://schemas.microsoft.com/office/drawing/2010/main" val="0"/>
@@ -4199,6 +4292,7 @@
           <w:lang w:val="en-US"/>
         </w:rPr>
       </w:pPr>
+      <w:proofErr w:type="gramStart"/>
       <w:r>
         <w:rPr>
           <w:b/>
@@ -4213,7 +4307,16 @@
           <w:sz w:val="24"/>
           <w:lang w:val="en-US"/>
         </w:rPr>
-        <w:t xml:space="preserve">at </w:t>
+        <w:t>at</w:t>
+      </w:r>
+      <w:proofErr w:type="gramEnd"/>
+      <w:r>
+        <w:rPr>
+          <w:b/>
+          <w:sz w:val="24"/>
+          <w:lang w:val="en-US"/>
+        </w:rPr>
+        <w:t xml:space="preserve"> </w:t>
       </w:r>
       <w:r>
         <w:rPr>
@@ -4278,7 +4381,7 @@
           <w:sz w:val="18"/>
         </w:rPr>
         <w:drawing>
-          <wp:inline distT="0" distB="0" distL="0" distR="0" wp14:anchorId="55405061" wp14:editId="1F587B52">
+          <wp:inline distT="0" distB="0" distL="0" distR="0" wp14:anchorId="284BD9B6" wp14:editId="00EBF629">
             <wp:extent cx="5781675" cy="2276475"/>
             <wp:effectExtent l="0" t="0" r="9525" b="9525"/>
             <wp:docPr id="20" name="Picture 20"/>
@@ -4295,7 +4398,7 @@
                     </pic:cNvPicPr>
                   </pic:nvPicPr>
                   <pic:blipFill>
-                    <a:blip r:embed="rId25">
+                    <a:blip r:embed="rId23">
                       <a:extLst>
                         <a:ext uri="{28A0092B-C50C-407E-A947-70E740481C1C}">
                           <a14:useLocalDpi xmlns:a14="http://schemas.microsoft.com/office/drawing/2010/main" val="0"/>
@@ -4388,7 +4491,7 @@
           <w:noProof/>
         </w:rPr>
         <w:drawing>
-          <wp:inline distT="0" distB="0" distL="0" distR="0" wp14:anchorId="081AEE78" wp14:editId="0C3B2ED0">
+          <wp:inline distT="0" distB="0" distL="0" distR="0" wp14:anchorId="774F2A9A" wp14:editId="3322607D">
             <wp:extent cx="5876925" cy="1495425"/>
             <wp:effectExtent l="0" t="0" r="9525" b="9525"/>
             <wp:docPr id="22" name="Picture 22"/>
@@ -4405,7 +4508,7 @@
                     </pic:cNvPicPr>
                   </pic:nvPicPr>
                   <pic:blipFill>
-                    <a:blip r:embed="rId26">
+                    <a:blip r:embed="rId24">
                       <a:extLst>
                         <a:ext uri="{28A0092B-C50C-407E-A947-70E740481C1C}">
                           <a14:useLocalDpi xmlns:a14="http://schemas.microsoft.com/office/drawing/2010/main" val="0"/>
@@ -4725,7 +4828,7 @@
           <w:noProof/>
         </w:rPr>
         <w:drawing>
-          <wp:inline distT="0" distB="0" distL="0" distR="0" wp14:anchorId="1CBF3F71" wp14:editId="6FF1A1FF">
+          <wp:inline distT="0" distB="0" distL="0" distR="0" wp14:anchorId="48DC7B3E" wp14:editId="4D70DF93">
             <wp:extent cx="4762500" cy="2438400"/>
             <wp:effectExtent l="19050" t="0" r="0" b="0"/>
             <wp:docPr id="25" name="Imagem 22"/>
@@ -4742,7 +4845,7 @@
                     </pic:cNvPicPr>
                   </pic:nvPicPr>
                   <pic:blipFill>
-                    <a:blip r:embed="rId27" cstate="print"/>
+                    <a:blip r:embed="rId25" cstate="print"/>
                     <a:srcRect/>
                     <a:stretch>
                       <a:fillRect/>
@@ -4930,7 +5033,7 @@
           <w:noProof/>
         </w:rPr>
         <w:drawing>
-          <wp:inline distT="0" distB="0" distL="0" distR="0" wp14:anchorId="23E0AC93" wp14:editId="7D493D78">
+          <wp:inline distT="0" distB="0" distL="0" distR="0" wp14:anchorId="7E3DF360" wp14:editId="29AE9613">
             <wp:extent cx="6355744" cy="2029645"/>
             <wp:effectExtent l="0" t="0" r="6985" b="8890"/>
             <wp:docPr id="68" name="Picture 68"/>
@@ -4945,7 +5048,7 @@
                     <pic:cNvPicPr/>
                   </pic:nvPicPr>
                   <pic:blipFill>
-                    <a:blip r:embed="rId28">
+                    <a:blip r:embed="rId26">
                       <a:extLst>
                         <a:ext uri="{28A0092B-C50C-407E-A947-70E740481C1C}">
                           <a14:useLocalDpi xmlns:a14="http://schemas.microsoft.com/office/drawing/2010/main" val="0"/>
@@ -5067,7 +5170,7 @@
           <w:noProof/>
         </w:rPr>
         <w:drawing>
-          <wp:inline distT="0" distB="0" distL="0" distR="0" wp14:anchorId="755B577B" wp14:editId="4C380D42">
+          <wp:inline distT="0" distB="0" distL="0" distR="0" wp14:anchorId="29C01578" wp14:editId="490469C5">
             <wp:extent cx="5829300" cy="1552575"/>
             <wp:effectExtent l="19050" t="0" r="0" b="0"/>
             <wp:docPr id="26" name="Imagem 23"/>
@@ -5084,7 +5187,7 @@
                     </pic:cNvPicPr>
                   </pic:nvPicPr>
                   <pic:blipFill>
-                    <a:blip r:embed="rId29" cstate="print"/>
+                    <a:blip r:embed="rId27" cstate="print"/>
                     <a:srcRect/>
                     <a:stretch>
                       <a:fillRect/>
@@ -5272,7 +5375,7 @@
           <w:noProof/>
         </w:rPr>
         <w:drawing>
-          <wp:inline distT="0" distB="0" distL="0" distR="0" wp14:anchorId="1D617552" wp14:editId="3EDE842F">
+          <wp:inline distT="0" distB="0" distL="0" distR="0" wp14:anchorId="495A87DA" wp14:editId="311A9581">
             <wp:extent cx="6570980" cy="946785"/>
             <wp:effectExtent l="0" t="0" r="1270" b="5715"/>
             <wp:docPr id="72" name="Picture 72"/>
@@ -5287,7 +5390,7 @@
                     <pic:cNvPicPr/>
                   </pic:nvPicPr>
                   <pic:blipFill>
-                    <a:blip r:embed="rId30">
+                    <a:blip r:embed="rId28">
                       <a:extLst>
                         <a:ext uri="{28A0092B-C50C-407E-A947-70E740481C1C}">
                           <a14:useLocalDpi xmlns:a14="http://schemas.microsoft.com/office/drawing/2010/main" val="0"/>
@@ -5359,7 +5462,7 @@
           <w:noProof/>
         </w:rPr>
         <w:drawing>
-          <wp:inline distT="0" distB="0" distL="0" distR="0" wp14:anchorId="7981DE28" wp14:editId="063491A1">
+          <wp:inline distT="0" distB="0" distL="0" distR="0" wp14:anchorId="63E65180" wp14:editId="15D17AF6">
             <wp:extent cx="6068272" cy="2676899"/>
             <wp:effectExtent l="0" t="0" r="0" b="9525"/>
             <wp:docPr id="64" name="Picture 64"/>
@@ -5374,7 +5477,7 @@
                     <pic:cNvPicPr/>
                   </pic:nvPicPr>
                   <pic:blipFill>
-                    <a:blip r:embed="rId31">
+                    <a:blip r:embed="rId29">
                       <a:extLst>
                         <a:ext uri="{28A0092B-C50C-407E-A947-70E740481C1C}">
                           <a14:useLocalDpi xmlns:a14="http://schemas.microsoft.com/office/drawing/2010/main" val="0"/>
@@ -5539,7 +5642,7 @@
           <w:noProof/>
         </w:rPr>
         <w:drawing>
-          <wp:inline distT="0" distB="0" distL="0" distR="0" wp14:anchorId="29C392F3" wp14:editId="4EE9365D">
+          <wp:inline distT="0" distB="0" distL="0" distR="0" wp14:anchorId="2066F295" wp14:editId="2874EEFC">
             <wp:extent cx="6570980" cy="935990"/>
             <wp:effectExtent l="0" t="0" r="1270" b="0"/>
             <wp:docPr id="73" name="Picture 73"/>
@@ -5554,7 +5657,7 @@
                     <pic:cNvPicPr/>
                   </pic:nvPicPr>
                   <pic:blipFill>
-                    <a:blip r:embed="rId32">
+                    <a:blip r:embed="rId30">
                       <a:extLst>
                         <a:ext uri="{28A0092B-C50C-407E-A947-70E740481C1C}">
                           <a14:useLocalDpi xmlns:a14="http://schemas.microsoft.com/office/drawing/2010/main" val="0"/>
@@ -5620,7 +5723,7 @@
           <w:noProof/>
         </w:rPr>
         <w:drawing>
-          <wp:inline distT="0" distB="0" distL="0" distR="0" wp14:anchorId="63D76F91" wp14:editId="5ADFE916">
+          <wp:inline distT="0" distB="0" distL="0" distR="0" wp14:anchorId="2900FD82" wp14:editId="260A3467">
             <wp:extent cx="5641080" cy="2649021"/>
             <wp:effectExtent l="0" t="0" r="0" b="0"/>
             <wp:docPr id="74" name="Picture 74"/>
@@ -5635,7 +5738,7 @@
                     <pic:cNvPicPr/>
                   </pic:nvPicPr>
                   <pic:blipFill>
-                    <a:blip r:embed="rId33">
+                    <a:blip r:embed="rId31">
                       <a:extLst>
                         <a:ext uri="{28A0092B-C50C-407E-A947-70E740481C1C}">
                           <a14:useLocalDpi xmlns:a14="http://schemas.microsoft.com/office/drawing/2010/main" val="0"/>
@@ -6015,7 +6118,7 @@
           <w:noProof/>
         </w:rPr>
         <w:drawing>
-          <wp:inline distT="0" distB="0" distL="0" distR="0" wp14:anchorId="48043312" wp14:editId="642813E7">
+          <wp:inline distT="0" distB="0" distL="0" distR="0" wp14:anchorId="70891487" wp14:editId="55E57953">
             <wp:extent cx="5334000" cy="4343400"/>
             <wp:effectExtent l="19050" t="0" r="0" b="0"/>
             <wp:docPr id="27" name="Imagem 24"/>
@@ -6032,7 +6135,7 @@
                     </pic:cNvPicPr>
                   </pic:nvPicPr>
                   <pic:blipFill>
-                    <a:blip r:embed="rId34" cstate="print"/>
+                    <a:blip r:embed="rId32" cstate="print"/>
                     <a:srcRect/>
                     <a:stretch>
                       <a:fillRect/>
@@ -6614,7 +6717,7 @@
           <w:noProof/>
         </w:rPr>
         <w:drawing>
-          <wp:inline distT="0" distB="0" distL="0" distR="0" wp14:anchorId="50A486EC" wp14:editId="52D8E3B3">
+          <wp:inline distT="0" distB="0" distL="0" distR="0" wp14:anchorId="5F6C4FC6" wp14:editId="593D4AFA">
             <wp:extent cx="6343650" cy="4514850"/>
             <wp:effectExtent l="19050" t="0" r="0" b="0"/>
             <wp:docPr id="29" name="Imagem 26"/>
@@ -6631,7 +6734,7 @@
                     </pic:cNvPicPr>
                   </pic:nvPicPr>
                   <pic:blipFill>
-                    <a:blip r:embed="rId35" cstate="print"/>
+                    <a:blip r:embed="rId33" cstate="print"/>
                     <a:srcRect/>
                     <a:stretch>
                       <a:fillRect/>
@@ -7071,7 +7174,7 @@
           <w:noProof/>
         </w:rPr>
         <w:drawing>
-          <wp:inline distT="0" distB="0" distL="0" distR="0" wp14:anchorId="241789AB" wp14:editId="3609226A">
+          <wp:inline distT="0" distB="0" distL="0" distR="0" wp14:anchorId="1F722FD0" wp14:editId="7AA113FA">
             <wp:extent cx="6309943" cy="4124325"/>
             <wp:effectExtent l="19050" t="0" r="0" b="0"/>
             <wp:docPr id="31" name="Imagem 28"/>
@@ -7088,7 +7191,7 @@
                     </pic:cNvPicPr>
                   </pic:nvPicPr>
                   <pic:blipFill>
-                    <a:blip r:embed="rId36" cstate="print"/>
+                    <a:blip r:embed="rId34" cstate="print"/>
                     <a:srcRect/>
                     <a:stretch>
                       <a:fillRect/>
@@ -7244,7 +7347,7 @@
           <w:noProof/>
         </w:rPr>
         <w:drawing>
-          <wp:inline distT="0" distB="0" distL="0" distR="0" wp14:anchorId="4DCBFCE3" wp14:editId="25B16476">
+          <wp:inline distT="0" distB="0" distL="0" distR="0" wp14:anchorId="108860B9" wp14:editId="5AF35945">
             <wp:extent cx="5676900" cy="3619500"/>
             <wp:effectExtent l="19050" t="0" r="0" b="0"/>
             <wp:docPr id="36" name="Imagem 31"/>
@@ -7261,7 +7364,7 @@
                     </pic:cNvPicPr>
                   </pic:nvPicPr>
                   <pic:blipFill>
-                    <a:blip r:embed="rId37" cstate="print"/>
+                    <a:blip r:embed="rId35" cstate="print"/>
                     <a:srcRect/>
                     <a:stretch>
                       <a:fillRect/>
@@ -7419,7 +7522,7 @@
           <w:noProof/>
         </w:rPr>
         <w:drawing>
-          <wp:inline distT="0" distB="0" distL="0" distR="0" wp14:anchorId="00C64540" wp14:editId="515B4D0A">
+          <wp:inline distT="0" distB="0" distL="0" distR="0" wp14:anchorId="44B49185" wp14:editId="5E3F72E8">
             <wp:extent cx="5686425" cy="3476625"/>
             <wp:effectExtent l="19050" t="0" r="9525" b="0"/>
             <wp:docPr id="37" name="Imagem 32"/>
@@ -7436,7 +7539,7 @@
                     </pic:cNvPicPr>
                   </pic:nvPicPr>
                   <pic:blipFill>
-                    <a:blip r:embed="rId38" cstate="print"/>
+                    <a:blip r:embed="rId36" cstate="print"/>
                     <a:srcRect/>
                     <a:stretch>
                       <a:fillRect/>
@@ -7545,7 +7648,7 @@
           <w:noProof/>
         </w:rPr>
         <w:drawing>
-          <wp:inline distT="0" distB="0" distL="0" distR="0">
+          <wp:inline distT="0" distB="0" distL="0" distR="0" wp14:anchorId="43281515" wp14:editId="73BDA88F">
             <wp:extent cx="5620535" cy="3124636"/>
             <wp:effectExtent l="0" t="0" r="0" b="0"/>
             <wp:docPr id="2" name="Picture 2"/>
@@ -7560,7 +7663,7 @@
                     <pic:cNvPicPr/>
                   </pic:nvPicPr>
                   <pic:blipFill>
-                    <a:blip r:embed="rId39">
+                    <a:blip r:embed="rId37">
                       <a:extLst>
                         <a:ext uri="{28A0092B-C50C-407E-A947-70E740481C1C}">
                           <a14:useLocalDpi xmlns:a14="http://schemas.microsoft.com/office/drawing/2010/main" val="0"/>
@@ -7774,7 +7877,23 @@
           <w:i/>
           <w:lang w:val="en-US"/>
         </w:rPr>
-        <w:t>r "thisform."</w:t>
+        <w:t>r "</w:t>
+      </w:r>
+      <w:proofErr w:type="spellStart"/>
+      <w:r>
+        <w:rPr>
+          <w:i/>
+          <w:lang w:val="en-US"/>
+        </w:rPr>
+        <w:t>thisform</w:t>
+      </w:r>
+      <w:proofErr w:type="spellEnd"/>
+      <w:r>
+        <w:rPr>
+          <w:i/>
+          <w:lang w:val="en-US"/>
+        </w:rPr>
+        <w:t>."</w:t>
       </w:r>
     </w:p>
     <w:p>
@@ -7868,7 +7987,23 @@
           <w:i/>
           <w:lang w:val="en-US"/>
         </w:rPr>
-        <w:t>r "thisform." is automatically</w:t>
+        <w:t>r "</w:t>
+      </w:r>
+      <w:proofErr w:type="spellStart"/>
+      <w:r>
+        <w:rPr>
+          <w:i/>
+          <w:lang w:val="en-US"/>
+        </w:rPr>
+        <w:t>thisform</w:t>
+      </w:r>
+      <w:proofErr w:type="spellEnd"/>
+      <w:r>
+        <w:rPr>
+          <w:i/>
+          <w:lang w:val="en-US"/>
+        </w:rPr>
+        <w:t>." is automatically</w:t>
       </w:r>
       <w:r>
         <w:rPr>
@@ -7973,7 +8108,23 @@
           <w:i/>
           <w:lang w:val="en-US"/>
         </w:rPr>
-        <w:t xml:space="preserve"> BaseClass </w:t>
+        <w:t xml:space="preserve"> </w:t>
+      </w:r>
+      <w:proofErr w:type="spellStart"/>
+      <w:r>
+        <w:rPr>
+          <w:i/>
+          <w:lang w:val="en-US"/>
+        </w:rPr>
+        <w:t>BaseClass</w:t>
+      </w:r>
+      <w:proofErr w:type="spellEnd"/>
+      <w:r>
+        <w:rPr>
+          <w:i/>
+          <w:lang w:val="en-US"/>
+        </w:rPr>
+        <w:t xml:space="preserve"> </w:t>
       </w:r>
       <w:r>
         <w:rPr>
@@ -7987,7 +8138,23 @@
           <w:i/>
           <w:lang w:val="en-US"/>
         </w:rPr>
-        <w:t xml:space="preserve"> ClassLibrary. </w:t>
+        <w:t xml:space="preserve"> </w:t>
+      </w:r>
+      <w:proofErr w:type="spellStart"/>
+      <w:r>
+        <w:rPr>
+          <w:i/>
+          <w:lang w:val="en-US"/>
+        </w:rPr>
+        <w:t>ClassLibrary</w:t>
+      </w:r>
+      <w:proofErr w:type="spellEnd"/>
+      <w:r>
+        <w:rPr>
+          <w:i/>
+          <w:lang w:val="en-US"/>
+        </w:rPr>
+        <w:t xml:space="preserve">. </w:t>
       </w:r>
       <w:r>
         <w:rPr>
@@ -8010,7 +8177,7 @@
           <w:noProof/>
         </w:rPr>
         <w:drawing>
-          <wp:inline distT="0" distB="0" distL="0" distR="0" wp14:anchorId="02630B36" wp14:editId="2CB1CC0B">
+          <wp:inline distT="0" distB="0" distL="0" distR="0" wp14:anchorId="4DF85F4C" wp14:editId="4C6CCF6F">
             <wp:extent cx="6400800" cy="3646805"/>
             <wp:effectExtent l="0" t="0" r="0" b="0"/>
             <wp:docPr id="83" name="Picture 83"/>
@@ -8027,7 +8194,7 @@
                     </pic:cNvPicPr>
                   </pic:nvPicPr>
                   <pic:blipFill>
-                    <a:blip r:embed="rId40">
+                    <a:blip r:embed="rId38">
                       <a:extLst>
                         <a:ext uri="{28A0092B-C50C-407E-A947-70E740481C1C}">
                           <a14:useLocalDpi xmlns:a14="http://schemas.microsoft.com/office/drawing/2010/main" val="0"/>
@@ -8197,12 +8364,21 @@
         </w:rPr>
         <w:t xml:space="preserve"> </w:t>
       </w:r>
-      <w:r>
-        <w:rPr>
-          <w:i/>
-          <w:lang w:val="en-US"/>
-        </w:rPr>
-        <w:t xml:space="preserve">parent </w:t>
+      <w:proofErr w:type="gramStart"/>
+      <w:r>
+        <w:rPr>
+          <w:i/>
+          <w:lang w:val="en-US"/>
+        </w:rPr>
+        <w:t>parent</w:t>
+      </w:r>
+      <w:proofErr w:type="gramEnd"/>
+      <w:r>
+        <w:rPr>
+          <w:i/>
+          <w:lang w:val="en-US"/>
+        </w:rPr>
+        <w:t xml:space="preserve"> </w:t>
       </w:r>
       <w:r>
         <w:rPr>
@@ -8294,7 +8470,7 @@
           <w:noProof/>
         </w:rPr>
         <w:drawing>
-          <wp:inline distT="0" distB="0" distL="0" distR="0" wp14:anchorId="3BED8908" wp14:editId="22AEC9E1">
+          <wp:inline distT="0" distB="0" distL="0" distR="0" wp14:anchorId="055EB397" wp14:editId="1D1C484D">
             <wp:extent cx="6570980" cy="2260600"/>
             <wp:effectExtent l="0" t="0" r="1270" b="6350"/>
             <wp:docPr id="84" name="Picture 84"/>
@@ -8309,7 +8485,7 @@
                     <pic:cNvPicPr/>
                   </pic:nvPicPr>
                   <pic:blipFill>
-                    <a:blip r:embed="rId41">
+                    <a:blip r:embed="rId39">
                       <a:extLst>
                         <a:ext uri="{28A0092B-C50C-407E-A947-70E740481C1C}">
                           <a14:useLocalDpi xmlns:a14="http://schemas.microsoft.com/office/drawing/2010/main" val="0"/>
@@ -8539,7 +8715,23 @@
           <w:i/>
           <w:lang w:val="en-US"/>
         </w:rPr>
-        <w:t xml:space="preserve"> FoxcodePlus </w:t>
+        <w:t xml:space="preserve"> </w:t>
+      </w:r>
+      <w:proofErr w:type="spellStart"/>
+      <w:r>
+        <w:rPr>
+          <w:i/>
+          <w:lang w:val="en-US"/>
+        </w:rPr>
+        <w:t>FoxcodePlus</w:t>
+      </w:r>
+      <w:proofErr w:type="spellEnd"/>
+      <w:r>
+        <w:rPr>
+          <w:i/>
+          <w:lang w:val="en-US"/>
+        </w:rPr>
+        <w:t xml:space="preserve"> </w:t>
       </w:r>
       <w:r>
         <w:rPr>
@@ -8672,7 +8864,23 @@
           <w:i/>
           <w:lang w:val="en-US"/>
         </w:rPr>
-        <w:t xml:space="preserve">, FoxcodePlus </w:t>
+        <w:t xml:space="preserve">, </w:t>
+      </w:r>
+      <w:proofErr w:type="spellStart"/>
+      <w:r>
+        <w:rPr>
+          <w:i/>
+          <w:lang w:val="en-US"/>
+        </w:rPr>
+        <w:t>FoxcodePlus</w:t>
+      </w:r>
+      <w:proofErr w:type="spellEnd"/>
+      <w:r>
+        <w:rPr>
+          <w:i/>
+          <w:lang w:val="en-US"/>
+        </w:rPr>
+        <w:t xml:space="preserve"> </w:t>
       </w:r>
       <w:r>
         <w:rPr>
@@ -8808,7 +9016,7 @@
           <w:noProof/>
         </w:rPr>
         <w:drawing>
-          <wp:inline distT="0" distB="0" distL="0" distR="0" wp14:anchorId="2B6248B9" wp14:editId="748CAA8F">
+          <wp:inline distT="0" distB="0" distL="0" distR="0" wp14:anchorId="610E7E66" wp14:editId="0413F363">
             <wp:extent cx="2867025" cy="1028700"/>
             <wp:effectExtent l="19050" t="0" r="9525" b="0"/>
             <wp:docPr id="40" name="Imagem 35"/>
@@ -8825,7 +9033,7 @@
                     </pic:cNvPicPr>
                   </pic:nvPicPr>
                   <pic:blipFill>
-                    <a:blip r:embed="rId42" cstate="print"/>
+                    <a:blip r:embed="rId40" cstate="print"/>
                     <a:srcRect/>
                     <a:stretch>
                       <a:fillRect/>
@@ -8906,7 +9114,7 @@
           <w:noProof/>
         </w:rPr>
         <w:drawing>
-          <wp:inline distT="0" distB="0" distL="0" distR="0" wp14:anchorId="5378297B" wp14:editId="43DC4580">
+          <wp:inline distT="0" distB="0" distL="0" distR="0" wp14:anchorId="0C6CD8C3" wp14:editId="46C4625E">
             <wp:extent cx="4676775" cy="1609725"/>
             <wp:effectExtent l="19050" t="0" r="9525" b="0"/>
             <wp:docPr id="41" name="Imagem 36"/>
@@ -8923,7 +9131,7 @@
                     </pic:cNvPicPr>
                   </pic:nvPicPr>
                   <pic:blipFill>
-                    <a:blip r:embed="rId43" cstate="print"/>
+                    <a:blip r:embed="rId41" cstate="print"/>
                     <a:srcRect/>
                     <a:stretch>
                       <a:fillRect/>
@@ -9006,7 +9214,7 @@
           <w:noProof/>
         </w:rPr>
         <w:drawing>
-          <wp:inline distT="0" distB="0" distL="0" distR="0" wp14:anchorId="746315F7" wp14:editId="184E961A">
+          <wp:inline distT="0" distB="0" distL="0" distR="0" wp14:anchorId="76FE8C75" wp14:editId="1E5F5C51">
             <wp:extent cx="1914525" cy="1400175"/>
             <wp:effectExtent l="19050" t="0" r="9525" b="0"/>
             <wp:docPr id="42" name="Imagem 37"/>
@@ -9023,7 +9231,7 @@
                     </pic:cNvPicPr>
                   </pic:nvPicPr>
                   <pic:blipFill>
-                    <a:blip r:embed="rId44" cstate="print"/>
+                    <a:blip r:embed="rId42" cstate="print"/>
                     <a:srcRect/>
                     <a:stretch>
                       <a:fillRect/>
@@ -9101,7 +9309,7 @@
           <w:noProof/>
         </w:rPr>
         <w:drawing>
-          <wp:inline distT="0" distB="0" distL="0" distR="0" wp14:anchorId="19E1102E" wp14:editId="6A36790B">
+          <wp:inline distT="0" distB="0" distL="0" distR="0" wp14:anchorId="4B6553FC" wp14:editId="0953CC1B">
             <wp:extent cx="2343150" cy="1762125"/>
             <wp:effectExtent l="19050" t="0" r="0" b="0"/>
             <wp:docPr id="43" name="Imagem 38"/>
@@ -9118,7 +9326,7 @@
                     </pic:cNvPicPr>
                   </pic:nvPicPr>
                   <pic:blipFill>
-                    <a:blip r:embed="rId45" cstate="print"/>
+                    <a:blip r:embed="rId43" cstate="print"/>
                     <a:srcRect/>
                     <a:stretch>
                       <a:fillRect/>
@@ -9196,7 +9404,7 @@
           <w:noProof/>
         </w:rPr>
         <w:drawing>
-          <wp:inline distT="0" distB="0" distL="0" distR="0" wp14:anchorId="46CE8E03" wp14:editId="7D2ADBF5">
+          <wp:inline distT="0" distB="0" distL="0" distR="0" wp14:anchorId="6EC9EE50" wp14:editId="53C87057">
             <wp:extent cx="2286000" cy="1590675"/>
             <wp:effectExtent l="19050" t="0" r="0" b="0"/>
             <wp:docPr id="44" name="Imagem 39"/>
@@ -9213,7 +9421,7 @@
                     </pic:cNvPicPr>
                   </pic:nvPicPr>
                   <pic:blipFill>
-                    <a:blip r:embed="rId46" cstate="print"/>
+                    <a:blip r:embed="rId44" cstate="print"/>
                     <a:srcRect/>
                     <a:stretch>
                       <a:fillRect/>
@@ -9295,7 +9503,7 @@
         </w:rPr>
         <w:lastRenderedPageBreak/>
         <w:drawing>
-          <wp:inline distT="0" distB="0" distL="0" distR="0" wp14:anchorId="70454228" wp14:editId="2C07F7FC">
+          <wp:inline distT="0" distB="0" distL="0" distR="0" wp14:anchorId="4B8AAE6B" wp14:editId="22521F88">
             <wp:extent cx="2428875" cy="1019175"/>
             <wp:effectExtent l="19050" t="0" r="9525" b="0"/>
             <wp:docPr id="45" name="Imagem 40"/>
@@ -9312,7 +9520,7 @@
                     </pic:cNvPicPr>
                   </pic:nvPicPr>
                   <pic:blipFill>
-                    <a:blip r:embed="rId47" cstate="print"/>
+                    <a:blip r:embed="rId45" cstate="print"/>
                     <a:srcRect/>
                     <a:stretch>
                       <a:fillRect/>
@@ -9399,7 +9607,7 @@
           <w:noProof/>
         </w:rPr>
         <w:drawing>
-          <wp:inline distT="0" distB="0" distL="0" distR="0" wp14:anchorId="48C15756" wp14:editId="3C406173">
+          <wp:inline distT="0" distB="0" distL="0" distR="0" wp14:anchorId="43906405" wp14:editId="1559F5D3">
             <wp:extent cx="2505075" cy="990600"/>
             <wp:effectExtent l="19050" t="0" r="9525" b="0"/>
             <wp:docPr id="46" name="Imagem 41"/>
@@ -9416,7 +9624,7 @@
                     </pic:cNvPicPr>
                   </pic:nvPicPr>
                   <pic:blipFill>
-                    <a:blip r:embed="rId48" cstate="print"/>
+                    <a:blip r:embed="rId46" cstate="print"/>
                     <a:srcRect/>
                     <a:stretch>
                       <a:fillRect/>
@@ -9492,7 +9700,7 @@
           <w:noProof/>
         </w:rPr>
         <w:drawing>
-          <wp:inline distT="0" distB="0" distL="0" distR="0" wp14:anchorId="0CE73F23" wp14:editId="1E6DEAB3">
+          <wp:inline distT="0" distB="0" distL="0" distR="0" wp14:anchorId="3738699C" wp14:editId="0A3843DE">
             <wp:extent cx="2943225" cy="619125"/>
             <wp:effectExtent l="19050" t="0" r="9525" b="0"/>
             <wp:docPr id="47" name="Imagem 42"/>
@@ -9509,7 +9717,7 @@
                     </pic:cNvPicPr>
                   </pic:nvPicPr>
                   <pic:blipFill>
-                    <a:blip r:embed="rId49" cstate="print"/>
+                    <a:blip r:embed="rId47" cstate="print"/>
                     <a:srcRect/>
                     <a:stretch>
                       <a:fillRect/>
@@ -9585,7 +9793,7 @@
           <w:noProof/>
         </w:rPr>
         <w:drawing>
-          <wp:inline distT="0" distB="0" distL="0" distR="0" wp14:anchorId="79D1855A" wp14:editId="75F5D3F7">
+          <wp:inline distT="0" distB="0" distL="0" distR="0" wp14:anchorId="2B9045FC" wp14:editId="58D9A013">
             <wp:extent cx="2943225" cy="523875"/>
             <wp:effectExtent l="19050" t="0" r="9525" b="0"/>
             <wp:docPr id="48" name="Imagem 43"/>
@@ -9602,7 +9810,7 @@
                     </pic:cNvPicPr>
                   </pic:nvPicPr>
                   <pic:blipFill>
-                    <a:blip r:embed="rId50" cstate="print"/>
+                    <a:blip r:embed="rId48" cstate="print"/>
                     <a:srcRect/>
                     <a:stretch>
                       <a:fillRect/>
@@ -9682,7 +9890,7 @@
           <w:noProof/>
         </w:rPr>
         <w:drawing>
-          <wp:inline distT="0" distB="0" distL="0" distR="0" wp14:anchorId="72D197C0" wp14:editId="6DB785AD">
+          <wp:inline distT="0" distB="0" distL="0" distR="0" wp14:anchorId="2FDED657" wp14:editId="12D18E7E">
             <wp:extent cx="3057525" cy="523875"/>
             <wp:effectExtent l="19050" t="0" r="9525" b="0"/>
             <wp:docPr id="49" name="Imagem 44"/>
@@ -9699,7 +9907,7 @@
                     </pic:cNvPicPr>
                   </pic:nvPicPr>
                   <pic:blipFill>
-                    <a:blip r:embed="rId51" cstate="print"/>
+                    <a:blip r:embed="rId49" cstate="print"/>
                     <a:srcRect/>
                     <a:stretch>
                       <a:fillRect/>
@@ -9775,7 +9983,7 @@
           <w:noProof/>
         </w:rPr>
         <w:drawing>
-          <wp:inline distT="0" distB="0" distL="0" distR="0" wp14:anchorId="34903177" wp14:editId="1AC66033">
+          <wp:inline distT="0" distB="0" distL="0" distR="0" wp14:anchorId="0C5424CF" wp14:editId="1314D30C">
             <wp:extent cx="5772956" cy="981212"/>
             <wp:effectExtent l="0" t="0" r="0" b="9525"/>
             <wp:docPr id="77" name="Picture 77"/>
@@ -9790,7 +9998,7 @@
                     <pic:cNvPicPr/>
                   </pic:nvPicPr>
                   <pic:blipFill>
-                    <a:blip r:embed="rId52">
+                    <a:blip r:embed="rId50">
                       <a:extLst>
                         <a:ext uri="{28A0092B-C50C-407E-A947-70E740481C1C}">
                           <a14:useLocalDpi xmlns:a14="http://schemas.microsoft.com/office/drawing/2010/main" val="0"/>
@@ -9866,7 +10074,7 @@
         </w:rPr>
         <w:lastRenderedPageBreak/>
         <w:drawing>
-          <wp:inline distT="0" distB="0" distL="0" distR="0" wp14:anchorId="47654052" wp14:editId="126161AF">
+          <wp:inline distT="0" distB="0" distL="0" distR="0" wp14:anchorId="20F12F87" wp14:editId="5FB92269">
             <wp:extent cx="6570980" cy="2995295"/>
             <wp:effectExtent l="0" t="0" r="0" b="0"/>
             <wp:docPr id="61" name="Picture 61"/>
@@ -9881,7 +10089,7 @@
                     <pic:cNvPicPr/>
                   </pic:nvPicPr>
                   <pic:blipFill>
-                    <a:blip r:embed="rId53">
+                    <a:blip r:embed="rId51">
                       <a:extLst>
                         <a:ext uri="{28A0092B-C50C-407E-A947-70E740481C1C}">
                           <a14:useLocalDpi xmlns:a14="http://schemas.microsoft.com/office/drawing/2010/main" val="0"/>
@@ -9962,7 +10170,7 @@
           <w:noProof/>
         </w:rPr>
         <w:drawing>
-          <wp:inline distT="0" distB="0" distL="0" distR="0" wp14:anchorId="3CED2C86" wp14:editId="71D1E220">
+          <wp:inline distT="0" distB="0" distL="0" distR="0" wp14:anchorId="5C6A0436" wp14:editId="6A30854C">
             <wp:extent cx="5620535" cy="2572109"/>
             <wp:effectExtent l="0" t="0" r="0" b="0"/>
             <wp:docPr id="75" name="Picture 75"/>
@@ -9977,7 +10185,7 @@
                     <pic:cNvPicPr/>
                   </pic:nvPicPr>
                   <pic:blipFill>
-                    <a:blip r:embed="rId54">
+                    <a:blip r:embed="rId52">
                       <a:extLst>
                         <a:ext uri="{28A0092B-C50C-407E-A947-70E740481C1C}">
                           <a14:useLocalDpi xmlns:a14="http://schemas.microsoft.com/office/drawing/2010/main" val="0"/>
@@ -10057,7 +10265,7 @@
           <w:noProof/>
         </w:rPr>
         <w:drawing>
-          <wp:inline distT="0" distB="0" distL="0" distR="0" wp14:anchorId="1BDCD07A" wp14:editId="01368CB3">
+          <wp:inline distT="0" distB="0" distL="0" distR="0" wp14:anchorId="6276B436" wp14:editId="7EEC6244">
             <wp:extent cx="5496693" cy="1238423"/>
             <wp:effectExtent l="0" t="0" r="8890" b="0"/>
             <wp:docPr id="76" name="Picture 76"/>
@@ -10072,7 +10280,7 @@
                     <pic:cNvPicPr/>
                   </pic:nvPicPr>
                   <pic:blipFill>
-                    <a:blip r:embed="rId55">
+                    <a:blip r:embed="rId53">
                       <a:extLst>
                         <a:ext uri="{28A0092B-C50C-407E-A947-70E740481C1C}">
                           <a14:useLocalDpi xmlns:a14="http://schemas.microsoft.com/office/drawing/2010/main" val="0"/>
@@ -10153,7 +10361,7 @@
         </w:rPr>
         <w:lastRenderedPageBreak/>
         <w:drawing>
-          <wp:inline distT="0" distB="0" distL="0" distR="0" wp14:anchorId="24C0613B" wp14:editId="035EE2BD">
+          <wp:inline distT="0" distB="0" distL="0" distR="0" wp14:anchorId="4D82C50F" wp14:editId="2CCEC21E">
             <wp:extent cx="5391903" cy="1790950"/>
             <wp:effectExtent l="0" t="0" r="0" b="0"/>
             <wp:docPr id="79" name="Picture 79"/>
@@ -10168,7 +10376,7 @@
                     <pic:cNvPicPr/>
                   </pic:nvPicPr>
                   <pic:blipFill>
-                    <a:blip r:embed="rId56">
+                    <a:blip r:embed="rId54">
                       <a:extLst>
                         <a:ext uri="{28A0092B-C50C-407E-A947-70E740481C1C}">
                           <a14:useLocalDpi xmlns:a14="http://schemas.microsoft.com/office/drawing/2010/main" val="0"/>
@@ -10242,7 +10450,7 @@
           <w:noProof/>
         </w:rPr>
         <w:drawing>
-          <wp:inline distT="0" distB="0" distL="0" distR="0" wp14:anchorId="6A2D2484" wp14:editId="60DED8D2">
+          <wp:inline distT="0" distB="0" distL="0" distR="0" wp14:anchorId="12F9C16F" wp14:editId="127E6C36">
             <wp:extent cx="6570980" cy="1097915"/>
             <wp:effectExtent l="0" t="0" r="1270" b="6985"/>
             <wp:docPr id="78" name="Picture 78"/>
@@ -10257,7 +10465,7 @@
                     <pic:cNvPicPr/>
                   </pic:nvPicPr>
                   <pic:blipFill>
-                    <a:blip r:embed="rId57">
+                    <a:blip r:embed="rId55">
                       <a:extLst>
                         <a:ext uri="{28A0092B-C50C-407E-A947-70E740481C1C}">
                           <a14:useLocalDpi xmlns:a14="http://schemas.microsoft.com/office/drawing/2010/main" val="0"/>
@@ -10331,7 +10539,7 @@
           <w:noProof/>
         </w:rPr>
         <w:drawing>
-          <wp:inline distT="0" distB="0" distL="0" distR="0" wp14:anchorId="6030D1FE" wp14:editId="4BF4F815">
+          <wp:inline distT="0" distB="0" distL="0" distR="0" wp14:anchorId="1709FF87" wp14:editId="759CA273">
             <wp:extent cx="6439799" cy="3019847"/>
             <wp:effectExtent l="0" t="0" r="0" b="9525"/>
             <wp:docPr id="80" name="Picture 80"/>
@@ -10346,7 +10554,7 @@
                     <pic:cNvPicPr/>
                   </pic:nvPicPr>
                   <pic:blipFill>
-                    <a:blip r:embed="rId58">
+                    <a:blip r:embed="rId56">
                       <a:extLst>
                         <a:ext uri="{28A0092B-C50C-407E-A947-70E740481C1C}">
                           <a14:useLocalDpi xmlns:a14="http://schemas.microsoft.com/office/drawing/2010/main" val="0"/>
@@ -10420,7 +10628,7 @@
           <w:noProof/>
         </w:rPr>
         <w:drawing>
-          <wp:inline distT="0" distB="0" distL="0" distR="0" wp14:anchorId="6C517921" wp14:editId="0CA0E7CB">
+          <wp:inline distT="0" distB="0" distL="0" distR="0" wp14:anchorId="15110FC3" wp14:editId="4A967A97">
             <wp:extent cx="2638425" cy="2454958"/>
             <wp:effectExtent l="0" t="0" r="0" b="2540"/>
             <wp:docPr id="24" name="Picture 24"/>
@@ -10437,7 +10645,7 @@
                     </pic:cNvPicPr>
                   </pic:nvPicPr>
                   <pic:blipFill>
-                    <a:blip r:embed="rId59">
+                    <a:blip r:embed="rId57">
                       <a:extLst>
                         <a:ext uri="{28A0092B-C50C-407E-A947-70E740481C1C}">
                           <a14:useLocalDpi xmlns:a14="http://schemas.microsoft.com/office/drawing/2010/main" val="0"/>
@@ -10794,7 +11002,7 @@
           <w:noProof/>
         </w:rPr>
         <w:drawing>
-          <wp:inline distT="0" distB="0" distL="0" distR="0" wp14:anchorId="0FDE0C4F" wp14:editId="548ADB89">
+          <wp:inline distT="0" distB="0" distL="0" distR="0" wp14:anchorId="09E9C907" wp14:editId="68D1C0AC">
             <wp:extent cx="5039429" cy="4972744"/>
             <wp:effectExtent l="0" t="0" r="8890" b="0"/>
             <wp:docPr id="85" name="Picture 85"/>
@@ -10809,7 +11017,7 @@
                     <pic:cNvPicPr/>
                   </pic:nvPicPr>
                   <pic:blipFill>
-                    <a:blip r:embed="rId60">
+                    <a:blip r:embed="rId58">
                       <a:extLst>
                         <a:ext uri="{28A0092B-C50C-407E-A947-70E740481C1C}">
                           <a14:useLocalDpi xmlns:a14="http://schemas.microsoft.com/office/drawing/2010/main" val="0"/>
@@ -11144,7 +11352,7 @@
           <w:noProof/>
         </w:rPr>
         <w:drawing>
-          <wp:inline distT="0" distB="0" distL="0" distR="0" wp14:anchorId="6E14F062" wp14:editId="3456C2BC">
+          <wp:inline distT="0" distB="0" distL="0" distR="0" wp14:anchorId="51D969FD" wp14:editId="1CC3F125">
             <wp:extent cx="5239482" cy="1438476"/>
             <wp:effectExtent l="0" t="0" r="0" b="9525"/>
             <wp:docPr id="86" name="Picture 86"/>
@@ -11159,7 +11367,7 @@
                     <pic:cNvPicPr/>
                   </pic:nvPicPr>
                   <pic:blipFill>
-                    <a:blip r:embed="rId61">
+                    <a:blip r:embed="rId59">
                       <a:extLst>
                         <a:ext uri="{28A0092B-C50C-407E-A947-70E740481C1C}">
                           <a14:useLocalDpi xmlns:a14="http://schemas.microsoft.com/office/drawing/2010/main" val="0"/>
@@ -11440,7 +11648,53 @@
           <w:sz w:val="24"/>
           <w:lang w:val="en-US"/>
         </w:rPr>
-        <w:t xml:space="preserve"> CreateObject(), CreateObjectEx() </w:t>
+        <w:t xml:space="preserve"> </w:t>
+      </w:r>
+      <w:proofErr w:type="spellStart"/>
+      <w:proofErr w:type="gramStart"/>
+      <w:r>
+        <w:rPr>
+          <w:b/>
+          <w:sz w:val="24"/>
+          <w:lang w:val="en-US"/>
+        </w:rPr>
+        <w:t>CreateObject</w:t>
+      </w:r>
+      <w:proofErr w:type="spellEnd"/>
+      <w:r>
+        <w:rPr>
+          <w:b/>
+          <w:sz w:val="24"/>
+          <w:lang w:val="en-US"/>
+        </w:rPr>
+        <w:t>(</w:t>
+      </w:r>
+      <w:proofErr w:type="gramEnd"/>
+      <w:r>
+        <w:rPr>
+          <w:b/>
+          <w:sz w:val="24"/>
+          <w:lang w:val="en-US"/>
+        </w:rPr>
+        <w:t xml:space="preserve">), </w:t>
+      </w:r>
+      <w:proofErr w:type="spellStart"/>
+      <w:r>
+        <w:rPr>
+          <w:b/>
+          <w:sz w:val="24"/>
+          <w:lang w:val="en-US"/>
+        </w:rPr>
+        <w:t>CreateObjectEx</w:t>
+      </w:r>
+      <w:proofErr w:type="spellEnd"/>
+      <w:r>
+        <w:rPr>
+          <w:b/>
+          <w:sz w:val="24"/>
+          <w:lang w:val="en-US"/>
+        </w:rPr>
+        <w:t xml:space="preserve">() </w:t>
       </w:r>
       <w:r>
         <w:rPr>
@@ -11456,7 +11710,25 @@
           <w:sz w:val="24"/>
           <w:lang w:val="en-US"/>
         </w:rPr>
-        <w:t xml:space="preserve"> NewObject()</w:t>
+        <w:t xml:space="preserve"> </w:t>
+      </w:r>
+      <w:proofErr w:type="spellStart"/>
+      <w:r>
+        <w:rPr>
+          <w:b/>
+          <w:sz w:val="24"/>
+          <w:lang w:val="en-US"/>
+        </w:rPr>
+        <w:t>NewObject</w:t>
+      </w:r>
+      <w:proofErr w:type="spellEnd"/>
+      <w:r>
+        <w:rPr>
+          <w:b/>
+          <w:sz w:val="24"/>
+          <w:lang w:val="en-US"/>
+        </w:rPr>
+        <w:t>()</w:t>
       </w:r>
       <w:r>
         <w:rPr>
@@ -11507,7 +11779,7 @@
           <w:noProof/>
         </w:rPr>
         <w:drawing>
-          <wp:inline distT="0" distB="0" distL="0" distR="0" wp14:anchorId="154C679B" wp14:editId="2F2F5125">
+          <wp:inline distT="0" distB="0" distL="0" distR="0" wp14:anchorId="2406D0F0" wp14:editId="348A5F61">
             <wp:extent cx="2962275" cy="733425"/>
             <wp:effectExtent l="19050" t="0" r="9525" b="0"/>
             <wp:docPr id="12" name="Imagem 1"/>
@@ -11524,7 +11796,7 @@
                     </pic:cNvPicPr>
                   </pic:nvPicPr>
                   <pic:blipFill>
-                    <a:blip r:embed="rId62" cstate="print"/>
+                    <a:blip r:embed="rId60" cstate="print"/>
                     <a:srcRect/>
                     <a:stretch>
                       <a:fillRect/>
@@ -11619,7 +11891,7 @@
           <w:noProof/>
         </w:rPr>
         <w:drawing>
-          <wp:inline distT="0" distB="0" distL="0" distR="0" wp14:anchorId="4548B5E2" wp14:editId="117676D9">
+          <wp:inline distT="0" distB="0" distL="0" distR="0" wp14:anchorId="3B79DE10" wp14:editId="4D48CCC6">
             <wp:extent cx="4476750" cy="914400"/>
             <wp:effectExtent l="19050" t="0" r="0" b="0"/>
             <wp:docPr id="9" name="Imagem 2"/>
@@ -11636,7 +11908,7 @@
                     </pic:cNvPicPr>
                   </pic:nvPicPr>
                   <pic:blipFill>
-                    <a:blip r:embed="rId63" cstate="print"/>
+                    <a:blip r:embed="rId61" cstate="print"/>
                     <a:srcRect/>
                     <a:stretch>
                       <a:fillRect/>
@@ -11726,7 +11998,7 @@
           <w:noProof/>
         </w:rPr>
         <w:drawing>
-          <wp:inline distT="0" distB="0" distL="0" distR="0" wp14:anchorId="08BA0AD9" wp14:editId="643EDA28">
+          <wp:inline distT="0" distB="0" distL="0" distR="0" wp14:anchorId="7CE4B446" wp14:editId="6CE4D44B">
             <wp:extent cx="6457950" cy="2476500"/>
             <wp:effectExtent l="19050" t="0" r="0" b="0"/>
             <wp:docPr id="8" name="Imagem 3"/>
@@ -11743,7 +12015,7 @@
                     </pic:cNvPicPr>
                   </pic:nvPicPr>
                   <pic:blipFill>
-                    <a:blip r:embed="rId64" cstate="print"/>
+                    <a:blip r:embed="rId62" cstate="print"/>
                     <a:srcRect/>
                     <a:stretch>
                       <a:fillRect/>
@@ -11830,7 +12102,7 @@
           <w:noProof/>
         </w:rPr>
         <w:drawing>
-          <wp:inline distT="0" distB="0" distL="0" distR="0" wp14:anchorId="5A441AA1" wp14:editId="01BE7420">
+          <wp:inline distT="0" distB="0" distL="0" distR="0" wp14:anchorId="21B12C9F" wp14:editId="25098E7B">
             <wp:extent cx="5038725" cy="1228725"/>
             <wp:effectExtent l="19050" t="0" r="9525" b="0"/>
             <wp:docPr id="7" name="Imagem 4"/>
@@ -11847,7 +12119,7 @@
                     </pic:cNvPicPr>
                   </pic:nvPicPr>
                   <pic:blipFill>
-                    <a:blip r:embed="rId65" cstate="print"/>
+                    <a:blip r:embed="rId63" cstate="print"/>
                     <a:srcRect/>
                     <a:stretch>
                       <a:fillRect/>
@@ -11922,7 +12194,7 @@
         </w:rPr>
         <w:lastRenderedPageBreak/>
         <w:drawing>
-          <wp:inline distT="0" distB="0" distL="0" distR="0" wp14:anchorId="027996BE" wp14:editId="0D98A376">
+          <wp:inline distT="0" distB="0" distL="0" distR="0" wp14:anchorId="7AABB96E" wp14:editId="28F5AC5F">
             <wp:extent cx="6572250" cy="2590800"/>
             <wp:effectExtent l="19050" t="0" r="0" b="0"/>
             <wp:docPr id="5" name="Imagem 5"/>
@@ -11939,7 +12211,7 @@
                     </pic:cNvPicPr>
                   </pic:nvPicPr>
                   <pic:blipFill>
-                    <a:blip r:embed="rId66" cstate="print"/>
+                    <a:blip r:embed="rId64" cstate="print"/>
                     <a:srcRect/>
                     <a:stretch>
                       <a:fillRect/>
@@ -12005,7 +12277,7 @@
           <w:noProof/>
         </w:rPr>
         <w:drawing>
-          <wp:inline distT="0" distB="0" distL="0" distR="0" wp14:anchorId="33C3A554" wp14:editId="73AA53F5">
+          <wp:inline distT="0" distB="0" distL="0" distR="0" wp14:anchorId="73E27247" wp14:editId="51470FB8">
             <wp:extent cx="4562475" cy="2438400"/>
             <wp:effectExtent l="19050" t="0" r="9525" b="0"/>
             <wp:docPr id="6" name="Imagem 6"/>
@@ -12022,7 +12294,7 @@
                     </pic:cNvPicPr>
                   </pic:nvPicPr>
                   <pic:blipFill>
-                    <a:blip r:embed="rId67" cstate="print"/>
+                    <a:blip r:embed="rId65" cstate="print"/>
                     <a:srcRect/>
                     <a:stretch>
                       <a:fillRect/>
@@ -12096,7 +12368,23 @@
           <w:i/>
           <w:lang w:val="en-US"/>
         </w:rPr>
-        <w:t xml:space="preserve">Support for _MemberData property indicating that </w:t>
+        <w:t>Support for _</w:t>
+      </w:r>
+      <w:proofErr w:type="spellStart"/>
+      <w:r>
+        <w:rPr>
+          <w:i/>
+          <w:lang w:val="en-US"/>
+        </w:rPr>
+        <w:t>MemberData</w:t>
+      </w:r>
+      <w:proofErr w:type="spellEnd"/>
+      <w:r>
+        <w:rPr>
+          <w:i/>
+          <w:lang w:val="en-US"/>
+        </w:rPr>
+        <w:t xml:space="preserve"> property indicating that </w:t>
       </w:r>
       <w:r>
         <w:rPr>
@@ -12127,7 +12415,7 @@
           <w:noProof/>
         </w:rPr>
         <w:drawing>
-          <wp:inline distT="0" distB="0" distL="0" distR="0" wp14:anchorId="6863E0D4" wp14:editId="5AB5048C">
+          <wp:inline distT="0" distB="0" distL="0" distR="0" wp14:anchorId="2E32DE7C" wp14:editId="708E1050">
             <wp:extent cx="4124901" cy="2419688"/>
             <wp:effectExtent l="0" t="0" r="0" b="0"/>
             <wp:docPr id="32" name="Picture 32"/>
@@ -12142,7 +12430,7 @@
                     <pic:cNvPicPr/>
                   </pic:nvPicPr>
                   <pic:blipFill>
-                    <a:blip r:embed="rId68">
+                    <a:blip r:embed="rId66">
                       <a:extLst>
                         <a:ext uri="{28A0092B-C50C-407E-A947-70E740481C1C}">
                           <a14:useLocalDpi xmlns:a14="http://schemas.microsoft.com/office/drawing/2010/main" val="0"/>
@@ -12257,7 +12545,7 @@
           <w:noProof/>
         </w:rPr>
         <w:drawing>
-          <wp:inline distT="0" distB="0" distL="0" distR="0" wp14:anchorId="439F8FE1" wp14:editId="5B5F90A4">
+          <wp:inline distT="0" distB="0" distL="0" distR="0" wp14:anchorId="1514C207" wp14:editId="58644ED9">
             <wp:extent cx="3343742" cy="2276793"/>
             <wp:effectExtent l="0" t="0" r="9525" b="9525"/>
             <wp:docPr id="28" name="Picture 28"/>
@@ -12272,7 +12560,7 @@
                     <pic:cNvPicPr/>
                   </pic:nvPicPr>
                   <pic:blipFill>
-                    <a:blip r:embed="rId69">
+                    <a:blip r:embed="rId67">
                       <a:extLst>
                         <a:ext uri="{28A0092B-C50C-407E-A947-70E740481C1C}">
                           <a14:useLocalDpi xmlns:a14="http://schemas.microsoft.com/office/drawing/2010/main" val="0"/>
@@ -12433,7 +12721,7 @@
           <w:noProof/>
         </w:rPr>
         <w:drawing>
-          <wp:inline distT="0" distB="0" distL="0" distR="0" wp14:anchorId="7C3CBE9D" wp14:editId="41698179">
+          <wp:inline distT="0" distB="0" distL="0" distR="0" wp14:anchorId="1B31BF8A" wp14:editId="5E8DC967">
             <wp:extent cx="6163536" cy="2143424"/>
             <wp:effectExtent l="0" t="0" r="8890" b="9525"/>
             <wp:docPr id="54" name="Picture 54"/>
@@ -12448,7 +12736,7 @@
                     <pic:cNvPicPr/>
                   </pic:nvPicPr>
                   <pic:blipFill>
-                    <a:blip r:embed="rId70">
+                    <a:blip r:embed="rId68">
                       <a:extLst>
                         <a:ext uri="{28A0092B-C50C-407E-A947-70E740481C1C}">
                           <a14:useLocalDpi xmlns:a14="http://schemas.microsoft.com/office/drawing/2010/main" val="0"/>
@@ -12538,7 +12826,25 @@
           <w:sz w:val="24"/>
           <w:lang w:val="en-US"/>
         </w:rPr>
-        <w:t>Referencing an object at run-time and designer-time  to a variable at write-time</w:t>
+        <w:t>Referencing an object at run-time and designer-</w:t>
+      </w:r>
+      <w:proofErr w:type="gramStart"/>
+      <w:r>
+        <w:rPr>
+          <w:b/>
+          <w:sz w:val="24"/>
+          <w:lang w:val="en-US"/>
+        </w:rPr>
+        <w:t>time  to</w:t>
+      </w:r>
+      <w:proofErr w:type="gramEnd"/>
+      <w:r>
+        <w:rPr>
+          <w:b/>
+          <w:sz w:val="24"/>
+          <w:lang w:val="en-US"/>
+        </w:rPr>
+        <w:t xml:space="preserve"> a variable at write-time</w:t>
       </w:r>
     </w:p>
     <w:p>
@@ -12566,7 +12872,7 @@
           <w:noProof/>
         </w:rPr>
         <w:drawing>
-          <wp:inline distT="0" distB="0" distL="0" distR="0" wp14:anchorId="0798E34A" wp14:editId="0F5449AE">
+          <wp:inline distT="0" distB="0" distL="0" distR="0" wp14:anchorId="00745E12" wp14:editId="0B49905D">
             <wp:extent cx="5020376" cy="2429214"/>
             <wp:effectExtent l="0" t="0" r="8890" b="9525"/>
             <wp:docPr id="65" name="Picture 65"/>
@@ -12581,7 +12887,7 @@
                     <pic:cNvPicPr/>
                   </pic:nvPicPr>
                   <pic:blipFill>
-                    <a:blip r:embed="rId71">
+                    <a:blip r:embed="rId69">
                       <a:extLst>
                         <a:ext uri="{28A0092B-C50C-407E-A947-70E740481C1C}">
                           <a14:useLocalDpi xmlns:a14="http://schemas.microsoft.com/office/drawing/2010/main" val="0"/>
@@ -12710,7 +13016,7 @@
           <w:sz w:val="18"/>
         </w:rPr>
         <w:drawing>
-          <wp:inline distT="0" distB="0" distL="0" distR="0" wp14:anchorId="2F9B49BD" wp14:editId="7368B3F8">
+          <wp:inline distT="0" distB="0" distL="0" distR="0" wp14:anchorId="2033FFA1" wp14:editId="05E2792E">
             <wp:extent cx="5262880" cy="3274695"/>
             <wp:effectExtent l="0" t="0" r="0" b="1905"/>
             <wp:docPr id="21" name="Picture 21"/>
@@ -12727,7 +13033,7 @@
                     </pic:cNvPicPr>
                   </pic:nvPicPr>
                   <pic:blipFill>
-                    <a:blip r:embed="rId72">
+                    <a:blip r:embed="rId70">
                       <a:extLst>
                         <a:ext uri="{28A0092B-C50C-407E-A947-70E740481C1C}">
                           <a14:useLocalDpi xmlns:a14="http://schemas.microsoft.com/office/drawing/2010/main" val="0"/>
@@ -12802,7 +13108,7 @@
           <w:noProof/>
         </w:rPr>
         <w:drawing>
-          <wp:inline distT="0" distB="0" distL="0" distR="0" wp14:anchorId="12CD28E8" wp14:editId="63A710D7">
+          <wp:inline distT="0" distB="0" distL="0" distR="0" wp14:anchorId="5C4F7F96" wp14:editId="70DE8394">
             <wp:extent cx="4639323" cy="2448267"/>
             <wp:effectExtent l="0" t="0" r="0" b="0"/>
             <wp:docPr id="19" name="Picture 19"/>
@@ -12817,7 +13123,7 @@
                     <pic:cNvPicPr/>
                   </pic:nvPicPr>
                   <pic:blipFill>
-                    <a:blip r:embed="rId73">
+                    <a:blip r:embed="rId71">
                       <a:extLst>
                         <a:ext uri="{28A0092B-C50C-407E-A947-70E740481C1C}">
                           <a14:useLocalDpi xmlns:a14="http://schemas.microsoft.com/office/drawing/2010/main" val="0"/>
@@ -13059,7 +13365,25 @@
           <w:sz w:val="24"/>
           <w:lang w:val="en-US"/>
         </w:rPr>
-        <w:t>Tested with MS Sql Server)</w:t>
+        <w:t xml:space="preserve">Tested with MS </w:t>
+      </w:r>
+      <w:proofErr w:type="spellStart"/>
+      <w:r>
+        <w:rPr>
+          <w:b/>
+          <w:sz w:val="24"/>
+          <w:lang w:val="en-US"/>
+        </w:rPr>
+        <w:t>Sql</w:t>
+      </w:r>
+      <w:proofErr w:type="spellEnd"/>
+      <w:r>
+        <w:rPr>
+          <w:b/>
+          <w:sz w:val="24"/>
+          <w:lang w:val="en-US"/>
+        </w:rPr>
+        <w:t xml:space="preserve"> Server)</w:t>
       </w:r>
     </w:p>
     <w:p>
@@ -13106,19 +13430,60 @@
         </w:rPr>
         <w:t xml:space="preserve">the </w:t>
       </w:r>
-      <w:r>
-        <w:rPr>
-          <w:i/>
-          <w:lang w:val="en-US"/>
-        </w:rPr>
-        <w:t xml:space="preserve">IntelliSence bringing information from a database connect. </w:t>
-      </w:r>
-      <w:r>
-        <w:rPr>
-          <w:i/>
-          <w:lang w:val="en-US"/>
-        </w:rPr>
-        <w:t>It’s possible to work disconnected, however the IntelliSence display only the tables (no fields) included in the current sql-command.</w:t>
+      <w:proofErr w:type="spellStart"/>
+      <w:r>
+        <w:rPr>
+          <w:i/>
+          <w:lang w:val="en-US"/>
+        </w:rPr>
+        <w:t>IntelliSence</w:t>
+      </w:r>
+      <w:proofErr w:type="spellEnd"/>
+      <w:r>
+        <w:rPr>
+          <w:i/>
+          <w:lang w:val="en-US"/>
+        </w:rPr>
+        <w:t xml:space="preserve"> bringing information from a database connect. </w:t>
+      </w:r>
+      <w:r>
+        <w:rPr>
+          <w:i/>
+          <w:lang w:val="en-US"/>
+        </w:rPr>
+        <w:t xml:space="preserve">It’s possible to work disconnected, however the </w:t>
+      </w:r>
+      <w:proofErr w:type="spellStart"/>
+      <w:r>
+        <w:rPr>
+          <w:i/>
+          <w:lang w:val="en-US"/>
+        </w:rPr>
+        <w:t>IntelliSence</w:t>
+      </w:r>
+      <w:proofErr w:type="spellEnd"/>
+      <w:r>
+        <w:rPr>
+          <w:i/>
+          <w:lang w:val="en-US"/>
+        </w:rPr>
+        <w:t xml:space="preserve"> display only the tables (no fields) included in the current </w:t>
+      </w:r>
+      <w:proofErr w:type="spellStart"/>
+      <w:r>
+        <w:rPr>
+          <w:i/>
+          <w:lang w:val="en-US"/>
+        </w:rPr>
+        <w:t>sql</w:t>
+      </w:r>
+      <w:proofErr w:type="spellEnd"/>
+      <w:r>
+        <w:rPr>
+          <w:i/>
+          <w:lang w:val="en-US"/>
+        </w:rPr>
+        <w:t>-command.</w:t>
       </w:r>
     </w:p>
     <w:p>
@@ -13175,7 +13540,7 @@
           <w:noProof/>
         </w:rPr>
         <w:drawing>
-          <wp:inline distT="0" distB="0" distL="0" distR="0" wp14:anchorId="1B3DE9AA" wp14:editId="3139E544">
+          <wp:inline distT="0" distB="0" distL="0" distR="0" wp14:anchorId="236AC472" wp14:editId="51FF10AC">
             <wp:extent cx="5038096" cy="4971429"/>
             <wp:effectExtent l="0" t="0" r="0" b="635"/>
             <wp:docPr id="303" name="Picture 303"/>
@@ -13190,7 +13555,7 @@
                     <pic:cNvPicPr/>
                   </pic:nvPicPr>
                   <pic:blipFill>
-                    <a:blip r:embed="rId74">
+                    <a:blip r:embed="rId72">
                       <a:extLst>
                         <a:ext uri="{28A0092B-C50C-407E-A947-70E740481C1C}">
                           <a14:useLocalDpi xmlns:a14="http://schemas.microsoft.com/office/drawing/2010/main" val="0"/>
@@ -13341,7 +13706,7 @@
           <w:sz w:val="24"/>
         </w:rPr>
         <w:drawing>
-          <wp:inline distT="0" distB="0" distL="0" distR="0" wp14:anchorId="151D389F" wp14:editId="1D11FA37">
+          <wp:inline distT="0" distB="0" distL="0" distR="0" wp14:anchorId="412F665C" wp14:editId="5276A306">
             <wp:extent cx="3667125" cy="2628900"/>
             <wp:effectExtent l="0" t="0" r="9525" b="0"/>
             <wp:docPr id="308" name="Picture 308"/>
@@ -13358,7 +13723,7 @@
                     </pic:cNvPicPr>
                   </pic:nvPicPr>
                   <pic:blipFill>
-                    <a:blip r:embed="rId75">
+                    <a:blip r:embed="rId73">
                       <a:extLst>
                         <a:ext uri="{28A0092B-C50C-407E-A947-70E740481C1C}">
                           <a14:useLocalDpi xmlns:a14="http://schemas.microsoft.com/office/drawing/2010/main" val="0"/>
@@ -13440,7 +13805,7 @@
         </w:rPr>
         <w:lastRenderedPageBreak/>
         <w:drawing>
-          <wp:inline distT="0" distB="0" distL="0" distR="0" wp14:anchorId="55B8CA46" wp14:editId="2D34C569">
+          <wp:inline distT="0" distB="0" distL="0" distR="0" wp14:anchorId="2C590196" wp14:editId="6D9E9A40">
             <wp:extent cx="6276975" cy="3571875"/>
             <wp:effectExtent l="0" t="0" r="9525" b="9525"/>
             <wp:docPr id="306" name="Picture 306"/>
@@ -13457,7 +13822,7 @@
                     </pic:cNvPicPr>
                   </pic:nvPicPr>
                   <pic:blipFill>
-                    <a:blip r:embed="rId76">
+                    <a:blip r:embed="rId74">
                       <a:extLst>
                         <a:ext uri="{28A0092B-C50C-407E-A947-70E740481C1C}">
                           <a14:useLocalDpi xmlns:a14="http://schemas.microsoft.com/office/drawing/2010/main" val="0"/>
@@ -13593,7 +13958,7 @@
           <w:sz w:val="24"/>
         </w:rPr>
         <w:drawing>
-          <wp:inline distT="0" distB="0" distL="0" distR="0" wp14:anchorId="5C8608C9" wp14:editId="1D0BF757">
+          <wp:inline distT="0" distB="0" distL="0" distR="0" wp14:anchorId="78908361" wp14:editId="5B0D2370">
             <wp:extent cx="6344536" cy="2743583"/>
             <wp:effectExtent l="0" t="0" r="0" b="0"/>
             <wp:docPr id="290" name="Picture 290"/>
@@ -13608,7 +13973,7 @@
                     <pic:cNvPicPr/>
                   </pic:nvPicPr>
                   <pic:blipFill>
-                    <a:blip r:embed="rId77">
+                    <a:blip r:embed="rId75">
                       <a:extLst>
                         <a:ext uri="{28A0092B-C50C-407E-A947-70E740481C1C}">
                           <a14:useLocalDpi xmlns:a14="http://schemas.microsoft.com/office/drawing/2010/main" val="0"/>
@@ -13722,7 +14087,7 @@
           <w:noProof/>
         </w:rPr>
         <w:drawing>
-          <wp:inline distT="0" distB="0" distL="0" distR="0" wp14:anchorId="6F1C82CB" wp14:editId="33D29CCF">
+          <wp:inline distT="0" distB="0" distL="0" distR="0" wp14:anchorId="22155BA0" wp14:editId="2868DE18">
             <wp:extent cx="5314950" cy="1447800"/>
             <wp:effectExtent l="0" t="0" r="0" b="0"/>
             <wp:docPr id="309" name="Picture 309"/>
@@ -13739,7 +14104,7 @@
                     </pic:cNvPicPr>
                   </pic:nvPicPr>
                   <pic:blipFill>
-                    <a:blip r:embed="rId78">
+                    <a:blip r:embed="rId76">
                       <a:extLst>
                         <a:ext uri="{28A0092B-C50C-407E-A947-70E740481C1C}">
                           <a14:useLocalDpi xmlns:a14="http://schemas.microsoft.com/office/drawing/2010/main" val="0"/>
@@ -13885,7 +14250,7 @@
           <w:noProof/>
         </w:rPr>
         <w:drawing>
-          <wp:inline distT="0" distB="0" distL="0" distR="0" wp14:anchorId="31D67CCE" wp14:editId="0C7EA8E1">
+          <wp:inline distT="0" distB="0" distL="0" distR="0" wp14:anchorId="5A1D17CF" wp14:editId="292738EB">
             <wp:extent cx="3505200" cy="2571750"/>
             <wp:effectExtent l="0" t="0" r="0" b="0"/>
             <wp:docPr id="310" name="Picture 310"/>
@@ -13902,7 +14267,7 @@
                     </pic:cNvPicPr>
                   </pic:nvPicPr>
                   <pic:blipFill>
-                    <a:blip r:embed="rId79">
+                    <a:blip r:embed="rId77">
                       <a:extLst>
                         <a:ext uri="{28A0092B-C50C-407E-A947-70E740481C1C}">
                           <a14:useLocalDpi xmlns:a14="http://schemas.microsoft.com/office/drawing/2010/main" val="0"/>
@@ -14010,7 +14375,7 @@
           <w:noProof/>
         </w:rPr>
         <w:drawing>
-          <wp:inline distT="0" distB="0" distL="0" distR="0" wp14:anchorId="7221827F" wp14:editId="0A983C46">
+          <wp:inline distT="0" distB="0" distL="0" distR="0" wp14:anchorId="60BF453E" wp14:editId="24D04C5E">
             <wp:extent cx="6069878" cy="1562732"/>
             <wp:effectExtent l="0" t="0" r="0" b="0"/>
             <wp:docPr id="295" name="Picture 295"/>
@@ -14025,7 +14390,7 @@
                     <pic:cNvPicPr/>
                   </pic:nvPicPr>
                   <pic:blipFill>
-                    <a:blip r:embed="rId80">
+                    <a:blip r:embed="rId78">
                       <a:extLst>
                         <a:ext uri="{28A0092B-C50C-407E-A947-70E740481C1C}">
                           <a14:useLocalDpi xmlns:a14="http://schemas.microsoft.com/office/drawing/2010/main" val="0"/>
@@ -14173,7 +14538,7 @@
           <w:noProof/>
         </w:rPr>
         <w:drawing>
-          <wp:inline distT="0" distB="0" distL="0" distR="0" wp14:anchorId="0D4CFFE8" wp14:editId="5E021CC7">
+          <wp:inline distT="0" distB="0" distL="0" distR="0" wp14:anchorId="660E7AC1" wp14:editId="54881853">
             <wp:extent cx="3152775" cy="2600325"/>
             <wp:effectExtent l="0" t="0" r="9525" b="9525"/>
             <wp:docPr id="312" name="Picture 312"/>
@@ -14190,7 +14555,7 @@
                     </pic:cNvPicPr>
                   </pic:nvPicPr>
                   <pic:blipFill>
-                    <a:blip r:embed="rId81">
+                    <a:blip r:embed="rId79">
                       <a:extLst>
                         <a:ext uri="{28A0092B-C50C-407E-A947-70E740481C1C}">
                           <a14:useLocalDpi xmlns:a14="http://schemas.microsoft.com/office/drawing/2010/main" val="0"/>
@@ -14336,7 +14701,7 @@
           <w:noProof/>
         </w:rPr>
         <w:drawing>
-          <wp:inline distT="0" distB="0" distL="0" distR="0" wp14:anchorId="1216F2A9" wp14:editId="1567F43F">
+          <wp:inline distT="0" distB="0" distL="0" distR="0" wp14:anchorId="041A1CAB" wp14:editId="78CA90E7">
             <wp:extent cx="5725324" cy="2200582"/>
             <wp:effectExtent l="0" t="0" r="8890" b="9525"/>
             <wp:docPr id="298" name="Picture 298"/>
@@ -14351,7 +14716,7 @@
                     <pic:cNvPicPr/>
                   </pic:nvPicPr>
                   <pic:blipFill>
-                    <a:blip r:embed="rId82">
+                    <a:blip r:embed="rId80">
                       <a:extLst>
                         <a:ext uri="{28A0092B-C50C-407E-A947-70E740481C1C}">
                           <a14:useLocalDpi xmlns:a14="http://schemas.microsoft.com/office/drawing/2010/main" val="0"/>
@@ -14454,7 +14819,7 @@
           <w:noProof/>
         </w:rPr>
         <w:drawing>
-          <wp:inline distT="0" distB="0" distL="0" distR="0" wp14:anchorId="66704490" wp14:editId="7C03327C">
+          <wp:inline distT="0" distB="0" distL="0" distR="0" wp14:anchorId="0E25E462" wp14:editId="5EB73DD2">
             <wp:extent cx="5515745" cy="2629267"/>
             <wp:effectExtent l="0" t="0" r="8890" b="0"/>
             <wp:docPr id="299" name="Picture 299"/>
@@ -14469,7 +14834,7 @@
                     <pic:cNvPicPr/>
                   </pic:nvPicPr>
                   <pic:blipFill>
-                    <a:blip r:embed="rId83">
+                    <a:blip r:embed="rId81">
                       <a:extLst>
                         <a:ext uri="{28A0092B-C50C-407E-A947-70E740481C1C}">
                           <a14:useLocalDpi xmlns:a14="http://schemas.microsoft.com/office/drawing/2010/main" val="0"/>
@@ -14582,7 +14947,7 @@
           <w:noProof/>
         </w:rPr>
         <w:drawing>
-          <wp:inline distT="0" distB="0" distL="0" distR="0" wp14:anchorId="29DBAEBC" wp14:editId="6BCB2727">
+          <wp:inline distT="0" distB="0" distL="0" distR="0" wp14:anchorId="36CB804D" wp14:editId="3805C9BD">
             <wp:extent cx="6570980" cy="2472690"/>
             <wp:effectExtent l="0" t="0" r="1270" b="3810"/>
             <wp:docPr id="301" name="Picture 301"/>
@@ -14597,7 +14962,7 @@
                     <pic:cNvPicPr/>
                   </pic:nvPicPr>
                   <pic:blipFill>
-                    <a:blip r:embed="rId84">
+                    <a:blip r:embed="rId82">
                       <a:extLst>
                         <a:ext uri="{28A0092B-C50C-407E-A947-70E740481C1C}">
                           <a14:useLocalDpi xmlns:a14="http://schemas.microsoft.com/office/drawing/2010/main" val="0"/>
@@ -14798,8 +15163,17 @@
           <w:i/>
           <w:lang w:val="en-US"/>
         </w:rPr>
-        <w:t>; in addition</w:t>
-      </w:r>
+        <w:t xml:space="preserve">; in </w:t>
+      </w:r>
+      <w:proofErr w:type="gramStart"/>
+      <w:r>
+        <w:rPr>
+          <w:i/>
+          <w:lang w:val="en-US"/>
+        </w:rPr>
+        <w:t>addition</w:t>
+      </w:r>
+      <w:proofErr w:type="gramEnd"/>
       <w:r>
         <w:rPr>
           <w:i/>
@@ -15002,7 +15376,7 @@
           <w:noProof/>
         </w:rPr>
         <w:drawing>
-          <wp:inline distT="0" distB="0" distL="0" distR="0" wp14:anchorId="5E7122F7" wp14:editId="35575564">
+          <wp:inline distT="0" distB="0" distL="0" distR="0" wp14:anchorId="5119213D" wp14:editId="4C1D093C">
             <wp:extent cx="4563112" cy="2210109"/>
             <wp:effectExtent l="0" t="0" r="0" b="0"/>
             <wp:docPr id="91" name="Picture 91"/>
@@ -15017,7 +15391,7 @@
                     <pic:cNvPicPr/>
                   </pic:nvPicPr>
                   <pic:blipFill>
-                    <a:blip r:embed="rId85">
+                    <a:blip r:embed="rId83">
                       <a:extLst>
                         <a:ext uri="{28A0092B-C50C-407E-A947-70E740481C1C}">
                           <a14:useLocalDpi xmlns:a14="http://schemas.microsoft.com/office/drawing/2010/main" val="0"/>
@@ -15161,7 +15535,7 @@
           <w:noProof/>
         </w:rPr>
         <w:drawing>
-          <wp:inline distT="0" distB="0" distL="0" distR="0" wp14:anchorId="7273BA3D" wp14:editId="5CBC98FD">
+          <wp:inline distT="0" distB="0" distL="0" distR="0" wp14:anchorId="10F8281A" wp14:editId="1B27371A">
             <wp:extent cx="6570980" cy="2030730"/>
             <wp:effectExtent l="0" t="0" r="1270" b="7620"/>
             <wp:docPr id="93" name="Picture 93"/>
@@ -15176,7 +15550,7 @@
                     <pic:cNvPicPr/>
                   </pic:nvPicPr>
                   <pic:blipFill>
-                    <a:blip r:embed="rId86">
+                    <a:blip r:embed="rId84">
                       <a:extLst>
                         <a:ext uri="{28A0092B-C50C-407E-A947-70E740481C1C}">
                           <a14:useLocalDpi xmlns:a14="http://schemas.microsoft.com/office/drawing/2010/main" val="0"/>
@@ -15354,7 +15728,7 @@
           <w:noProof/>
         </w:rPr>
         <w:drawing>
-          <wp:inline distT="0" distB="0" distL="0" distR="0" wp14:anchorId="4A46123A" wp14:editId="7D361F9F">
+          <wp:inline distT="0" distB="0" distL="0" distR="0" wp14:anchorId="4A79A920" wp14:editId="385A11CF">
             <wp:extent cx="5125166" cy="2915057"/>
             <wp:effectExtent l="0" t="0" r="0" b="0"/>
             <wp:docPr id="92" name="Picture 92"/>
@@ -15369,7 +15743,7 @@
                     <pic:cNvPicPr/>
                   </pic:nvPicPr>
                   <pic:blipFill>
-                    <a:blip r:embed="rId87">
+                    <a:blip r:embed="rId85">
                       <a:extLst>
                         <a:ext uri="{28A0092B-C50C-407E-A947-70E740481C1C}">
                           <a14:useLocalDpi xmlns:a14="http://schemas.microsoft.com/office/drawing/2010/main" val="0"/>
@@ -15628,7 +16002,7 @@
           <w:noProof/>
         </w:rPr>
         <w:drawing>
-          <wp:inline distT="0" distB="0" distL="0" distR="0" wp14:anchorId="20680DD3" wp14:editId="52E72341">
+          <wp:inline distT="0" distB="0" distL="0" distR="0" wp14:anchorId="7269FC3A" wp14:editId="66FE2897">
             <wp:extent cx="6553200" cy="5581650"/>
             <wp:effectExtent l="19050" t="0" r="0" b="0"/>
             <wp:docPr id="52" name="Imagem 47"/>
@@ -15645,7 +16019,7 @@
                     </pic:cNvPicPr>
                   </pic:nvPicPr>
                   <pic:blipFill>
-                    <a:blip r:embed="rId88" cstate="print"/>
+                    <a:blip r:embed="rId86" cstate="print"/>
                     <a:srcRect/>
                     <a:stretch>
                       <a:fillRect/>
@@ -15985,7 +16359,7 @@
           <w:noProof/>
         </w:rPr>
         <w:drawing>
-          <wp:inline distT="0" distB="0" distL="0" distR="0" wp14:anchorId="08405905" wp14:editId="27A3D794">
+          <wp:inline distT="0" distB="0" distL="0" distR="0" wp14:anchorId="3F681BDF" wp14:editId="18020CE3">
             <wp:extent cx="2181530" cy="990738"/>
             <wp:effectExtent l="0" t="0" r="0" b="0"/>
             <wp:docPr id="62" name="Picture 62"/>
@@ -16000,7 +16374,7 @@
                     <pic:cNvPicPr/>
                   </pic:nvPicPr>
                   <pic:blipFill>
-                    <a:blip r:embed="rId89">
+                    <a:blip r:embed="rId87">
                       <a:extLst>
                         <a:ext uri="{28A0092B-C50C-407E-A947-70E740481C1C}">
                           <a14:useLocalDpi xmlns:a14="http://schemas.microsoft.com/office/drawing/2010/main" val="0"/>
@@ -16310,7 +16684,7 @@
           <w:noProof/>
         </w:rPr>
         <w:drawing>
-          <wp:inline distT="0" distB="0" distL="0" distR="0" wp14:anchorId="53921C89" wp14:editId="275D9075">
+          <wp:inline distT="0" distB="0" distL="0" distR="0" wp14:anchorId="21B50FE6" wp14:editId="3A2F9D35">
             <wp:extent cx="6134957" cy="1114581"/>
             <wp:effectExtent l="0" t="0" r="0" b="0"/>
             <wp:docPr id="33" name="Picture 33"/>
@@ -16325,7 +16699,7 @@
                     <pic:cNvPicPr/>
                   </pic:nvPicPr>
                   <pic:blipFill>
-                    <a:blip r:embed="rId90">
+                    <a:blip r:embed="rId88">
                       <a:extLst>
                         <a:ext uri="{28A0092B-C50C-407E-A947-70E740481C1C}">
                           <a14:useLocalDpi xmlns:a14="http://schemas.microsoft.com/office/drawing/2010/main" val="0"/>
@@ -16433,7 +16807,7 @@
           <w:noProof/>
         </w:rPr>
         <w:drawing>
-          <wp:inline distT="0" distB="0" distL="0" distR="0" wp14:anchorId="4B7BA66E" wp14:editId="61ACA034">
+          <wp:inline distT="0" distB="0" distL="0" distR="0" wp14:anchorId="4FAECC00" wp14:editId="7FD4FC5B">
             <wp:extent cx="5010850" cy="1276528"/>
             <wp:effectExtent l="0" t="0" r="0" b="0"/>
             <wp:docPr id="34" name="Picture 34"/>
@@ -16448,7 +16822,7 @@
                     <pic:cNvPicPr/>
                   </pic:nvPicPr>
                   <pic:blipFill>
-                    <a:blip r:embed="rId91">
+                    <a:blip r:embed="rId89">
                       <a:extLst>
                         <a:ext uri="{28A0092B-C50C-407E-A947-70E740481C1C}">
                           <a14:useLocalDpi xmlns:a14="http://schemas.microsoft.com/office/drawing/2010/main" val="0"/>
@@ -16558,7 +16932,7 @@
           <w:noProof/>
         </w:rPr>
         <w:drawing>
-          <wp:inline distT="0" distB="0" distL="0" distR="0" wp14:anchorId="368AC75A" wp14:editId="050EA715">
+          <wp:inline distT="0" distB="0" distL="0" distR="0" wp14:anchorId="28E21F87" wp14:editId="05E04A40">
             <wp:extent cx="6125430" cy="1143160"/>
             <wp:effectExtent l="0" t="0" r="0" b="0"/>
             <wp:docPr id="35" name="Picture 35"/>
@@ -16573,7 +16947,7 @@
                     <pic:cNvPicPr/>
                   </pic:nvPicPr>
                   <pic:blipFill>
-                    <a:blip r:embed="rId92">
+                    <a:blip r:embed="rId90">
                       <a:extLst>
                         <a:ext uri="{28A0092B-C50C-407E-A947-70E740481C1C}">
                           <a14:useLocalDpi xmlns:a14="http://schemas.microsoft.com/office/drawing/2010/main" val="0"/>
@@ -16652,7 +17026,7 @@
           <w:noProof/>
         </w:rPr>
         <w:drawing>
-          <wp:inline distT="0" distB="0" distL="0" distR="0" wp14:anchorId="1E2C8CE0" wp14:editId="2E25225A">
+          <wp:inline distT="0" distB="0" distL="0" distR="0" wp14:anchorId="088D2250" wp14:editId="296A1F38">
             <wp:extent cx="5677693" cy="1228897"/>
             <wp:effectExtent l="0" t="0" r="0" b="0"/>
             <wp:docPr id="55" name="Picture 55"/>
@@ -16667,7 +17041,7 @@
                     <pic:cNvPicPr/>
                   </pic:nvPicPr>
                   <pic:blipFill>
-                    <a:blip r:embed="rId93">
+                    <a:blip r:embed="rId91">
                       <a:extLst>
                         <a:ext uri="{28A0092B-C50C-407E-A947-70E740481C1C}">
                           <a14:useLocalDpi xmlns:a14="http://schemas.microsoft.com/office/drawing/2010/main" val="0"/>
@@ -16738,7 +17112,7 @@
           <w:noProof/>
         </w:rPr>
         <w:drawing>
-          <wp:inline distT="0" distB="0" distL="0" distR="0" wp14:anchorId="61A39A47" wp14:editId="5C628FDA">
+          <wp:inline distT="0" distB="0" distL="0" distR="0" wp14:anchorId="673C7E1C" wp14:editId="16BEDF0D">
             <wp:extent cx="5344271" cy="1238423"/>
             <wp:effectExtent l="0" t="0" r="0" b="0"/>
             <wp:docPr id="58" name="Picture 58"/>
@@ -16753,7 +17127,7 @@
                     <pic:cNvPicPr/>
                   </pic:nvPicPr>
                   <pic:blipFill>
-                    <a:blip r:embed="rId94">
+                    <a:blip r:embed="rId92">
                       <a:extLst>
                         <a:ext uri="{28A0092B-C50C-407E-A947-70E740481C1C}">
                           <a14:useLocalDpi xmlns:a14="http://schemas.microsoft.com/office/drawing/2010/main" val="0"/>
@@ -16825,7 +17199,7 @@
         </w:rPr>
         <w:lastRenderedPageBreak/>
         <w:drawing>
-          <wp:inline distT="0" distB="0" distL="0" distR="0" wp14:anchorId="4C3573EA" wp14:editId="39ACAA0E">
+          <wp:inline distT="0" distB="0" distL="0" distR="0" wp14:anchorId="337FB843" wp14:editId="45CCA134">
             <wp:extent cx="5439535" cy="1409897"/>
             <wp:effectExtent l="0" t="0" r="0" b="0"/>
             <wp:docPr id="59" name="Picture 59"/>
@@ -16840,7 +17214,7 @@
                     <pic:cNvPicPr/>
                   </pic:nvPicPr>
                   <pic:blipFill>
-                    <a:blip r:embed="rId95">
+                    <a:blip r:embed="rId93">
                       <a:extLst>
                         <a:ext uri="{28A0092B-C50C-407E-A947-70E740481C1C}">
                           <a14:useLocalDpi xmlns:a14="http://schemas.microsoft.com/office/drawing/2010/main" val="0"/>
@@ -16919,7 +17293,7 @@
           <w:noProof/>
         </w:rPr>
         <w:drawing>
-          <wp:inline distT="0" distB="0" distL="0" distR="0" wp14:anchorId="3004B0F4" wp14:editId="3F0560A0">
+          <wp:inline distT="0" distB="0" distL="0" distR="0" wp14:anchorId="565130F0" wp14:editId="03CF5A5B">
             <wp:extent cx="5782482" cy="1238423"/>
             <wp:effectExtent l="0" t="0" r="0" b="0"/>
             <wp:docPr id="60" name="Picture 60"/>
@@ -16934,7 +17308,7 @@
                     <pic:cNvPicPr/>
                   </pic:nvPicPr>
                   <pic:blipFill>
-                    <a:blip r:embed="rId96">
+                    <a:blip r:embed="rId94">
                       <a:extLst>
                         <a:ext uri="{28A0092B-C50C-407E-A947-70E740481C1C}">
                           <a14:useLocalDpi xmlns:a14="http://schemas.microsoft.com/office/drawing/2010/main" val="0"/>
@@ -17023,7 +17397,7 @@
           <w:sz w:val="18"/>
         </w:rPr>
         <w:drawing>
-          <wp:inline distT="0" distB="0" distL="0" distR="0" wp14:anchorId="4C58A7C0" wp14:editId="0028517D">
+          <wp:inline distT="0" distB="0" distL="0" distR="0" wp14:anchorId="44CA0F81" wp14:editId="16C1956B">
             <wp:extent cx="6570980" cy="2030730"/>
             <wp:effectExtent l="0" t="0" r="1270" b="7620"/>
             <wp:docPr id="88" name="Picture 88"/>
@@ -17038,7 +17412,7 @@
                     <pic:cNvPicPr/>
                   </pic:nvPicPr>
                   <pic:blipFill>
-                    <a:blip r:embed="rId86">
+                    <a:blip r:embed="rId84">
                       <a:extLst>
                         <a:ext uri="{28A0092B-C50C-407E-A947-70E740481C1C}">
                           <a14:useLocalDpi xmlns:a14="http://schemas.microsoft.com/office/drawing/2010/main" val="0"/>
@@ -17113,7 +17487,7 @@
           <w:sz w:val="18"/>
         </w:rPr>
         <w:drawing>
-          <wp:inline distT="0" distB="0" distL="0" distR="0" wp14:anchorId="25CAC8A2" wp14:editId="6F7FA65F">
+          <wp:inline distT="0" distB="0" distL="0" distR="0" wp14:anchorId="1B8DDD46" wp14:editId="2C6E9122">
             <wp:extent cx="6570980" cy="2783205"/>
             <wp:effectExtent l="0" t="0" r="1270" b="0"/>
             <wp:docPr id="89" name="Picture 89"/>
@@ -17128,7 +17502,7 @@
                     <pic:cNvPicPr/>
                   </pic:nvPicPr>
                   <pic:blipFill>
-                    <a:blip r:embed="rId97">
+                    <a:blip r:embed="rId95">
                       <a:extLst>
                         <a:ext uri="{28A0092B-C50C-407E-A947-70E740481C1C}">
                           <a14:useLocalDpi xmlns:a14="http://schemas.microsoft.com/office/drawing/2010/main" val="0"/>
@@ -17221,7 +17595,27 @@
           <w:lang w:val="en-US"/>
         </w:rPr>
         <w:lastRenderedPageBreak/>
-        <w:t>Installing FoxcodePlus (Only for Visual FoxPro 9)</w:t>
+        <w:t xml:space="preserve">Installing </w:t>
+      </w:r>
+      <w:proofErr w:type="spellStart"/>
+      <w:r>
+        <w:rPr>
+          <w:b/>
+          <w:sz w:val="24"/>
+          <w:u w:val="single"/>
+          <w:lang w:val="en-US"/>
+        </w:rPr>
+        <w:t>FoxcodePlus</w:t>
+      </w:r>
+      <w:proofErr w:type="spellEnd"/>
+      <w:r>
+        <w:rPr>
+          <w:b/>
+          <w:sz w:val="24"/>
+          <w:u w:val="single"/>
+          <w:lang w:val="en-US"/>
+        </w:rPr>
+        <w:t xml:space="preserve"> (Only for Visual FoxPro 9)</w:t>
       </w:r>
     </w:p>
     <w:p>
@@ -17263,7 +17657,7 @@
           <w:sz w:val="24"/>
         </w:rPr>
         <w:drawing>
-          <wp:inline distT="0" distB="0" distL="0" distR="0" wp14:anchorId="0F1E8998" wp14:editId="21914218">
+          <wp:inline distT="0" distB="0" distL="0" distR="0" wp14:anchorId="28C2A2DD" wp14:editId="4DEEC623">
             <wp:extent cx="904875" cy="619125"/>
             <wp:effectExtent l="0" t="0" r="9525" b="9525"/>
             <wp:docPr id="314" name="Picture 314"/>
@@ -17280,7 +17674,7 @@
                     </pic:cNvPicPr>
                   </pic:nvPicPr>
                   <pic:blipFill>
-                    <a:blip r:embed="rId98">
+                    <a:blip r:embed="rId96">
                       <a:extLst>
                         <a:ext uri="{28A0092B-C50C-407E-A947-70E740481C1C}">
                           <a14:useLocalDpi xmlns:a14="http://schemas.microsoft.com/office/drawing/2010/main" val="0"/>
@@ -17348,8 +17742,9 @@
           <w:sz w:val="24"/>
           <w:lang w:val="en-US"/>
         </w:rPr>
-        <w:t>If you already have installed FoxcodePlus</w:t>
-      </w:r>
+        <w:t xml:space="preserve">If you already have installed </w:t>
+      </w:r>
+      <w:proofErr w:type="spellStart"/>
       <w:r>
         <w:rPr>
           <w:b/>
@@ -17358,6 +17753,17 @@
           <w:sz w:val="24"/>
           <w:lang w:val="en-US"/>
         </w:rPr>
+        <w:t>FoxcodePlus</w:t>
+      </w:r>
+      <w:proofErr w:type="spellEnd"/>
+      <w:r>
+        <w:rPr>
+          <w:b/>
+          <w:i/>
+          <w:color w:val="FF0000"/>
+          <w:sz w:val="24"/>
+          <w:lang w:val="en-US"/>
+        </w:rPr>
         <w:t xml:space="preserve"> 3.10 or a previous version</w:t>
       </w:r>
       <w:r>
@@ -17420,6 +17826,8 @@
         </w:rPr>
         <w:t xml:space="preserve"> </w:t>
       </w:r>
+      <w:proofErr w:type="spellStart"/>
+      <w:proofErr w:type="gramStart"/>
       <w:r>
         <w:rPr>
           <w:b/>
@@ -17431,6 +17839,7 @@
         </w:rPr>
         <w:t>foxcode.app</w:t>
       </w:r>
+      <w:proofErr w:type="spellEnd"/>
       <w:r>
         <w:rPr>
           <w:b/>
@@ -17439,29 +17848,43 @@
           <w:sz w:val="24"/>
           <w:lang w:val="en-US"/>
         </w:rPr>
-        <w:t xml:space="preserve"> , </w:t>
-      </w:r>
+        <w:t xml:space="preserve"> ,</w:t>
+      </w:r>
+      <w:proofErr w:type="gramEnd"/>
       <w:r>
         <w:rPr>
           <w:b/>
           <w:i/>
           <w:color w:val="FF0000"/>
           <w:sz w:val="24"/>
+          <w:lang w:val="en-US"/>
+        </w:rPr>
+        <w:t xml:space="preserve"> </w:t>
+      </w:r>
+      <w:r>
+        <w:rPr>
+          <w:b/>
+          <w:i/>
+          <w:color w:val="FF0000"/>
+          <w:sz w:val="24"/>
           <w:u w:val="single"/>
           <w:lang w:val="en-US"/>
         </w:rPr>
-        <w:t xml:space="preserve"> foxcodeplus.app</w:t>
-      </w:r>
+        <w:t xml:space="preserve"> </w:t>
+      </w:r>
+      <w:proofErr w:type="spellStart"/>
       <w:r>
         <w:rPr>
           <w:b/>
           <w:i/>
           <w:color w:val="FF0000"/>
           <w:sz w:val="24"/>
-          <w:lang w:val="en-US"/>
-        </w:rPr>
-        <w:t xml:space="preserve"> </w:t>
-      </w:r>
+          <w:u w:val="single"/>
+          <w:lang w:val="en-US"/>
+        </w:rPr>
+        <w:t>foxcodeplus.app</w:t>
+      </w:r>
+      <w:proofErr w:type="spellEnd"/>
       <w:r>
         <w:rPr>
           <w:b/>
@@ -17470,6 +17893,16 @@
           <w:sz w:val="24"/>
           <w:lang w:val="en-US"/>
         </w:rPr>
+        <w:t xml:space="preserve"> </w:t>
+      </w:r>
+      <w:r>
+        <w:rPr>
+          <w:b/>
+          <w:i/>
+          <w:color w:val="FF0000"/>
+          <w:sz w:val="24"/>
+          <w:lang w:val="en-US"/>
+        </w:rPr>
         <w:t>and</w:t>
       </w:r>
       <w:r>
@@ -17544,6 +17977,7 @@
         </w:rPr>
         <w:t>\</w:t>
       </w:r>
+      <w:proofErr w:type="spellStart"/>
       <w:r>
         <w:rPr>
           <w:b/>
@@ -17555,6 +17989,7 @@
         </w:rPr>
         <w:t>Foxcodeplus</w:t>
       </w:r>
+      <w:proofErr w:type="spellEnd"/>
       <w:r>
         <w:rPr>
           <w:b/>
@@ -17646,6 +18081,7 @@
         </w:rPr>
         <w:t xml:space="preserve">you only have to replace </w:t>
       </w:r>
+      <w:proofErr w:type="spellStart"/>
       <w:r>
         <w:rPr>
           <w:b/>
@@ -17668,6 +18104,7 @@
         </w:rPr>
         <w:t>.app</w:t>
       </w:r>
+      <w:proofErr w:type="spellEnd"/>
       <w:r>
         <w:rPr>
           <w:b/>
@@ -17678,6 +18115,7 @@
         </w:rPr>
         <w:t xml:space="preserve"> and </w:t>
       </w:r>
+      <w:proofErr w:type="spellStart"/>
       <w:r>
         <w:rPr>
           <w:b/>
@@ -17687,7 +18125,19 @@
           <w:u w:val="single"/>
           <w:lang w:val="en-US"/>
         </w:rPr>
-        <w:t>foxcodeplus.app.</w:t>
+        <w:t>foxcodeplus.app</w:t>
+      </w:r>
+      <w:proofErr w:type="spellEnd"/>
+      <w:r>
+        <w:rPr>
+          <w:b/>
+          <w:i/>
+          <w:color w:val="FF0000"/>
+          <w:sz w:val="24"/>
+          <w:u w:val="single"/>
+          <w:lang w:val="en-US"/>
+        </w:rPr>
+        <w:t>.</w:t>
       </w:r>
     </w:p>
     <w:p>
@@ -17845,7 +18295,14 @@
         <w:rPr>
           <w:lang w:val="en-US"/>
         </w:rPr>
-        <w:t xml:space="preserve"> Fox</w:t>
+        <w:t xml:space="preserve"> </w:t>
+      </w:r>
+      <w:proofErr w:type="spellStart"/>
+      <w:r>
+        <w:rPr>
+          <w:lang w:val="en-US"/>
+        </w:rPr>
+        <w:t>Fox</w:t>
       </w:r>
       <w:r>
         <w:rPr>
@@ -17859,6 +18316,7 @@
         </w:rPr>
         <w:t>ode.App</w:t>
       </w:r>
+      <w:proofErr w:type="spellEnd"/>
     </w:p>
     <w:p>
       <w:pPr>
@@ -17918,7 +18376,7 @@
           <w:noProof/>
         </w:rPr>
         <w:drawing>
-          <wp:inline distT="0" distB="0" distL="0" distR="0" wp14:anchorId="5CA15D32" wp14:editId="35813622">
+          <wp:inline distT="0" distB="0" distL="0" distR="0" wp14:anchorId="5C33FBFD" wp14:editId="5156F97E">
             <wp:extent cx="3438525" cy="3790950"/>
             <wp:effectExtent l="19050" t="0" r="9525" b="0"/>
             <wp:docPr id="57" name="Imagem 3"/>
@@ -17935,7 +18393,7 @@
                     </pic:cNvPicPr>
                   </pic:nvPicPr>
                   <pic:blipFill>
-                    <a:blip r:embed="rId99" cstate="print"/>
+                    <a:blip r:embed="rId97" cstate="print"/>
                     <a:srcRect/>
                     <a:stretch>
                       <a:fillRect/>
@@ -18471,7 +18929,15 @@
           <w:i/>
           <w:lang w:val="en-US"/>
         </w:rPr>
-        <w:t>you have to create a PRG file to call your program and F</w:t>
+        <w:t xml:space="preserve">you have to create a PRG file to call your program and </w:t>
+      </w:r>
+      <w:proofErr w:type="spellStart"/>
+      <w:r>
+        <w:rPr>
+          <w:i/>
+          <w:lang w:val="en-US"/>
+        </w:rPr>
+        <w:t>F</w:t>
       </w:r>
       <w:r>
         <w:rPr>
@@ -18508,6 +18974,7 @@
         </w:rPr>
         <w:t>pp</w:t>
       </w:r>
+      <w:proofErr w:type="spellEnd"/>
     </w:p>
     <w:p>
       <w:pPr>
@@ -18722,6 +19189,7 @@
         </w:rPr>
         <w:t xml:space="preserve">the correct </w:t>
       </w:r>
+      <w:proofErr w:type="spellStart"/>
       <w:r>
         <w:rPr>
           <w:i/>
@@ -18764,6 +19232,7 @@
         </w:rPr>
         <w:t>pp</w:t>
       </w:r>
+      <w:proofErr w:type="spellEnd"/>
       <w:r>
         <w:rPr>
           <w:i/>
@@ -18803,7 +19272,23 @@
           <w:i/>
           <w:lang w:val="en-US"/>
         </w:rPr>
-        <w:t>Not all the new features of FoxcodePlus work in the "Command Window".</w:t>
+        <w:t xml:space="preserve">Not all the new features of </w:t>
+      </w:r>
+      <w:proofErr w:type="spellStart"/>
+      <w:r>
+        <w:rPr>
+          <w:i/>
+          <w:lang w:val="en-US"/>
+        </w:rPr>
+        <w:t>FoxcodePlus</w:t>
+      </w:r>
+      <w:proofErr w:type="spellEnd"/>
+      <w:r>
+        <w:rPr>
+          <w:i/>
+          <w:lang w:val="en-US"/>
+        </w:rPr>
+        <w:t xml:space="preserve"> work in the "Command Window".</w:t>
       </w:r>
     </w:p>
     <w:p>
@@ -18812,7 +19297,6 @@
         <w:ind w:left="709"/>
         <w:rPr>
           <w:i/>
-          <w:sz w:val="18"/>
           <w:lang w:val="en-US"/>
         </w:rPr>
       </w:pPr>
@@ -18822,6 +19306,65 @@
         <w:pStyle w:val="ListParagraph"/>
         <w:ind w:left="709"/>
         <w:rPr>
+          <w:i/>
+          <w:lang w:val="en-US"/>
+        </w:rPr>
+      </w:pPr>
+      <w:r>
+        <w:rPr>
+          <w:i/>
+          <w:lang w:val="en-US"/>
+        </w:rPr>
+        <w:t xml:space="preserve">NOTE 5: If your debugger is on, then </w:t>
+      </w:r>
+      <w:r>
+        <w:rPr>
+          <w:b/>
+          <w:bCs/>
+          <w:i/>
+          <w:lang w:val="en-US"/>
+        </w:rPr>
+        <w:t>incremental</w:t>
+      </w:r>
+      <w:r>
+        <w:rPr>
+          <w:i/>
+          <w:lang w:val="en-US"/>
+        </w:rPr>
+        <w:t xml:space="preserve"> </w:t>
+      </w:r>
+      <w:r>
+        <w:rPr>
+          <w:b/>
+          <w:i/>
+          <w:lang w:val="en-US"/>
+        </w:rPr>
+        <w:t xml:space="preserve">IntelliSense </w:t>
+      </w:r>
+      <w:r>
+        <w:rPr>
+          <w:i/>
+          <w:lang w:val="en-US"/>
+        </w:rPr>
+        <w:t>will not work</w:t>
+      </w:r>
+    </w:p>
+    <w:p>
+      <w:pPr>
+        <w:pStyle w:val="ListParagraph"/>
+        <w:ind w:left="709"/>
+        <w:rPr>
+          <w:i/>
+          <w:sz w:val="18"/>
+          <w:lang w:val="en-US"/>
+        </w:rPr>
+      </w:pPr>
+    </w:p>
+    <w:p>
+      <w:pPr>
+        <w:pStyle w:val="ListParagraph"/>
+        <w:ind w:left="709"/>
+        <w:rPr>
           <w:u w:val="single"/>
           <w:lang w:val="en-US"/>
         </w:rPr>
@@ -18833,7 +19376,7 @@
           <w:sz w:val="18"/>
         </w:rPr>
         <w:drawing>
-          <wp:inline distT="0" distB="0" distL="0" distR="0">
+          <wp:inline distT="0" distB="0" distL="0" distR="0" wp14:anchorId="10AE35C9" wp14:editId="06521FCA">
             <wp:extent cx="5038096" cy="4971429"/>
             <wp:effectExtent l="0" t="0" r="0" b="635"/>
             <wp:docPr id="1" name="Picture 1"/>
@@ -18848,7 +19391,7 @@
                     <pic:cNvPicPr/>
                   </pic:nvPicPr>
                   <pic:blipFill>
-                    <a:blip r:embed="rId100">
+                    <a:blip r:embed="rId98">
                       <a:extLst>
                         <a:ext uri="{28A0092B-C50C-407E-A947-70E740481C1C}">
                           <a14:useLocalDpi xmlns:a14="http://schemas.microsoft.com/office/drawing/2010/main" val="0"/>
@@ -18970,8 +19513,21 @@
         <w:rPr>
           <w:lang w:val="en-US"/>
         </w:rPr>
-        <w:lastRenderedPageBreak/>
-        <w:t xml:space="preserve"> The last step, FoxCode table update.</w:t>
+        <w:t xml:space="preserve"> The last step, </w:t>
+      </w:r>
+      <w:proofErr w:type="spellStart"/>
+      <w:r>
+        <w:rPr>
+          <w:lang w:val="en-US"/>
+        </w:rPr>
+        <w:t>FoxCode</w:t>
+      </w:r>
+      <w:proofErr w:type="spellEnd"/>
+      <w:r>
+        <w:rPr>
+          <w:lang w:val="en-US"/>
+        </w:rPr>
+        <w:t xml:space="preserve"> table update.</w:t>
       </w:r>
     </w:p>
     <w:p>
@@ -19002,12 +19558,14 @@
         </w:rPr>
         <w:t xml:space="preserve">in the </w:t>
       </w:r>
+      <w:proofErr w:type="spellStart"/>
       <w:r>
         <w:rPr>
           <w:lang w:val="en-US"/>
         </w:rPr>
         <w:t>FoxCode</w:t>
       </w:r>
+      <w:proofErr w:type="spellEnd"/>
       <w:r>
         <w:rPr>
           <w:lang w:val="en-US"/>
@@ -19026,11 +19584,19 @@
         </w:rPr>
         <w:t xml:space="preserve">. A backup of your </w:t>
       </w:r>
-      <w:r>
-        <w:rPr>
-          <w:lang w:val="en-US"/>
-        </w:rPr>
-        <w:t xml:space="preserve">FoxCode table will be </w:t>
+      <w:proofErr w:type="spellStart"/>
+      <w:r>
+        <w:rPr>
+          <w:lang w:val="en-US"/>
+        </w:rPr>
+        <w:t>FoxCode</w:t>
+      </w:r>
+      <w:proofErr w:type="spellEnd"/>
+      <w:r>
+        <w:rPr>
+          <w:lang w:val="en-US"/>
+        </w:rPr>
+        <w:t xml:space="preserve"> table will be </w:t>
       </w:r>
       <w:r>
         <w:rPr>
@@ -19050,12 +19616,14 @@
         </w:rPr>
         <w:t xml:space="preserve">in your </w:t>
       </w:r>
+      <w:proofErr w:type="spellStart"/>
       <w:r>
         <w:rPr>
           <w:lang w:val="en-US"/>
         </w:rPr>
         <w:t>FoxCode</w:t>
       </w:r>
+      <w:proofErr w:type="spellEnd"/>
       <w:r>
         <w:rPr>
           <w:lang w:val="en-US"/>
@@ -19128,11 +19696,19 @@
         </w:rPr>
         <w:t xml:space="preserve"> in your </w:t>
       </w:r>
-      <w:r>
-        <w:rPr>
-          <w:lang w:val="en-US"/>
-        </w:rPr>
-        <w:t xml:space="preserve">FoxCode. </w:t>
+      <w:proofErr w:type="spellStart"/>
+      <w:r>
+        <w:rPr>
+          <w:lang w:val="en-US"/>
+        </w:rPr>
+        <w:t>FoxCode</w:t>
+      </w:r>
+      <w:proofErr w:type="spellEnd"/>
+      <w:r>
+        <w:rPr>
+          <w:lang w:val="en-US"/>
+        </w:rPr>
+        <w:t xml:space="preserve">. </w:t>
       </w:r>
       <w:r>
         <w:rPr>
@@ -19212,6 +19788,7 @@
         </w:rPr>
         <w:t xml:space="preserve">in the </w:t>
       </w:r>
+      <w:proofErr w:type="spellStart"/>
       <w:r>
         <w:rPr>
           <w:lang w:val="en-US"/>
@@ -19222,7 +19799,14 @@
         <w:rPr>
           <w:lang w:val="en-US"/>
         </w:rPr>
-        <w:t xml:space="preserve">oxCode </w:t>
+        <w:t>oxCode</w:t>
+      </w:r>
+      <w:proofErr w:type="spellEnd"/>
+      <w:r>
+        <w:rPr>
+          <w:lang w:val="en-US"/>
+        </w:rPr>
+        <w:t xml:space="preserve"> </w:t>
       </w:r>
       <w:r>
         <w:rPr>
@@ -19264,8 +19848,24 @@
         <w:rPr>
           <w:lang w:val="en-US"/>
         </w:rPr>
-        <w:t>, you must manually adjust your  FoxCode</w:t>
-      </w:r>
+        <w:t xml:space="preserve">, you must manually adjust </w:t>
+      </w:r>
+      <w:proofErr w:type="gramStart"/>
+      <w:r>
+        <w:rPr>
+          <w:lang w:val="en-US"/>
+        </w:rPr>
+        <w:t xml:space="preserve">your  </w:t>
+      </w:r>
+      <w:proofErr w:type="spellStart"/>
+      <w:r>
+        <w:rPr>
+          <w:lang w:val="en-US"/>
+        </w:rPr>
+        <w:t>FoxCode</w:t>
+      </w:r>
+      <w:proofErr w:type="spellEnd"/>
+      <w:proofErr w:type="gramEnd"/>
       <w:r>
         <w:rPr>
           <w:lang w:val="en-US"/>
@@ -19296,7 +19896,7 @@
           <w:noProof/>
         </w:rPr>
         <w:drawing>
-          <wp:inline distT="0" distB="0" distL="0" distR="0" wp14:anchorId="193A2F17" wp14:editId="682D40D9">
+          <wp:inline distT="0" distB="0" distL="0" distR="0" wp14:anchorId="179A2B9A" wp14:editId="108774A9">
             <wp:extent cx="5038725" cy="4972050"/>
             <wp:effectExtent l="0" t="0" r="9525" b="0"/>
             <wp:docPr id="316" name="Picture 316"/>
@@ -19313,7 +19913,7 @@
                     </pic:cNvPicPr>
                   </pic:nvPicPr>
                   <pic:blipFill>
-                    <a:blip r:embed="rId101">
+                    <a:blip r:embed="rId99">
                       <a:extLst>
                         <a:ext uri="{28A0092B-C50C-407E-A947-70E740481C1C}">
                           <a14:useLocalDpi xmlns:a14="http://schemas.microsoft.com/office/drawing/2010/main" val="0"/>
@@ -19485,7 +20085,21 @@
         <w:rPr>
           <w:lang w:val="en-US"/>
         </w:rPr>
-        <w:t xml:space="preserve"> and have a good times.</w:t>
+        <w:t xml:space="preserve"> and have a </w:t>
+      </w:r>
+      <w:proofErr w:type="gramStart"/>
+      <w:r>
+        <w:rPr>
+          <w:lang w:val="en-US"/>
+        </w:rPr>
+        <w:t>good times</w:t>
+      </w:r>
+      <w:proofErr w:type="gramEnd"/>
+      <w:r>
+        <w:rPr>
+          <w:lang w:val="en-US"/>
+        </w:rPr>
+        <w:t>.</w:t>
       </w:r>
     </w:p>
     <w:p>
@@ -19534,7 +20148,7 @@
           <w:sz w:val="20"/>
         </w:rPr>
         <w:drawing>
-          <wp:inline distT="0" distB="0" distL="0" distR="0">
+          <wp:inline distT="0" distB="0" distL="0" distR="0" wp14:anchorId="37933656" wp14:editId="25984AE6">
             <wp:extent cx="138430" cy="138430"/>
             <wp:effectExtent l="0" t="0" r="0" b="0"/>
             <wp:docPr id="23" name="Picture 23"/>
@@ -19551,7 +20165,7 @@
                     </pic:cNvPicPr>
                   </pic:nvPicPr>
                   <pic:blipFill>
-                    <a:blip r:embed="rId102">
+                    <a:blip r:embed="rId100">
                       <a:extLst>
                         <a:ext uri="{28A0092B-C50C-407E-A947-70E740481C1C}">
                           <a14:useLocalDpi xmlns:a14="http://schemas.microsoft.com/office/drawing/2010/main" val="0"/>
@@ -19585,7 +20199,7 @@
       <w:r>
         <w:t xml:space="preserve"> </w:t>
       </w:r>
-      <w:hyperlink r:id="rId103" w:history="1">
+      <w:hyperlink r:id="rId101" w:history="1">
         <w:r>
           <w:rPr>
             <w:rStyle w:val="Hyperlink"/>
@@ -19609,7 +20223,7 @@
           <w:sz w:val="20"/>
         </w:rPr>
         <w:drawing>
-          <wp:inline distT="0" distB="0" distL="0" distR="0">
+          <wp:inline distT="0" distB="0" distL="0" distR="0" wp14:anchorId="5E7E223C" wp14:editId="27F438FB">
             <wp:extent cx="148590" cy="148590"/>
             <wp:effectExtent l="0" t="0" r="3810" b="3810"/>
             <wp:docPr id="13" name="Picture 13"/>
@@ -19626,7 +20240,7 @@
                     </pic:cNvPicPr>
                   </pic:nvPicPr>
                   <pic:blipFill>
-                    <a:blip r:embed="rId104">
+                    <a:blip r:embed="rId102">
                       <a:extLst>
                         <a:ext uri="{28A0092B-C50C-407E-A947-70E740481C1C}">
                           <a14:useLocalDpi xmlns:a14="http://schemas.microsoft.com/office/drawing/2010/main" val="0"/>
@@ -19664,7 +20278,7 @@
         </w:rPr>
         <w:t xml:space="preserve"> </w:t>
       </w:r>
-      <w:hyperlink r:id="rId105" w:history="1">
+      <w:hyperlink r:id="rId103" w:history="1">
         <w:r>
           <w:rPr>
             <w:rStyle w:val="Hyperlink"/>
@@ -19684,7 +20298,7 @@
     </w:p>
     <w:p/>
     <w:sectPr>
-      <w:footerReference w:type="default" r:id="rId106"/>
+      <w:footerReference w:type="default" r:id="rId104"/>
       <w:pgSz w:w="11906" w:h="16838"/>
       <w:pgMar w:top="851" w:right="849" w:bottom="284" w:left="709" w:header="708" w:footer="0" w:gutter="0"/>
       <w:cols w:space="708"/>
@@ -19695,7 +20309,7 @@
 </file>
 
 <file path=word/endnotes.xml><?xml version="1.0" encoding="utf-8"?>
-<w:endnotes xmlns:wpc="http://schemas.microsoft.com/office/word/2010/wordprocessingCanvas" xmlns:mc="http://schemas.openxmlformats.org/markup-compatibility/2006" xmlns:o="urn:schemas-microsoft-com:office:office" xmlns:r="http://schemas.openxmlformats.org/officeDocument/2006/relationships" xmlns:m="http://schemas.openxmlformats.org/officeDocument/2006/math" xmlns:v="urn:schemas-microsoft-com:vml" xmlns:wp14="http://schemas.microsoft.com/office/word/2010/wordprocessingDrawing" xmlns:wp="http://schemas.openxmlformats.org/drawingml/2006/wordprocessingDrawing" xmlns:w10="urn:schemas-microsoft-com:office:word" xmlns:w="http://schemas.openxmlformats.org/wordprocessingml/2006/main" xmlns:w14="http://schemas.microsoft.com/office/word/2010/wordml" xmlns:wpg="http://schemas.microsoft.com/office/word/2010/wordprocessingGroup" xmlns:wpi="http://schemas.microsoft.com/office/word/2010/wordprocessingInk" xmlns:wne="http://schemas.microsoft.com/office/word/2006/wordml" xmlns:wps="http://schemas.microsoft.com/office/word/2010/wordprocessingShape" mc:Ignorable="w14 wp14">
+<w:endnotes xmlns:wpc="http://schemas.microsoft.com/office/word/2010/wordprocessingCanvas" xmlns:cx="http://schemas.microsoft.com/office/drawing/2014/chartex" xmlns:cx1="http://schemas.microsoft.com/office/drawing/2015/9/8/chartex" xmlns:cx2="http://schemas.microsoft.com/office/drawing/2015/10/21/chartex" xmlns:cx3="http://schemas.microsoft.com/office/drawing/2016/5/9/chartex" xmlns:cx4="http://schemas.microsoft.com/office/drawing/2016/5/10/chartex" xmlns:cx5="http://schemas.microsoft.com/office/drawing/2016/5/11/chartex" xmlns:cx6="http://schemas.microsoft.com/office/drawing/2016/5/12/chartex" xmlns:cx7="http://schemas.microsoft.com/office/drawing/2016/5/13/chartex" xmlns:cx8="http://schemas.microsoft.com/office/drawing/2016/5/14/chartex" xmlns:mc="http://schemas.openxmlformats.org/markup-compatibility/2006" xmlns:aink="http://schemas.microsoft.com/office/drawing/2016/ink" xmlns:am3d="http://schemas.microsoft.com/office/drawing/2017/model3d" xmlns:o="urn:schemas-microsoft-com:office:office" xmlns:oel="http://schemas.microsoft.com/office/2019/extlst" xmlns:r="http://schemas.openxmlformats.org/officeDocument/2006/relationships" xmlns:m="http://schemas.openxmlformats.org/officeDocument/2006/math" xmlns:v="urn:schemas-microsoft-com:vml" xmlns:wp14="http://schemas.microsoft.com/office/word/2010/wordprocessingDrawing" xmlns:wp="http://schemas.openxmlformats.org/drawingml/2006/wordprocessingDrawing" xmlns:w10="urn:schemas-microsoft-com:office:word" xmlns:w="http://schemas.openxmlformats.org/wordprocessingml/2006/main" xmlns:w14="http://schemas.microsoft.com/office/word/2010/wordml" xmlns:w15="http://schemas.microsoft.com/office/word/2012/wordml" xmlns:w16cex="http://schemas.microsoft.com/office/word/2018/wordml/cex" xmlns:w16cid="http://schemas.microsoft.com/office/word/2016/wordml/cid" xmlns:w16="http://schemas.microsoft.com/office/word/2018/wordml" xmlns:w16du="http://schemas.microsoft.com/office/word/2023/wordml/word16du" xmlns:w16sdtdh="http://schemas.microsoft.com/office/word/2020/wordml/sdtdatahash" xmlns:w16se="http://schemas.microsoft.com/office/word/2015/wordml/symex" xmlns:wpg="http://schemas.microsoft.com/office/word/2010/wordprocessingGroup" xmlns:wpi="http://schemas.microsoft.com/office/word/2010/wordprocessingInk" xmlns:wne="http://schemas.microsoft.com/office/word/2006/wordml" xmlns:wps="http://schemas.microsoft.com/office/word/2010/wordprocessingShape" mc:Ignorable="w14 w15 w16se w16cid w16 w16cex w16sdtdh w16du wp14">
   <w:endnote w:type="separator" w:id="-1">
     <w:p>
       <w:pPr>
@@ -19720,7 +20334,7 @@
 </file>
 
 <file path=word/footer1.xml><?xml version="1.0" encoding="utf-8"?>
-<w:ftr xmlns:wpc="http://schemas.microsoft.com/office/word/2010/wordprocessingCanvas" xmlns:mc="http://schemas.openxmlformats.org/markup-compatibility/2006" xmlns:o="urn:schemas-microsoft-com:office:office" xmlns:r="http://schemas.openxmlformats.org/officeDocument/2006/relationships" xmlns:m="http://schemas.openxmlformats.org/officeDocument/2006/math" xmlns:v="urn:schemas-microsoft-com:vml" xmlns:wp14="http://schemas.microsoft.com/office/word/2010/wordprocessingDrawing" xmlns:wp="http://schemas.openxmlformats.org/drawingml/2006/wordprocessingDrawing" xmlns:w10="urn:schemas-microsoft-com:office:word" xmlns:w="http://schemas.openxmlformats.org/wordprocessingml/2006/main" xmlns:w14="http://schemas.microsoft.com/office/word/2010/wordml" xmlns:wpg="http://schemas.microsoft.com/office/word/2010/wordprocessingGroup" xmlns:wpi="http://schemas.microsoft.com/office/word/2010/wordprocessingInk" xmlns:wne="http://schemas.microsoft.com/office/word/2006/wordml" xmlns:wps="http://schemas.microsoft.com/office/word/2010/wordprocessingShape" mc:Ignorable="w14 wp14">
+<w:ftr xmlns:wpc="http://schemas.microsoft.com/office/word/2010/wordprocessingCanvas" xmlns:cx="http://schemas.microsoft.com/office/drawing/2014/chartex" xmlns:cx1="http://schemas.microsoft.com/office/drawing/2015/9/8/chartex" xmlns:cx2="http://schemas.microsoft.com/office/drawing/2015/10/21/chartex" xmlns:cx3="http://schemas.microsoft.com/office/drawing/2016/5/9/chartex" xmlns:cx4="http://schemas.microsoft.com/office/drawing/2016/5/10/chartex" xmlns:cx5="http://schemas.microsoft.com/office/drawing/2016/5/11/chartex" xmlns:cx6="http://schemas.microsoft.com/office/drawing/2016/5/12/chartex" xmlns:cx7="http://schemas.microsoft.com/office/drawing/2016/5/13/chartex" xmlns:cx8="http://schemas.microsoft.com/office/drawing/2016/5/14/chartex" xmlns:mc="http://schemas.openxmlformats.org/markup-compatibility/2006" xmlns:aink="http://schemas.microsoft.com/office/drawing/2016/ink" xmlns:am3d="http://schemas.microsoft.com/office/drawing/2017/model3d" xmlns:o="urn:schemas-microsoft-com:office:office" xmlns:oel="http://schemas.microsoft.com/office/2019/extlst" xmlns:r="http://schemas.openxmlformats.org/officeDocument/2006/relationships" xmlns:m="http://schemas.openxmlformats.org/officeDocument/2006/math" xmlns:v="urn:schemas-microsoft-com:vml" xmlns:wp14="http://schemas.microsoft.com/office/word/2010/wordprocessingDrawing" xmlns:wp="http://schemas.openxmlformats.org/drawingml/2006/wordprocessingDrawing" xmlns:w10="urn:schemas-microsoft-com:office:word" xmlns:w="http://schemas.openxmlformats.org/wordprocessingml/2006/main" xmlns:w14="http://schemas.microsoft.com/office/word/2010/wordml" xmlns:w15="http://schemas.microsoft.com/office/word/2012/wordml" xmlns:w16cex="http://schemas.microsoft.com/office/word/2018/wordml/cex" xmlns:w16cid="http://schemas.microsoft.com/office/word/2016/wordml/cid" xmlns:w16="http://schemas.microsoft.com/office/word/2018/wordml" xmlns:w16du="http://schemas.microsoft.com/office/word/2023/wordml/word16du" xmlns:w16sdtdh="http://schemas.microsoft.com/office/word/2020/wordml/sdtdatahash" xmlns:w16se="http://schemas.microsoft.com/office/word/2015/wordml/symex" xmlns:wpg="http://schemas.microsoft.com/office/word/2010/wordprocessingGroup" xmlns:wpi="http://schemas.microsoft.com/office/word/2010/wordprocessingInk" xmlns:wne="http://schemas.microsoft.com/office/word/2006/wordml" xmlns:wps="http://schemas.microsoft.com/office/word/2010/wordprocessingShape" mc:Ignorable="w14 w15 w16se w16cid w16 w16cex w16sdtdh w16du wp14">
   <w:p>
     <w:pPr>
       <w:pStyle w:val="Footer"/>
@@ -19820,7 +20434,7 @@
 </file>
 
 <file path=word/footnotes.xml><?xml version="1.0" encoding="utf-8"?>
-<w:footnotes xmlns:wpc="http://schemas.microsoft.com/office/word/2010/wordprocessingCanvas" xmlns:mc="http://schemas.openxmlformats.org/markup-compatibility/2006" xmlns:o="urn:schemas-microsoft-com:office:office" xmlns:r="http://schemas.openxmlformats.org/officeDocument/2006/relationships" xmlns:m="http://schemas.openxmlformats.org/officeDocument/2006/math" xmlns:v="urn:schemas-microsoft-com:vml" xmlns:wp14="http://schemas.microsoft.com/office/word/2010/wordprocessingDrawing" xmlns:wp="http://schemas.openxmlformats.org/drawingml/2006/wordprocessingDrawing" xmlns:w10="urn:schemas-microsoft-com:office:word" xmlns:w="http://schemas.openxmlformats.org/wordprocessingml/2006/main" xmlns:w14="http://schemas.microsoft.com/office/word/2010/wordml" xmlns:wpg="http://schemas.microsoft.com/office/word/2010/wordprocessingGroup" xmlns:wpi="http://schemas.microsoft.com/office/word/2010/wordprocessingInk" xmlns:wne="http://schemas.microsoft.com/office/word/2006/wordml" xmlns:wps="http://schemas.microsoft.com/office/word/2010/wordprocessingShape" mc:Ignorable="w14 wp14">
+<w:footnotes xmlns:wpc="http://schemas.microsoft.com/office/word/2010/wordprocessingCanvas" xmlns:cx="http://schemas.microsoft.com/office/drawing/2014/chartex" xmlns:cx1="http://schemas.microsoft.com/office/drawing/2015/9/8/chartex" xmlns:cx2="http://schemas.microsoft.com/office/drawing/2015/10/21/chartex" xmlns:cx3="http://schemas.microsoft.com/office/drawing/2016/5/9/chartex" xmlns:cx4="http://schemas.microsoft.com/office/drawing/2016/5/10/chartex" xmlns:cx5="http://schemas.microsoft.com/office/drawing/2016/5/11/chartex" xmlns:cx6="http://schemas.microsoft.com/office/drawing/2016/5/12/chartex" xmlns:cx7="http://schemas.microsoft.com/office/drawing/2016/5/13/chartex" xmlns:cx8="http://schemas.microsoft.com/office/drawing/2016/5/14/chartex" xmlns:mc="http://schemas.openxmlformats.org/markup-compatibility/2006" xmlns:aink="http://schemas.microsoft.com/office/drawing/2016/ink" xmlns:am3d="http://schemas.microsoft.com/office/drawing/2017/model3d" xmlns:o="urn:schemas-microsoft-com:office:office" xmlns:oel="http://schemas.microsoft.com/office/2019/extlst" xmlns:r="http://schemas.openxmlformats.org/officeDocument/2006/relationships" xmlns:m="http://schemas.openxmlformats.org/officeDocument/2006/math" xmlns:v="urn:schemas-microsoft-com:vml" xmlns:wp14="http://schemas.microsoft.com/office/word/2010/wordprocessingDrawing" xmlns:wp="http://schemas.openxmlformats.org/drawingml/2006/wordprocessingDrawing" xmlns:w10="urn:schemas-microsoft-com:office:word" xmlns:w="http://schemas.openxmlformats.org/wordprocessingml/2006/main" xmlns:w14="http://schemas.microsoft.com/office/word/2010/wordml" xmlns:w15="http://schemas.microsoft.com/office/word/2012/wordml" xmlns:w16cex="http://schemas.microsoft.com/office/word/2018/wordml/cex" xmlns:w16cid="http://schemas.microsoft.com/office/word/2016/wordml/cid" xmlns:w16="http://schemas.microsoft.com/office/word/2018/wordml" xmlns:w16du="http://schemas.microsoft.com/office/word/2023/wordml/word16du" xmlns:w16sdtdh="http://schemas.microsoft.com/office/word/2020/wordml/sdtdatahash" xmlns:w16se="http://schemas.microsoft.com/office/word/2015/wordml/symex" xmlns:wpg="http://schemas.microsoft.com/office/word/2010/wordprocessingGroup" xmlns:wpi="http://schemas.microsoft.com/office/word/2010/wordprocessingInk" xmlns:wne="http://schemas.microsoft.com/office/word/2006/wordml" xmlns:wps="http://schemas.microsoft.com/office/word/2010/wordprocessingShape" mc:Ignorable="w14 w15 w16se w16cid w16 w16cex w16sdtdh w16du wp14">
   <w:footnote w:type="separator" w:id="-1">
     <w:p>
       <w:pPr>
@@ -19845,8 +20459,8 @@
 </file>
 
 <file path=word/numbering.xml><?xml version="1.0" encoding="utf-8"?>
-<w:numbering xmlns:wpc="http://schemas.microsoft.com/office/word/2010/wordprocessingCanvas" xmlns:mc="http://schemas.openxmlformats.org/markup-compatibility/2006" xmlns:o="urn:schemas-microsoft-com:office:office" xmlns:r="http://schemas.openxmlformats.org/officeDocument/2006/relationships" xmlns:m="http://schemas.openxmlformats.org/officeDocument/2006/math" xmlns:v="urn:schemas-microsoft-com:vml" xmlns:wp14="http://schemas.microsoft.com/office/word/2010/wordprocessingDrawing" xmlns:wp="http://schemas.openxmlformats.org/drawingml/2006/wordprocessingDrawing" xmlns:w10="urn:schemas-microsoft-com:office:word" xmlns:w="http://schemas.openxmlformats.org/wordprocessingml/2006/main" xmlns:w14="http://schemas.microsoft.com/office/word/2010/wordml" xmlns:wpg="http://schemas.microsoft.com/office/word/2010/wordprocessingGroup" xmlns:wpi="http://schemas.microsoft.com/office/word/2010/wordprocessingInk" xmlns:wne="http://schemas.microsoft.com/office/word/2006/wordml" xmlns:wps="http://schemas.microsoft.com/office/word/2010/wordprocessingShape" mc:Ignorable="w14 wp14">
-  <w:abstractNum w:abstractNumId="0">
+<w:numbering xmlns:wpc="http://schemas.microsoft.com/office/word/2010/wordprocessingCanvas" xmlns:cx="http://schemas.microsoft.com/office/drawing/2014/chartex" xmlns:cx1="http://schemas.microsoft.com/office/drawing/2015/9/8/chartex" xmlns:cx2="http://schemas.microsoft.com/office/drawing/2015/10/21/chartex" xmlns:cx3="http://schemas.microsoft.com/office/drawing/2016/5/9/chartex" xmlns:cx4="http://schemas.microsoft.com/office/drawing/2016/5/10/chartex" xmlns:cx5="http://schemas.microsoft.com/office/drawing/2016/5/11/chartex" xmlns:cx6="http://schemas.microsoft.com/office/drawing/2016/5/12/chartex" xmlns:cx7="http://schemas.microsoft.com/office/drawing/2016/5/13/chartex" xmlns:cx8="http://schemas.microsoft.com/office/drawing/2016/5/14/chartex" xmlns:mc="http://schemas.openxmlformats.org/markup-compatibility/2006" xmlns:aink="http://schemas.microsoft.com/office/drawing/2016/ink" xmlns:am3d="http://schemas.microsoft.com/office/drawing/2017/model3d" xmlns:o="urn:schemas-microsoft-com:office:office" xmlns:oel="http://schemas.microsoft.com/office/2019/extlst" xmlns:r="http://schemas.openxmlformats.org/officeDocument/2006/relationships" xmlns:m="http://schemas.openxmlformats.org/officeDocument/2006/math" xmlns:v="urn:schemas-microsoft-com:vml" xmlns:wp14="http://schemas.microsoft.com/office/word/2010/wordprocessingDrawing" xmlns:wp="http://schemas.openxmlformats.org/drawingml/2006/wordprocessingDrawing" xmlns:w10="urn:schemas-microsoft-com:office:word" xmlns:w="http://schemas.openxmlformats.org/wordprocessingml/2006/main" xmlns:w14="http://schemas.microsoft.com/office/word/2010/wordml" xmlns:w15="http://schemas.microsoft.com/office/word/2012/wordml" xmlns:w16cex="http://schemas.microsoft.com/office/word/2018/wordml/cex" xmlns:w16cid="http://schemas.microsoft.com/office/word/2016/wordml/cid" xmlns:w16="http://schemas.microsoft.com/office/word/2018/wordml" xmlns:w16du="http://schemas.microsoft.com/office/word/2023/wordml/word16du" xmlns:w16sdtdh="http://schemas.microsoft.com/office/word/2020/wordml/sdtdatahash" xmlns:w16se="http://schemas.microsoft.com/office/word/2015/wordml/symex" xmlns:wpg="http://schemas.microsoft.com/office/word/2010/wordprocessingGroup" xmlns:wpi="http://schemas.microsoft.com/office/word/2010/wordprocessingInk" xmlns:wne="http://schemas.microsoft.com/office/word/2006/wordml" xmlns:wps="http://schemas.microsoft.com/office/word/2010/wordprocessingShape" mc:Ignorable="w14 w15 w16se w16cid w16 w16cex w16sdtdh w16du wp14">
+  <w:abstractNum w:abstractNumId="0" w15:restartNumberingAfterBreak="0">
     <w:nsid w:val="046D0897"/>
     <w:multiLevelType w:val="hybridMultilevel"/>
     <w:tmpl w:val="FD4A99A0"/>
@@ -19958,7 +20572,7 @@
       </w:rPr>
     </w:lvl>
   </w:abstractNum>
-  <w:abstractNum w:abstractNumId="1">
+  <w:abstractNum w:abstractNumId="1" w15:restartNumberingAfterBreak="0">
     <w:nsid w:val="0B89459E"/>
     <w:multiLevelType w:val="hybridMultilevel"/>
     <w:tmpl w:val="C7BE38BA"/>
@@ -20047,7 +20661,7 @@
       </w:pPr>
     </w:lvl>
   </w:abstractNum>
-  <w:abstractNum w:abstractNumId="2">
+  <w:abstractNum w:abstractNumId="2" w15:restartNumberingAfterBreak="0">
     <w:nsid w:val="16697A70"/>
     <w:multiLevelType w:val="hybridMultilevel"/>
     <w:tmpl w:val="5DBEA978"/>
@@ -20136,7 +20750,7 @@
       </w:pPr>
     </w:lvl>
   </w:abstractNum>
-  <w:abstractNum w:abstractNumId="3">
+  <w:abstractNum w:abstractNumId="3" w15:restartNumberingAfterBreak="0">
     <w:nsid w:val="2BEE7D77"/>
     <w:multiLevelType w:val="hybridMultilevel"/>
     <w:tmpl w:val="063435F0"/>
@@ -20251,7 +20865,7 @@
       </w:rPr>
     </w:lvl>
   </w:abstractNum>
-  <w:abstractNum w:abstractNumId="4">
+  <w:abstractNum w:abstractNumId="4" w15:restartNumberingAfterBreak="0">
     <w:nsid w:val="501D39AE"/>
     <w:multiLevelType w:val="hybridMultilevel"/>
     <w:tmpl w:val="C7D4C81A"/>
@@ -20340,7 +20954,7 @@
       </w:pPr>
     </w:lvl>
   </w:abstractNum>
-  <w:abstractNum w:abstractNumId="5">
+  <w:abstractNum w:abstractNumId="5" w15:restartNumberingAfterBreak="0">
     <w:nsid w:val="6FF42BD0"/>
     <w:multiLevelType w:val="hybridMultilevel"/>
     <w:tmpl w:val="C40489F2"/>
@@ -20432,32 +21046,32 @@
       </w:pPr>
     </w:lvl>
   </w:abstractNum>
-  <w:num w:numId="1">
+  <w:num w:numId="1" w16cid:durableId="618535288">
     <w:abstractNumId w:val="2"/>
   </w:num>
-  <w:num w:numId="2">
+  <w:num w:numId="2" w16cid:durableId="435054545">
     <w:abstractNumId w:val="1"/>
   </w:num>
-  <w:num w:numId="3">
+  <w:num w:numId="3" w16cid:durableId="130482606">
     <w:abstractNumId w:val="4"/>
   </w:num>
-  <w:num w:numId="4">
+  <w:num w:numId="4" w16cid:durableId="359665124">
     <w:abstractNumId w:val="5"/>
   </w:num>
-  <w:num w:numId="5">
+  <w:num w:numId="5" w16cid:durableId="1334256627">
     <w:abstractNumId w:val="3"/>
   </w:num>
-  <w:num w:numId="6">
+  <w:num w:numId="6" w16cid:durableId="1036082755">
     <w:abstractNumId w:val="0"/>
   </w:num>
-  <w:num w:numId="7">
+  <w:num w:numId="7" w16cid:durableId="490827514">
     <w:abstractNumId w:val="5"/>
   </w:num>
 </w:numbering>
 </file>
 
 <file path=word/styles.xml><?xml version="1.0" encoding="utf-8"?>
-<w:styles xmlns:mc="http://schemas.openxmlformats.org/markup-compatibility/2006" xmlns:r="http://schemas.openxmlformats.org/officeDocument/2006/relationships" xmlns:w="http://schemas.openxmlformats.org/wordprocessingml/2006/main" xmlns:w14="http://schemas.microsoft.com/office/word/2010/wordml" mc:Ignorable="w14">
+<w:styles xmlns:mc="http://schemas.openxmlformats.org/markup-compatibility/2006" xmlns:r="http://schemas.openxmlformats.org/officeDocument/2006/relationships" xmlns:w="http://schemas.openxmlformats.org/wordprocessingml/2006/main" xmlns:w14="http://schemas.microsoft.com/office/word/2010/wordml" xmlns:w15="http://schemas.microsoft.com/office/word/2012/wordml" xmlns:w16cex="http://schemas.microsoft.com/office/word/2018/wordml/cex" xmlns:w16cid="http://schemas.microsoft.com/office/word/2016/wordml/cid" xmlns:w16="http://schemas.microsoft.com/office/word/2018/wordml" xmlns:w16du="http://schemas.microsoft.com/office/word/2023/wordml/word16du" xmlns:w16sdtdh="http://schemas.microsoft.com/office/word/2020/wordml/sdtdatahash" xmlns:w16se="http://schemas.microsoft.com/office/word/2015/wordml/symex" mc:Ignorable="w14 w15 w16se w16cid w16 w16cex w16sdtdh w16du">
   <w:docDefaults>
     <w:rPrDefault>
       <w:rPr>
@@ -20473,144 +21087,383 @@
       </w:pPr>
     </w:pPrDefault>
   </w:docDefaults>
-  <w:latentStyles w:defLockedState="0" w:defUIPriority="99" w:defSemiHidden="1" w:defUnhideWhenUsed="1" w:defQFormat="0" w:count="267">
-    <w:lsdException w:name="Normal" w:semiHidden="0" w:uiPriority="0" w:unhideWhenUsed="0" w:qFormat="1"/>
-    <w:lsdException w:name="heading 1" w:semiHidden="0" w:uiPriority="9" w:unhideWhenUsed="0" w:qFormat="1"/>
-    <w:lsdException w:name="heading 2" w:uiPriority="9" w:qFormat="1"/>
-    <w:lsdException w:name="heading 3" w:uiPriority="9" w:qFormat="1"/>
-    <w:lsdException w:name="heading 4" w:uiPriority="9" w:qFormat="1"/>
-    <w:lsdException w:name="heading 5" w:uiPriority="9" w:qFormat="1"/>
-    <w:lsdException w:name="heading 6" w:uiPriority="9" w:qFormat="1"/>
-    <w:lsdException w:name="heading 7" w:uiPriority="9" w:qFormat="1"/>
-    <w:lsdException w:name="heading 8" w:uiPriority="9" w:qFormat="1"/>
-    <w:lsdException w:name="heading 9" w:uiPriority="9" w:qFormat="1"/>
-    <w:lsdException w:name="toc 1" w:uiPriority="39"/>
-    <w:lsdException w:name="toc 2" w:uiPriority="39"/>
-    <w:lsdException w:name="toc 3" w:uiPriority="39"/>
-    <w:lsdException w:name="toc 4" w:uiPriority="39"/>
-    <w:lsdException w:name="toc 5" w:uiPriority="39"/>
-    <w:lsdException w:name="toc 6" w:uiPriority="39"/>
-    <w:lsdException w:name="toc 7" w:uiPriority="39"/>
-    <w:lsdException w:name="toc 8" w:uiPriority="39"/>
-    <w:lsdException w:name="toc 9" w:uiPriority="39"/>
-    <w:lsdException w:name="caption" w:uiPriority="35" w:qFormat="1"/>
-    <w:lsdException w:name="Title" w:semiHidden="0" w:uiPriority="10" w:unhideWhenUsed="0" w:qFormat="1"/>
-    <w:lsdException w:name="Default Paragraph Font" w:uiPriority="1"/>
-    <w:lsdException w:name="Subtitle" w:semiHidden="0" w:uiPriority="11" w:unhideWhenUsed="0" w:qFormat="1"/>
-    <w:lsdException w:name="Strong" w:semiHidden="0" w:uiPriority="22" w:unhideWhenUsed="0" w:qFormat="1"/>
-    <w:lsdException w:name="Emphasis" w:semiHidden="0" w:uiPriority="20" w:unhideWhenUsed="0" w:qFormat="1"/>
-    <w:lsdException w:name="Table Grid" w:semiHidden="0" w:uiPriority="59" w:unhideWhenUsed="0"/>
-    <w:lsdException w:name="Placeholder Text" w:unhideWhenUsed="0"/>
-    <w:lsdException w:name="No Spacing" w:semiHidden="0" w:uiPriority="1" w:unhideWhenUsed="0" w:qFormat="1"/>
-    <w:lsdException w:name="Light Shading" w:semiHidden="0" w:uiPriority="60" w:unhideWhenUsed="0"/>
-    <w:lsdException w:name="Light List" w:semiHidden="0" w:uiPriority="61" w:unhideWhenUsed="0"/>
-    <w:lsdException w:name="Light Grid" w:semiHidden="0" w:uiPriority="62" w:unhideWhenUsed="0"/>
-    <w:lsdException w:name="Medium Shading 1" w:semiHidden="0" w:uiPriority="63" w:unhideWhenUsed="0"/>
-    <w:lsdException w:name="Medium Shading 2" w:semiHidden="0" w:uiPriority="64" w:unhideWhenUsed="0"/>
-    <w:lsdException w:name="Medium List 1" w:semiHidden="0" w:uiPriority="65" w:unhideWhenUsed="0"/>
-    <w:lsdException w:name="Medium List 2" w:semiHidden="0" w:uiPriority="66" w:unhideWhenUsed="0"/>
-    <w:lsdException w:name="Medium Grid 1" w:semiHidden="0" w:uiPriority="67" w:unhideWhenUsed="0"/>
-    <w:lsdException w:name="Medium Grid 2" w:semiHidden="0" w:uiPriority="68" w:unhideWhenUsed="0"/>
-    <w:lsdException w:name="Medium Grid 3" w:semiHidden="0" w:uiPriority="69" w:unhideWhenUsed="0"/>
-    <w:lsdException w:name="Dark List" w:semiHidden="0" w:uiPriority="70" w:unhideWhenUsed="0"/>
-    <w:lsdException w:name="Colorful Shading" w:semiHidden="0" w:uiPriority="71" w:unhideWhenUsed="0"/>
-    <w:lsdException w:name="Colorful List" w:semiHidden="0" w:uiPriority="72" w:unhideWhenUsed="0"/>
-    <w:lsdException w:name="Colorful Grid" w:semiHidden="0" w:uiPriority="73" w:unhideWhenUsed="0"/>
-    <w:lsdException w:name="Light Shading Accent 1" w:semiHidden="0" w:uiPriority="60" w:unhideWhenUsed="0"/>
-    <w:lsdException w:name="Light List Accent 1" w:semiHidden="0" w:uiPriority="61" w:unhideWhenUsed="0"/>
-    <w:lsdException w:name="Light Grid Accent 1" w:semiHidden="0" w:uiPriority="62" w:unhideWhenUsed="0"/>
-    <w:lsdException w:name="Medium Shading 1 Accent 1" w:semiHidden="0" w:uiPriority="63" w:unhideWhenUsed="0"/>
-    <w:lsdException w:name="Medium Shading 2 Accent 1" w:semiHidden="0" w:uiPriority="64" w:unhideWhenUsed="0"/>
-    <w:lsdException w:name="Medium List 1 Accent 1" w:semiHidden="0" w:uiPriority="65" w:unhideWhenUsed="0"/>
-    <w:lsdException w:name="Revision" w:unhideWhenUsed="0"/>
-    <w:lsdException w:name="List Paragraph" w:semiHidden="0" w:uiPriority="34" w:unhideWhenUsed="0" w:qFormat="1"/>
-    <w:lsdException w:name="Quote" w:semiHidden="0" w:uiPriority="29" w:unhideWhenUsed="0" w:qFormat="1"/>
-    <w:lsdException w:name="Intense Quote" w:semiHidden="0" w:uiPriority="30" w:unhideWhenUsed="0" w:qFormat="1"/>
-    <w:lsdException w:name="Medium List 2 Accent 1" w:semiHidden="0" w:uiPriority="66" w:unhideWhenUsed="0"/>
-    <w:lsdException w:name="Medium Grid 1 Accent 1" w:semiHidden="0" w:uiPriority="67" w:unhideWhenUsed="0"/>
-    <w:lsdException w:name="Medium Grid 2 Accent 1" w:semiHidden="0" w:uiPriority="68" w:unhideWhenUsed="0"/>
-    <w:lsdException w:name="Medium Grid 3 Accent 1" w:semiHidden="0" w:uiPriority="69" w:unhideWhenUsed="0"/>
-    <w:lsdException w:name="Dark List Accent 1" w:semiHidden="0" w:uiPriority="70" w:unhideWhenUsed="0"/>
-    <w:lsdException w:name="Colorful Shading Accent 1" w:semiHidden="0" w:uiPriority="71" w:unhideWhenUsed="0"/>
-    <w:lsdException w:name="Colorful List Accent 1" w:semiHidden="0" w:uiPriority="72" w:unhideWhenUsed="0"/>
-    <w:lsdException w:name="Colorful Grid Accent 1" w:semiHidden="0" w:uiPriority="73" w:unhideWhenUsed="0"/>
-    <w:lsdException w:name="Light Shading Accent 2" w:semiHidden="0" w:uiPriority="60" w:unhideWhenUsed="0"/>
-    <w:lsdException w:name="Light List Accent 2" w:semiHidden="0" w:uiPriority="61" w:unhideWhenUsed="0"/>
-    <w:lsdException w:name="Light Grid Accent 2" w:semiHidden="0" w:uiPriority="62" w:unhideWhenUsed="0"/>
-    <w:lsdException w:name="Medium Shading 1 Accent 2" w:semiHidden="0" w:uiPriority="63" w:unhideWhenUsed="0"/>
-    <w:lsdException w:name="Medium Shading 2 Accent 2" w:semiHidden="0" w:uiPriority="64" w:unhideWhenUsed="0"/>
-    <w:lsdException w:name="Medium List 1 Accent 2" w:semiHidden="0" w:uiPriority="65" w:unhideWhenUsed="0"/>
-    <w:lsdException w:name="Medium List 2 Accent 2" w:semiHidden="0" w:uiPriority="66" w:unhideWhenUsed="0"/>
-    <w:lsdException w:name="Medium Grid 1 Accent 2" w:semiHidden="0" w:uiPriority="67" w:unhideWhenUsed="0"/>
-    <w:lsdException w:name="Medium Grid 2 Accent 2" w:semiHidden="0" w:uiPriority="68" w:unhideWhenUsed="0"/>
-    <w:lsdException w:name="Medium Grid 3 Accent 2" w:semiHidden="0" w:uiPriority="69" w:unhideWhenUsed="0"/>
-    <w:lsdException w:name="Dark List Accent 2" w:semiHidden="0" w:uiPriority="70" w:unhideWhenUsed="0"/>
-    <w:lsdException w:name="Colorful Shading Accent 2" w:semiHidden="0" w:uiPriority="71" w:unhideWhenUsed="0"/>
-    <w:lsdException w:name="Colorful List Accent 2" w:semiHidden="0" w:uiPriority="72" w:unhideWhenUsed="0"/>
-    <w:lsdException w:name="Colorful Grid Accent 2" w:semiHidden="0" w:uiPriority="73" w:unhideWhenUsed="0"/>
-    <w:lsdException w:name="Light Shading Accent 3" w:semiHidden="0" w:uiPriority="60" w:unhideWhenUsed="0"/>
-    <w:lsdException w:name="Light List Accent 3" w:semiHidden="0" w:uiPriority="61" w:unhideWhenUsed="0"/>
-    <w:lsdException w:name="Light Grid Accent 3" w:semiHidden="0" w:uiPriority="62" w:unhideWhenUsed="0"/>
-    <w:lsdException w:name="Medium Shading 1 Accent 3" w:semiHidden="0" w:uiPriority="63" w:unhideWhenUsed="0"/>
-    <w:lsdException w:name="Medium Shading 2 Accent 3" w:semiHidden="0" w:uiPriority="64" w:unhideWhenUsed="0"/>
-    <w:lsdException w:name="Medium List 1 Accent 3" w:semiHidden="0" w:uiPriority="65" w:unhideWhenUsed="0"/>
-    <w:lsdException w:name="Medium List 2 Accent 3" w:semiHidden="0" w:uiPriority="66" w:unhideWhenUsed="0"/>
-    <w:lsdException w:name="Medium Grid 1 Accent 3" w:semiHidden="0" w:uiPriority="67" w:unhideWhenUsed="0"/>
-    <w:lsdException w:name="Medium Grid 2 Accent 3" w:semiHidden="0" w:uiPriority="68" w:unhideWhenUsed="0"/>
-    <w:lsdException w:name="Medium Grid 3 Accent 3" w:semiHidden="0" w:uiPriority="69" w:unhideWhenUsed="0"/>
-    <w:lsdException w:name="Dark List Accent 3" w:semiHidden="0" w:uiPriority="70" w:unhideWhenUsed="0"/>
-    <w:lsdException w:name="Colorful Shading Accent 3" w:semiHidden="0" w:uiPriority="71" w:unhideWhenUsed="0"/>
-    <w:lsdException w:name="Colorful List Accent 3" w:semiHidden="0" w:uiPriority="72" w:unhideWhenUsed="0"/>
-    <w:lsdException w:name="Colorful Grid Accent 3" w:semiHidden="0" w:uiPriority="73" w:unhideWhenUsed="0"/>
-    <w:lsdException w:name="Light Shading Accent 4" w:semiHidden="0" w:uiPriority="60" w:unhideWhenUsed="0"/>
-    <w:lsdException w:name="Light List Accent 4" w:semiHidden="0" w:uiPriority="61" w:unhideWhenUsed="0"/>
-    <w:lsdException w:name="Light Grid Accent 4" w:semiHidden="0" w:uiPriority="62" w:unhideWhenUsed="0"/>
-    <w:lsdException w:name="Medium Shading 1 Accent 4" w:semiHidden="0" w:uiPriority="63" w:unhideWhenUsed="0"/>
-    <w:lsdException w:name="Medium Shading 2 Accent 4" w:semiHidden="0" w:uiPriority="64" w:unhideWhenUsed="0"/>
-    <w:lsdException w:name="Medium List 1 Accent 4" w:semiHidden="0" w:uiPriority="65" w:unhideWhenUsed="0"/>
-    <w:lsdException w:name="Medium List 2 Accent 4" w:semiHidden="0" w:uiPriority="66" w:unhideWhenUsed="0"/>
-    <w:lsdException w:name="Medium Grid 1 Accent 4" w:semiHidden="0" w:uiPriority="67" w:unhideWhenUsed="0"/>
-    <w:lsdException w:name="Medium Grid 2 Accent 4" w:semiHidden="0" w:uiPriority="68" w:unhideWhenUsed="0"/>
-    <w:lsdException w:name="Medium Grid 3 Accent 4" w:semiHidden="0" w:uiPriority="69" w:unhideWhenUsed="0"/>
-    <w:lsdException w:name="Dark List Accent 4" w:semiHidden="0" w:uiPriority="70" w:unhideWhenUsed="0"/>
-    <w:lsdException w:name="Colorful Shading Accent 4" w:semiHidden="0" w:uiPriority="71" w:unhideWhenUsed="0"/>
-    <w:lsdException w:name="Colorful List Accent 4" w:semiHidden="0" w:uiPriority="72" w:unhideWhenUsed="0"/>
-    <w:lsdException w:name="Colorful Grid Accent 4" w:semiHidden="0" w:uiPriority="73" w:unhideWhenUsed="0"/>
-    <w:lsdException w:name="Light Shading Accent 5" w:semiHidden="0" w:uiPriority="60" w:unhideWhenUsed="0"/>
-    <w:lsdException w:name="Light List Accent 5" w:semiHidden="0" w:uiPriority="61" w:unhideWhenUsed="0"/>
-    <w:lsdException w:name="Light Grid Accent 5" w:semiHidden="0" w:uiPriority="62" w:unhideWhenUsed="0"/>
-    <w:lsdException w:name="Medium Shading 1 Accent 5" w:semiHidden="0" w:uiPriority="63" w:unhideWhenUsed="0"/>
-    <w:lsdException w:name="Medium Shading 2 Accent 5" w:semiHidden="0" w:uiPriority="64" w:unhideWhenUsed="0"/>
-    <w:lsdException w:name="Medium List 1 Accent 5" w:semiHidden="0" w:uiPriority="65" w:unhideWhenUsed="0"/>
-    <w:lsdException w:name="Medium List 2 Accent 5" w:semiHidden="0" w:uiPriority="66" w:unhideWhenUsed="0"/>
-    <w:lsdException w:name="Medium Grid 1 Accent 5" w:semiHidden="0" w:uiPriority="67" w:unhideWhenUsed="0"/>
-    <w:lsdException w:name="Medium Grid 2 Accent 5" w:semiHidden="0" w:uiPriority="68" w:unhideWhenUsed="0"/>
-    <w:lsdException w:name="Medium Grid 3 Accent 5" w:semiHidden="0" w:uiPriority="69" w:unhideWhenUsed="0"/>
-    <w:lsdException w:name="Dark List Accent 5" w:semiHidden="0" w:uiPriority="70" w:unhideWhenUsed="0"/>
-    <w:lsdException w:name="Colorful Shading Accent 5" w:semiHidden="0" w:uiPriority="71" w:unhideWhenUsed="0"/>
-    <w:lsdException w:name="Colorful List Accent 5" w:semiHidden="0" w:uiPriority="72" w:unhideWhenUsed="0"/>
-    <w:lsdException w:name="Colorful Grid Accent 5" w:semiHidden="0" w:uiPriority="73" w:unhideWhenUsed="0"/>
-    <w:lsdException w:name="Light Shading Accent 6" w:semiHidden="0" w:uiPriority="60" w:unhideWhenUsed="0"/>
-    <w:lsdException w:name="Light List Accent 6" w:semiHidden="0" w:uiPriority="61" w:unhideWhenUsed="0"/>
-    <w:lsdException w:name="Light Grid Accent 6" w:semiHidden="0" w:uiPriority="62" w:unhideWhenUsed="0"/>
-    <w:lsdException w:name="Medium Shading 1 Accent 6" w:semiHidden="0" w:uiPriority="63" w:unhideWhenUsed="0"/>
-    <w:lsdException w:name="Medium Shading 2 Accent 6" w:semiHidden="0" w:uiPriority="64" w:unhideWhenUsed="0"/>
-    <w:lsdException w:name="Medium List 1 Accent 6" w:semiHidden="0" w:uiPriority="65" w:unhideWhenUsed="0"/>
-    <w:lsdException w:name="Medium List 2 Accent 6" w:semiHidden="0" w:uiPriority="66" w:unhideWhenUsed="0"/>
-    <w:lsdException w:name="Medium Grid 1 Accent 6" w:semiHidden="0" w:uiPriority="67" w:unhideWhenUsed="0"/>
-    <w:lsdException w:name="Medium Grid 2 Accent 6" w:semiHidden="0" w:uiPriority="68" w:unhideWhenUsed="0"/>
-    <w:lsdException w:name="Medium Grid 3 Accent 6" w:semiHidden="0" w:uiPriority="69" w:unhideWhenUsed="0"/>
-    <w:lsdException w:name="Dark List Accent 6" w:semiHidden="0" w:uiPriority="70" w:unhideWhenUsed="0"/>
-    <w:lsdException w:name="Colorful Shading Accent 6" w:semiHidden="0" w:uiPriority="71" w:unhideWhenUsed="0"/>
-    <w:lsdException w:name="Colorful List Accent 6" w:semiHidden="0" w:uiPriority="72" w:unhideWhenUsed="0"/>
-    <w:lsdException w:name="Colorful Grid Accent 6" w:semiHidden="0" w:uiPriority="73" w:unhideWhenUsed="0"/>
-    <w:lsdException w:name="Subtle Emphasis" w:semiHidden="0" w:uiPriority="19" w:unhideWhenUsed="0" w:qFormat="1"/>
-    <w:lsdException w:name="Intense Emphasis" w:semiHidden="0" w:uiPriority="21" w:unhideWhenUsed="0" w:qFormat="1"/>
-    <w:lsdException w:name="Subtle Reference" w:semiHidden="0" w:uiPriority="31" w:unhideWhenUsed="0" w:qFormat="1"/>
-    <w:lsdException w:name="Intense Reference" w:semiHidden="0" w:uiPriority="32" w:unhideWhenUsed="0" w:qFormat="1"/>
-    <w:lsdException w:name="Book Title" w:semiHidden="0" w:uiPriority="33" w:unhideWhenUsed="0" w:qFormat="1"/>
-    <w:lsdException w:name="Bibliography" w:uiPriority="37"/>
-    <w:lsdException w:name="TOC Heading" w:uiPriority="39" w:qFormat="1"/>
+  <w:latentStyles w:defLockedState="0" w:defUIPriority="99" w:defSemiHidden="0" w:defUnhideWhenUsed="0" w:defQFormat="0" w:count="376">
+    <w:lsdException w:name="Normal" w:uiPriority="0" w:qFormat="1"/>
+    <w:lsdException w:name="heading 1" w:uiPriority="9" w:qFormat="1"/>
+    <w:lsdException w:name="heading 2" w:semiHidden="1" w:uiPriority="9" w:unhideWhenUsed="1" w:qFormat="1"/>
+    <w:lsdException w:name="heading 3" w:semiHidden="1" w:uiPriority="9" w:unhideWhenUsed="1" w:qFormat="1"/>
+    <w:lsdException w:name="heading 4" w:semiHidden="1" w:uiPriority="9" w:unhideWhenUsed="1" w:qFormat="1"/>
+    <w:lsdException w:name="heading 5" w:semiHidden="1" w:uiPriority="9" w:unhideWhenUsed="1" w:qFormat="1"/>
+    <w:lsdException w:name="heading 6" w:semiHidden="1" w:uiPriority="9" w:unhideWhenUsed="1" w:qFormat="1"/>
+    <w:lsdException w:name="heading 7" w:semiHidden="1" w:uiPriority="9" w:unhideWhenUsed="1" w:qFormat="1"/>
+    <w:lsdException w:name="heading 8" w:semiHidden="1" w:uiPriority="9" w:unhideWhenUsed="1" w:qFormat="1"/>
+    <w:lsdException w:name="heading 9" w:semiHidden="1" w:uiPriority="9" w:unhideWhenUsed="1" w:qFormat="1"/>
+    <w:lsdException w:name="index 1" w:semiHidden="1" w:unhideWhenUsed="1"/>
+    <w:lsdException w:name="index 2" w:semiHidden="1" w:unhideWhenUsed="1"/>
+    <w:lsdException w:name="index 3" w:semiHidden="1" w:unhideWhenUsed="1"/>
+    <w:lsdException w:name="index 4" w:semiHidden="1" w:unhideWhenUsed="1"/>
+    <w:lsdException w:name="index 5" w:semiHidden="1" w:unhideWhenUsed="1"/>
+    <w:lsdException w:name="index 6" w:semiHidden="1" w:unhideWhenUsed="1"/>
+    <w:lsdException w:name="index 7" w:semiHidden="1" w:unhideWhenUsed="1"/>
+    <w:lsdException w:name="index 8" w:semiHidden="1" w:unhideWhenUsed="1"/>
+    <w:lsdException w:name="index 9" w:semiHidden="1" w:unhideWhenUsed="1"/>
+    <w:lsdException w:name="toc 1" w:semiHidden="1" w:uiPriority="39" w:unhideWhenUsed="1"/>
+    <w:lsdException w:name="toc 2" w:semiHidden="1" w:uiPriority="39" w:unhideWhenUsed="1"/>
+    <w:lsdException w:name="toc 3" w:semiHidden="1" w:uiPriority="39" w:unhideWhenUsed="1"/>
+    <w:lsdException w:name="toc 4" w:semiHidden="1" w:uiPriority="39" w:unhideWhenUsed="1"/>
+    <w:lsdException w:name="toc 5" w:semiHidden="1" w:uiPriority="39" w:unhideWhenUsed="1"/>
+    <w:lsdException w:name="toc 6" w:semiHidden="1" w:uiPriority="39" w:unhideWhenUsed="1"/>
+    <w:lsdException w:name="toc 7" w:semiHidden="1" w:uiPriority="39" w:unhideWhenUsed="1"/>
+    <w:lsdException w:name="toc 8" w:semiHidden="1" w:uiPriority="39" w:unhideWhenUsed="1"/>
+    <w:lsdException w:name="toc 9" w:semiHidden="1" w:uiPriority="39" w:unhideWhenUsed="1"/>
+    <w:lsdException w:name="Normal Indent" w:semiHidden="1" w:unhideWhenUsed="1"/>
+    <w:lsdException w:name="footnote text" w:semiHidden="1" w:unhideWhenUsed="1"/>
+    <w:lsdException w:name="annotation text" w:semiHidden="1" w:unhideWhenUsed="1"/>
+    <w:lsdException w:name="header" w:semiHidden="1" w:unhideWhenUsed="1"/>
+    <w:lsdException w:name="footer" w:semiHidden="1" w:unhideWhenUsed="1"/>
+    <w:lsdException w:name="index heading" w:semiHidden="1" w:unhideWhenUsed="1"/>
+    <w:lsdException w:name="caption" w:semiHidden="1" w:uiPriority="35" w:unhideWhenUsed="1" w:qFormat="1"/>
+    <w:lsdException w:name="table of figures" w:semiHidden="1" w:unhideWhenUsed="1"/>
+    <w:lsdException w:name="envelope address" w:semiHidden="1" w:unhideWhenUsed="1"/>
+    <w:lsdException w:name="envelope return" w:semiHidden="1" w:unhideWhenUsed="1"/>
+    <w:lsdException w:name="footnote reference" w:semiHidden="1" w:unhideWhenUsed="1"/>
+    <w:lsdException w:name="annotation reference" w:semiHidden="1" w:unhideWhenUsed="1"/>
+    <w:lsdException w:name="line number" w:semiHidden="1" w:unhideWhenUsed="1"/>
+    <w:lsdException w:name="page number" w:semiHidden="1" w:unhideWhenUsed="1"/>
+    <w:lsdException w:name="endnote reference" w:semiHidden="1" w:unhideWhenUsed="1"/>
+    <w:lsdException w:name="endnote text" w:semiHidden="1" w:unhideWhenUsed="1"/>
+    <w:lsdException w:name="table of authorities" w:semiHidden="1" w:unhideWhenUsed="1"/>
+    <w:lsdException w:name="macro" w:semiHidden="1" w:unhideWhenUsed="1"/>
+    <w:lsdException w:name="toa heading" w:semiHidden="1" w:unhideWhenUsed="1"/>
+    <w:lsdException w:name="List" w:semiHidden="1" w:unhideWhenUsed="1"/>
+    <w:lsdException w:name="List Bullet" w:semiHidden="1" w:unhideWhenUsed="1"/>
+    <w:lsdException w:name="List Number" w:semiHidden="1" w:unhideWhenUsed="1"/>
+    <w:lsdException w:name="List 2" w:semiHidden="1" w:unhideWhenUsed="1"/>
+    <w:lsdException w:name="List 3" w:semiHidden="1" w:unhideWhenUsed="1"/>
+    <w:lsdException w:name="List 4" w:semiHidden="1" w:unhideWhenUsed="1"/>
+    <w:lsdException w:name="List 5" w:semiHidden="1" w:unhideWhenUsed="1"/>
+    <w:lsdException w:name="List Bullet 2" w:semiHidden="1" w:unhideWhenUsed="1"/>
+    <w:lsdException w:name="List Bullet 3" w:semiHidden="1" w:unhideWhenUsed="1"/>
+    <w:lsdException w:name="List Bullet 4" w:semiHidden="1" w:unhideWhenUsed="1"/>
+    <w:lsdException w:name="List Bullet 5" w:semiHidden="1" w:unhideWhenUsed="1"/>
+    <w:lsdException w:name="List Number 2" w:semiHidden="1" w:unhideWhenUsed="1"/>
+    <w:lsdException w:name="List Number 3" w:semiHidden="1" w:unhideWhenUsed="1"/>
+    <w:lsdException w:name="List Number 4" w:semiHidden="1" w:unhideWhenUsed="1"/>
+    <w:lsdException w:name="List Number 5" w:semiHidden="1" w:unhideWhenUsed="1"/>
+    <w:lsdException w:name="Title" w:uiPriority="10" w:qFormat="1"/>
+    <w:lsdException w:name="Closing" w:semiHidden="1" w:unhideWhenUsed="1"/>
+    <w:lsdException w:name="Signature" w:semiHidden="1" w:unhideWhenUsed="1"/>
+    <w:lsdException w:name="Default Paragraph Font" w:semiHidden="1" w:uiPriority="1" w:unhideWhenUsed="1"/>
+    <w:lsdException w:name="Body Text" w:semiHidden="1" w:unhideWhenUsed="1"/>
+    <w:lsdException w:name="Body Text Indent" w:semiHidden="1" w:unhideWhenUsed="1"/>
+    <w:lsdException w:name="List Continue" w:semiHidden="1" w:unhideWhenUsed="1"/>
+    <w:lsdException w:name="List Continue 2" w:semiHidden="1" w:unhideWhenUsed="1"/>
+    <w:lsdException w:name="List Continue 3" w:semiHidden="1" w:unhideWhenUsed="1"/>
+    <w:lsdException w:name="List Continue 4" w:semiHidden="1" w:unhideWhenUsed="1"/>
+    <w:lsdException w:name="List Continue 5" w:semiHidden="1" w:unhideWhenUsed="1"/>
+    <w:lsdException w:name="Message Header" w:semiHidden="1" w:unhideWhenUsed="1"/>
+    <w:lsdException w:name="Subtitle" w:uiPriority="11" w:qFormat="1"/>
+    <w:lsdException w:name="Salutation" w:semiHidden="1" w:unhideWhenUsed="1"/>
+    <w:lsdException w:name="Date" w:semiHidden="1" w:unhideWhenUsed="1"/>
+    <w:lsdException w:name="Body Text First Indent" w:semiHidden="1" w:unhideWhenUsed="1"/>
+    <w:lsdException w:name="Body Text First Indent 2" w:semiHidden="1" w:unhideWhenUsed="1"/>
+    <w:lsdException w:name="Note Heading" w:semiHidden="1" w:unhideWhenUsed="1"/>
+    <w:lsdException w:name="Body Text 2" w:semiHidden="1" w:unhideWhenUsed="1"/>
+    <w:lsdException w:name="Body Text 3" w:semiHidden="1" w:unhideWhenUsed="1"/>
+    <w:lsdException w:name="Body Text Indent 2" w:semiHidden="1" w:unhideWhenUsed="1"/>
+    <w:lsdException w:name="Body Text Indent 3" w:semiHidden="1" w:unhideWhenUsed="1"/>
+    <w:lsdException w:name="Block Text" w:semiHidden="1" w:unhideWhenUsed="1"/>
+    <w:lsdException w:name="Hyperlink" w:semiHidden="1" w:unhideWhenUsed="1"/>
+    <w:lsdException w:name="FollowedHyperlink" w:semiHidden="1" w:unhideWhenUsed="1"/>
+    <w:lsdException w:name="Strong" w:uiPriority="22" w:qFormat="1"/>
+    <w:lsdException w:name="Emphasis" w:uiPriority="20" w:qFormat="1"/>
+    <w:lsdException w:name="Document Map" w:semiHidden="1" w:unhideWhenUsed="1"/>
+    <w:lsdException w:name="Plain Text" w:semiHidden="1" w:unhideWhenUsed="1"/>
+    <w:lsdException w:name="E-mail Signature" w:semiHidden="1" w:unhideWhenUsed="1"/>
+    <w:lsdException w:name="HTML Top of Form" w:semiHidden="1" w:unhideWhenUsed="1"/>
+    <w:lsdException w:name="HTML Bottom of Form" w:semiHidden="1" w:unhideWhenUsed="1"/>
+    <w:lsdException w:name="Normal (Web)" w:semiHidden="1" w:unhideWhenUsed="1"/>
+    <w:lsdException w:name="HTML Acronym" w:semiHidden="1" w:unhideWhenUsed="1"/>
+    <w:lsdException w:name="HTML Address" w:semiHidden="1" w:unhideWhenUsed="1"/>
+    <w:lsdException w:name="HTML Cite" w:semiHidden="1" w:unhideWhenUsed="1"/>
+    <w:lsdException w:name="HTML Code" w:semiHidden="1" w:unhideWhenUsed="1"/>
+    <w:lsdException w:name="HTML Definition" w:semiHidden="1" w:unhideWhenUsed="1"/>
+    <w:lsdException w:name="HTML Keyboard" w:semiHidden="1" w:unhideWhenUsed="1"/>
+    <w:lsdException w:name="HTML Preformatted" w:semiHidden="1" w:unhideWhenUsed="1"/>
+    <w:lsdException w:name="HTML Sample" w:semiHidden="1" w:unhideWhenUsed="1"/>
+    <w:lsdException w:name="HTML Typewriter" w:semiHidden="1" w:unhideWhenUsed="1"/>
+    <w:lsdException w:name="HTML Variable" w:semiHidden="1" w:unhideWhenUsed="1"/>
+    <w:lsdException w:name="Normal Table" w:semiHidden="1" w:unhideWhenUsed="1"/>
+    <w:lsdException w:name="annotation subject" w:semiHidden="1" w:unhideWhenUsed="1"/>
+    <w:lsdException w:name="No List" w:semiHidden="1" w:unhideWhenUsed="1"/>
+    <w:lsdException w:name="Outline List 1" w:semiHidden="1" w:unhideWhenUsed="1"/>
+    <w:lsdException w:name="Outline List 2" w:semiHidden="1" w:unhideWhenUsed="1"/>
+    <w:lsdException w:name="Outline List 3" w:semiHidden="1" w:unhideWhenUsed="1"/>
+    <w:lsdException w:name="Table Simple 1" w:semiHidden="1" w:unhideWhenUsed="1"/>
+    <w:lsdException w:name="Table Simple 2" w:semiHidden="1" w:unhideWhenUsed="1"/>
+    <w:lsdException w:name="Table Simple 3" w:semiHidden="1" w:unhideWhenUsed="1"/>
+    <w:lsdException w:name="Table Classic 1" w:semiHidden="1" w:unhideWhenUsed="1"/>
+    <w:lsdException w:name="Table Classic 2" w:semiHidden="1" w:unhideWhenUsed="1"/>
+    <w:lsdException w:name="Table Classic 3" w:semiHidden="1" w:unhideWhenUsed="1"/>
+    <w:lsdException w:name="Table Classic 4" w:semiHidden="1" w:unhideWhenUsed="1"/>
+    <w:lsdException w:name="Table Colorful 1" w:semiHidden="1" w:unhideWhenUsed="1"/>
+    <w:lsdException w:name="Table Colorful 2" w:semiHidden="1" w:unhideWhenUsed="1"/>
+    <w:lsdException w:name="Table Colorful 3" w:semiHidden="1" w:unhideWhenUsed="1"/>
+    <w:lsdException w:name="Table Columns 1" w:semiHidden="1" w:unhideWhenUsed="1"/>
+    <w:lsdException w:name="Table Columns 2" w:semiHidden="1" w:unhideWhenUsed="1"/>
+    <w:lsdException w:name="Table Columns 3" w:semiHidden="1" w:unhideWhenUsed="1"/>
+    <w:lsdException w:name="Table Columns 4" w:semiHidden="1" w:unhideWhenUsed="1"/>
+    <w:lsdException w:name="Table Columns 5" w:semiHidden="1" w:unhideWhenUsed="1"/>
+    <w:lsdException w:name="Table Grid 1" w:semiHidden="1" w:unhideWhenUsed="1"/>
+    <w:lsdException w:name="Table Grid 2" w:semiHidden="1" w:unhideWhenUsed="1"/>
+    <w:lsdException w:name="Table Grid 3" w:semiHidden="1" w:unhideWhenUsed="1"/>
+    <w:lsdException w:name="Table Grid 4" w:semiHidden="1" w:unhideWhenUsed="1"/>
+    <w:lsdException w:name="Table Grid 5" w:semiHidden="1" w:unhideWhenUsed="1"/>
+    <w:lsdException w:name="Table Grid 6" w:semiHidden="1" w:unhideWhenUsed="1"/>
+    <w:lsdException w:name="Table Grid 7" w:semiHidden="1" w:unhideWhenUsed="1"/>
+    <w:lsdException w:name="Table Grid 8" w:semiHidden="1" w:unhideWhenUsed="1"/>
+    <w:lsdException w:name="Table List 1" w:semiHidden="1" w:unhideWhenUsed="1"/>
+    <w:lsdException w:name="Table List 2" w:semiHidden="1" w:unhideWhenUsed="1"/>
+    <w:lsdException w:name="Table List 3" w:semiHidden="1" w:unhideWhenUsed="1"/>
+    <w:lsdException w:name="Table List 4" w:semiHidden="1" w:unhideWhenUsed="1"/>
+    <w:lsdException w:name="Table List 5" w:semiHidden="1" w:unhideWhenUsed="1"/>
+    <w:lsdException w:name="Table List 6" w:semiHidden="1" w:unhideWhenUsed="1"/>
+    <w:lsdException w:name="Table List 7" w:semiHidden="1" w:unhideWhenUsed="1"/>
+    <w:lsdException w:name="Table List 8" w:semiHidden="1" w:unhideWhenUsed="1"/>
+    <w:lsdException w:name="Table 3D effects 1" w:semiHidden="1" w:unhideWhenUsed="1"/>
+    <w:lsdException w:name="Table 3D effects 2" w:semiHidden="1" w:unhideWhenUsed="1"/>
+    <w:lsdException w:name="Table 3D effects 3" w:semiHidden="1" w:unhideWhenUsed="1"/>
+    <w:lsdException w:name="Table Contemporary" w:semiHidden="1" w:unhideWhenUsed="1"/>
+    <w:lsdException w:name="Table Elegant" w:semiHidden="1" w:unhideWhenUsed="1"/>
+    <w:lsdException w:name="Table Professional" w:semiHidden="1" w:unhideWhenUsed="1"/>
+    <w:lsdException w:name="Table Subtle 1" w:semiHidden="1" w:unhideWhenUsed="1"/>
+    <w:lsdException w:name="Table Subtle 2" w:semiHidden="1" w:unhideWhenUsed="1"/>
+    <w:lsdException w:name="Table Web 1" w:semiHidden="1" w:unhideWhenUsed="1"/>
+    <w:lsdException w:name="Table Web 2" w:semiHidden="1" w:unhideWhenUsed="1"/>
+    <w:lsdException w:name="Table Web 3" w:semiHidden="1" w:unhideWhenUsed="1"/>
+    <w:lsdException w:name="Balloon Text" w:semiHidden="1" w:unhideWhenUsed="1"/>
+    <w:lsdException w:name="Table Grid" w:uiPriority="59"/>
+    <w:lsdException w:name="Table Theme" w:semiHidden="1" w:unhideWhenUsed="1"/>
+    <w:lsdException w:name="Placeholder Text" w:semiHidden="1"/>
+    <w:lsdException w:name="No Spacing" w:uiPriority="1" w:qFormat="1"/>
+    <w:lsdException w:name="Light Shading" w:uiPriority="60"/>
+    <w:lsdException w:name="Light List" w:uiPriority="61"/>
+    <w:lsdException w:name="Light Grid" w:uiPriority="62"/>
+    <w:lsdException w:name="Medium Shading 1" w:uiPriority="63"/>
+    <w:lsdException w:name="Medium Shading 2" w:uiPriority="64"/>
+    <w:lsdException w:name="Medium List 1" w:uiPriority="65"/>
+    <w:lsdException w:name="Medium List 2" w:uiPriority="66"/>
+    <w:lsdException w:name="Medium Grid 1" w:uiPriority="67"/>
+    <w:lsdException w:name="Medium Grid 2" w:uiPriority="68"/>
+    <w:lsdException w:name="Medium Grid 3" w:uiPriority="69"/>
+    <w:lsdException w:name="Dark List" w:uiPriority="70"/>
+    <w:lsdException w:name="Colorful Shading" w:uiPriority="71"/>
+    <w:lsdException w:name="Colorful List" w:uiPriority="72"/>
+    <w:lsdException w:name="Colorful Grid" w:uiPriority="73"/>
+    <w:lsdException w:name="Light Shading Accent 1" w:uiPriority="60"/>
+    <w:lsdException w:name="Light List Accent 1" w:uiPriority="61"/>
+    <w:lsdException w:name="Light Grid Accent 1" w:uiPriority="62"/>
+    <w:lsdException w:name="Medium Shading 1 Accent 1" w:uiPriority="63"/>
+    <w:lsdException w:name="Medium Shading 2 Accent 1" w:uiPriority="64"/>
+    <w:lsdException w:name="Medium List 1 Accent 1" w:uiPriority="65"/>
+    <w:lsdException w:name="Revision" w:semiHidden="1"/>
+    <w:lsdException w:name="List Paragraph" w:uiPriority="34" w:qFormat="1"/>
+    <w:lsdException w:name="Quote" w:uiPriority="29" w:qFormat="1"/>
+    <w:lsdException w:name="Intense Quote" w:uiPriority="30" w:qFormat="1"/>
+    <w:lsdException w:name="Medium List 2 Accent 1" w:uiPriority="66"/>
+    <w:lsdException w:name="Medium Grid 1 Accent 1" w:uiPriority="67"/>
+    <w:lsdException w:name="Medium Grid 2 Accent 1" w:uiPriority="68"/>
+    <w:lsdException w:name="Medium Grid 3 Accent 1" w:uiPriority="69"/>
+    <w:lsdException w:name="Dark List Accent 1" w:uiPriority="70"/>
+    <w:lsdException w:name="Colorful Shading Accent 1" w:uiPriority="71"/>
+    <w:lsdException w:name="Colorful List Accent 1" w:uiPriority="72"/>
+    <w:lsdException w:name="Colorful Grid Accent 1" w:uiPriority="73"/>
+    <w:lsdException w:name="Light Shading Accent 2" w:uiPriority="60"/>
+    <w:lsdException w:name="Light List Accent 2" w:uiPriority="61"/>
+    <w:lsdException w:name="Light Grid Accent 2" w:uiPriority="62"/>
+    <w:lsdException w:name="Medium Shading 1 Accent 2" w:uiPriority="63"/>
+    <w:lsdException w:name="Medium Shading 2 Accent 2" w:uiPriority="64"/>
+    <w:lsdException w:name="Medium List 1 Accent 2" w:uiPriority="65"/>
+    <w:lsdException w:name="Medium List 2 Accent 2" w:uiPriority="66"/>
+    <w:lsdException w:name="Medium Grid 1 Accent 2" w:uiPriority="67"/>
+    <w:lsdException w:name="Medium Grid 2 Accent 2" w:uiPriority="68"/>
+    <w:lsdException w:name="Medium Grid 3 Accent 2" w:uiPriority="69"/>
+    <w:lsdException w:name="Dark List Accent 2" w:uiPriority="70"/>
+    <w:lsdException w:name="Colorful Shading Accent 2" w:uiPriority="71"/>
+    <w:lsdException w:name="Colorful List Accent 2" w:uiPriority="72"/>
+    <w:lsdException w:name="Colorful Grid Accent 2" w:uiPriority="73"/>
+    <w:lsdException w:name="Light Shading Accent 3" w:uiPriority="60"/>
+    <w:lsdException w:name="Light List Accent 3" w:uiPriority="61"/>
+    <w:lsdException w:name="Light Grid Accent 3" w:uiPriority="62"/>
+    <w:lsdException w:name="Medium Shading 1 Accent 3" w:uiPriority="63"/>
+    <w:lsdException w:name="Medium Shading 2 Accent 3" w:uiPriority="64"/>
+    <w:lsdException w:name="Medium List 1 Accent 3" w:uiPriority="65"/>
+    <w:lsdException w:name="Medium List 2 Accent 3" w:uiPriority="66"/>
+    <w:lsdException w:name="Medium Grid 1 Accent 3" w:uiPriority="67"/>
+    <w:lsdException w:name="Medium Grid 2 Accent 3" w:uiPriority="68"/>
+    <w:lsdException w:name="Medium Grid 3 Accent 3" w:uiPriority="69"/>
+    <w:lsdException w:name="Dark List Accent 3" w:uiPriority="70"/>
+    <w:lsdException w:name="Colorful Shading Accent 3" w:uiPriority="71"/>
+    <w:lsdException w:name="Colorful List Accent 3" w:uiPriority="72"/>
+    <w:lsdException w:name="Colorful Grid Accent 3" w:uiPriority="73"/>
+    <w:lsdException w:name="Light Shading Accent 4" w:uiPriority="60"/>
+    <w:lsdException w:name="Light List Accent 4" w:uiPriority="61"/>
+    <w:lsdException w:name="Light Grid Accent 4" w:uiPriority="62"/>
+    <w:lsdException w:name="Medium Shading 1 Accent 4" w:uiPriority="63"/>
+    <w:lsdException w:name="Medium Shading 2 Accent 4" w:uiPriority="64"/>
+    <w:lsdException w:name="Medium List 1 Accent 4" w:uiPriority="65"/>
+    <w:lsdException w:name="Medium List 2 Accent 4" w:uiPriority="66"/>
+    <w:lsdException w:name="Medium Grid 1 Accent 4" w:uiPriority="67"/>
+    <w:lsdException w:name="Medium Grid 2 Accent 4" w:uiPriority="68"/>
+    <w:lsdException w:name="Medium Grid 3 Accent 4" w:uiPriority="69"/>
+    <w:lsdException w:name="Dark List Accent 4" w:uiPriority="70"/>
+    <w:lsdException w:name="Colorful Shading Accent 4" w:uiPriority="71"/>
+    <w:lsdException w:name="Colorful List Accent 4" w:uiPriority="72"/>
+    <w:lsdException w:name="Colorful Grid Accent 4" w:uiPriority="73"/>
+    <w:lsdException w:name="Light Shading Accent 5" w:uiPriority="60"/>
+    <w:lsdException w:name="Light List Accent 5" w:uiPriority="61"/>
+    <w:lsdException w:name="Light Grid Accent 5" w:uiPriority="62"/>
+    <w:lsdException w:name="Medium Shading 1 Accent 5" w:uiPriority="63"/>
+    <w:lsdException w:name="Medium Shading 2 Accent 5" w:uiPriority="64"/>
+    <w:lsdException w:name="Medium List 1 Accent 5" w:uiPriority="65"/>
+    <w:lsdException w:name="Medium List 2 Accent 5" w:uiPriority="66"/>
+    <w:lsdException w:name="Medium Grid 1 Accent 5" w:uiPriority="67"/>
+    <w:lsdException w:name="Medium Grid 2 Accent 5" w:uiPriority="68"/>
+    <w:lsdException w:name="Medium Grid 3 Accent 5" w:uiPriority="69"/>
+    <w:lsdException w:name="Dark List Accent 5" w:uiPriority="70"/>
+    <w:lsdException w:name="Colorful Shading Accent 5" w:uiPriority="71"/>
+    <w:lsdException w:name="Colorful List Accent 5" w:uiPriority="72"/>
+    <w:lsdException w:name="Colorful Grid Accent 5" w:uiPriority="73"/>
+    <w:lsdException w:name="Light Shading Accent 6" w:uiPriority="60"/>
+    <w:lsdException w:name="Light List Accent 6" w:uiPriority="61"/>
+    <w:lsdException w:name="Light Grid Accent 6" w:uiPriority="62"/>
+    <w:lsdException w:name="Medium Shading 1 Accent 6" w:uiPriority="63"/>
+    <w:lsdException w:name="Medium Shading 2 Accent 6" w:uiPriority="64"/>
+    <w:lsdException w:name="Medium List 1 Accent 6" w:uiPriority="65"/>
+    <w:lsdException w:name="Medium List 2 Accent 6" w:uiPriority="66"/>
+    <w:lsdException w:name="Medium Grid 1 Accent 6" w:uiPriority="67"/>
+    <w:lsdException w:name="Medium Grid 2 Accent 6" w:uiPriority="68"/>
+    <w:lsdException w:name="Medium Grid 3 Accent 6" w:uiPriority="69"/>
+    <w:lsdException w:name="Dark List Accent 6" w:uiPriority="70"/>
+    <w:lsdException w:name="Colorful Shading Accent 6" w:uiPriority="71"/>
+    <w:lsdException w:name="Colorful List Accent 6" w:uiPriority="72"/>
+    <w:lsdException w:name="Colorful Grid Accent 6" w:uiPriority="73"/>
+    <w:lsdException w:name="Subtle Emphasis" w:uiPriority="19" w:qFormat="1"/>
+    <w:lsdException w:name="Intense Emphasis" w:uiPriority="21" w:qFormat="1"/>
+    <w:lsdException w:name="Subtle Reference" w:uiPriority="31" w:qFormat="1"/>
+    <w:lsdException w:name="Intense Reference" w:uiPriority="32" w:qFormat="1"/>
+    <w:lsdException w:name="Book Title" w:uiPriority="33" w:qFormat="1"/>
+    <w:lsdException w:name="Bibliography" w:semiHidden="1" w:uiPriority="37" w:unhideWhenUsed="1"/>
+    <w:lsdException w:name="TOC Heading" w:semiHidden="1" w:uiPriority="39" w:unhideWhenUsed="1" w:qFormat="1"/>
+    <w:lsdException w:name="Plain Table 1" w:uiPriority="41"/>
+    <w:lsdException w:name="Plain Table 2" w:uiPriority="42"/>
+    <w:lsdException w:name="Plain Table 3" w:uiPriority="43"/>
+    <w:lsdException w:name="Plain Table 4" w:uiPriority="44"/>
+    <w:lsdException w:name="Plain Table 5" w:uiPriority="45"/>
+    <w:lsdException w:name="Grid Table Light" w:uiPriority="40"/>
+    <w:lsdException w:name="Grid Table 1 Light" w:uiPriority="46"/>
+    <w:lsdException w:name="Grid Table 2" w:uiPriority="47"/>
+    <w:lsdException w:name="Grid Table 3" w:uiPriority="48"/>
+    <w:lsdException w:name="Grid Table 4" w:uiPriority="49"/>
+    <w:lsdException w:name="Grid Table 5 Dark" w:uiPriority="50"/>
+    <w:lsdException w:name="Grid Table 6 Colorful" w:uiPriority="51"/>
+    <w:lsdException w:name="Grid Table 7 Colorful" w:uiPriority="52"/>
+    <w:lsdException w:name="Grid Table 1 Light Accent 1" w:uiPriority="46"/>
+    <w:lsdException w:name="Grid Table 2 Accent 1" w:uiPriority="47"/>
+    <w:lsdException w:name="Grid Table 3 Accent 1" w:uiPriority="48"/>
+    <w:lsdException w:name="Grid Table 4 Accent 1" w:uiPriority="49"/>
+    <w:lsdException w:name="Grid Table 5 Dark Accent 1" w:uiPriority="50"/>
+    <w:lsdException w:name="Grid Table 6 Colorful Accent 1" w:uiPriority="51"/>
+    <w:lsdException w:name="Grid Table 7 Colorful Accent 1" w:uiPriority="52"/>
+    <w:lsdException w:name="Grid Table 1 Light Accent 2" w:uiPriority="46"/>
+    <w:lsdException w:name="Grid Table 2 Accent 2" w:uiPriority="47"/>
+    <w:lsdException w:name="Grid Table 3 Accent 2" w:uiPriority="48"/>
+    <w:lsdException w:name="Grid Table 4 Accent 2" w:uiPriority="49"/>
+    <w:lsdException w:name="Grid Table 5 Dark Accent 2" w:uiPriority="50"/>
+    <w:lsdException w:name="Grid Table 6 Colorful Accent 2" w:uiPriority="51"/>
+    <w:lsdException w:name="Grid Table 7 Colorful Accent 2" w:uiPriority="52"/>
+    <w:lsdException w:name="Grid Table 1 Light Accent 3" w:uiPriority="46"/>
+    <w:lsdException w:name="Grid Table 2 Accent 3" w:uiPriority="47"/>
+    <w:lsdException w:name="Grid Table 3 Accent 3" w:uiPriority="48"/>
+    <w:lsdException w:name="Grid Table 4 Accent 3" w:uiPriority="49"/>
+    <w:lsdException w:name="Grid Table 5 Dark Accent 3" w:uiPriority="50"/>
+    <w:lsdException w:name="Grid Table 6 Colorful Accent 3" w:uiPriority="51"/>
+    <w:lsdException w:name="Grid Table 7 Colorful Accent 3" w:uiPriority="52"/>
+    <w:lsdException w:name="Grid Table 1 Light Accent 4" w:uiPriority="46"/>
+    <w:lsdException w:name="Grid Table 2 Accent 4" w:uiPriority="47"/>
+    <w:lsdException w:name="Grid Table 3 Accent 4" w:uiPriority="48"/>
+    <w:lsdException w:name="Grid Table 4 Accent 4" w:uiPriority="49"/>
+    <w:lsdException w:name="Grid Table 5 Dark Accent 4" w:uiPriority="50"/>
+    <w:lsdException w:name="Grid Table 6 Colorful Accent 4" w:uiPriority="51"/>
+    <w:lsdException w:name="Grid Table 7 Colorful Accent 4" w:uiPriority="52"/>
+    <w:lsdException w:name="Grid Table 1 Light Accent 5" w:uiPriority="46"/>
+    <w:lsdException w:name="Grid Table 2 Accent 5" w:uiPriority="47"/>
+    <w:lsdException w:name="Grid Table 3 Accent 5" w:uiPriority="48"/>
+    <w:lsdException w:name="Grid Table 4 Accent 5" w:uiPriority="49"/>
+    <w:lsdException w:name="Grid Table 5 Dark Accent 5" w:uiPriority="50"/>
+    <w:lsdException w:name="Grid Table 6 Colorful Accent 5" w:uiPriority="51"/>
+    <w:lsdException w:name="Grid Table 7 Colorful Accent 5" w:uiPriority="52"/>
+    <w:lsdException w:name="Grid Table 1 Light Accent 6" w:uiPriority="46"/>
+    <w:lsdException w:name="Grid Table 2 Accent 6" w:uiPriority="47"/>
+    <w:lsdException w:name="Grid Table 3 Accent 6" w:uiPriority="48"/>
+    <w:lsdException w:name="Grid Table 4 Accent 6" w:uiPriority="49"/>
+    <w:lsdException w:name="Grid Table 5 Dark Accent 6" w:uiPriority="50"/>
+    <w:lsdException w:name="Grid Table 6 Colorful Accent 6" w:uiPriority="51"/>
+    <w:lsdException w:name="Grid Table 7 Colorful Accent 6" w:uiPriority="52"/>
+    <w:lsdException w:name="List Table 1 Light" w:uiPriority="46"/>
+    <w:lsdException w:name="List Table 2" w:uiPriority="47"/>
+    <w:lsdException w:name="List Table 3" w:uiPriority="48"/>
+    <w:lsdException w:name="List Table 4" w:uiPriority="49"/>
+    <w:lsdException w:name="List Table 5 Dark" w:uiPriority="50"/>
+    <w:lsdException w:name="List Table 6 Colorful" w:uiPriority="51"/>
+    <w:lsdException w:name="List Table 7 Colorful" w:uiPriority="52"/>
+    <w:lsdException w:name="List Table 1 Light Accent 1" w:uiPriority="46"/>
+    <w:lsdException w:name="List Table 2 Accent 1" w:uiPriority="47"/>
+    <w:lsdException w:name="List Table 3 Accent 1" w:uiPriority="48"/>
+    <w:lsdException w:name="List Table 4 Accent 1" w:uiPriority="49"/>
+    <w:lsdException w:name="List Table 5 Dark Accent 1" w:uiPriority="50"/>
+    <w:lsdException w:name="List Table 6 Colorful Accent 1" w:uiPriority="51"/>
+    <w:lsdException w:name="List Table 7 Colorful Accent 1" w:uiPriority="52"/>
+    <w:lsdException w:name="List Table 1 Light Accent 2" w:uiPriority="46"/>
+    <w:lsdException w:name="List Table 2 Accent 2" w:uiPriority="47"/>
+    <w:lsdException w:name="List Table 3 Accent 2" w:uiPriority="48"/>
+    <w:lsdException w:name="List Table 4 Accent 2" w:uiPriority="49"/>
+    <w:lsdException w:name="List Table 5 Dark Accent 2" w:uiPriority="50"/>
+    <w:lsdException w:name="List Table 6 Colorful Accent 2" w:uiPriority="51"/>
+    <w:lsdException w:name="List Table 7 Colorful Accent 2" w:uiPriority="52"/>
+    <w:lsdException w:name="List Table 1 Light Accent 3" w:uiPriority="46"/>
+    <w:lsdException w:name="List Table 2 Accent 3" w:uiPriority="47"/>
+    <w:lsdException w:name="List Table 3 Accent 3" w:uiPriority="48"/>
+    <w:lsdException w:name="List Table 4 Accent 3" w:uiPriority="49"/>
+    <w:lsdException w:name="List Table 5 Dark Accent 3" w:uiPriority="50"/>
+    <w:lsdException w:name="List Table 6 Colorful Accent 3" w:uiPriority="51"/>
+    <w:lsdException w:name="List Table 7 Colorful Accent 3" w:uiPriority="52"/>
+    <w:lsdException w:name="List Table 1 Light Accent 4" w:uiPriority="46"/>
+    <w:lsdException w:name="List Table 2 Accent 4" w:uiPriority="47"/>
+    <w:lsdException w:name="List Table 3 Accent 4" w:uiPriority="48"/>
+    <w:lsdException w:name="List Table 4 Accent 4" w:uiPriority="49"/>
+    <w:lsdException w:name="List Table 5 Dark Accent 4" w:uiPriority="50"/>
+    <w:lsdException w:name="List Table 6 Colorful Accent 4" w:uiPriority="51"/>
+    <w:lsdException w:name="List Table 7 Colorful Accent 4" w:uiPriority="52"/>
+    <w:lsdException w:name="List Table 1 Light Accent 5" w:uiPriority="46"/>
+    <w:lsdException w:name="List Table 2 Accent 5" w:uiPriority="47"/>
+    <w:lsdException w:name="List Table 3 Accent 5" w:uiPriority="48"/>
+    <w:lsdException w:name="List Table 4 Accent 5" w:uiPriority="49"/>
+    <w:lsdException w:name="List Table 5 Dark Accent 5" w:uiPriority="50"/>
+    <w:lsdException w:name="List Table 6 Colorful Accent 5" w:uiPriority="51"/>
+    <w:lsdException w:name="List Table 7 Colorful Accent 5" w:uiPriority="52"/>
+    <w:lsdException w:name="List Table 1 Light Accent 6" w:uiPriority="46"/>
+    <w:lsdException w:name="List Table 2 Accent 6" w:uiPriority="47"/>
+    <w:lsdException w:name="List Table 3 Accent 6" w:uiPriority="48"/>
+    <w:lsdException w:name="List Table 4 Accent 6" w:uiPriority="49"/>
+    <w:lsdException w:name="List Table 5 Dark Accent 6" w:uiPriority="50"/>
+    <w:lsdException w:name="List Table 6 Colorful Accent 6" w:uiPriority="51"/>
+    <w:lsdException w:name="List Table 7 Colorful Accent 6" w:uiPriority="52"/>
+    <w:lsdException w:name="Mention" w:semiHidden="1" w:unhideWhenUsed="1"/>
+    <w:lsdException w:name="Smart Hyperlink" w:semiHidden="1" w:unhideWhenUsed="1"/>
+    <w:lsdException w:name="Hashtag" w:semiHidden="1" w:unhideWhenUsed="1"/>
+    <w:lsdException w:name="Unresolved Mention" w:semiHidden="1" w:unhideWhenUsed="1"/>
+    <w:lsdException w:name="Smart Link" w:semiHidden="1" w:unhideWhenUsed="1"/>
   </w:latentStyles>
   <w:style w:type="paragraph" w:default="1" w:styleId="Normal">
     <w:name w:val="Normal"/>
@@ -20693,7 +21546,6 @@
       <w:spacing w:after="0" w:line="240" w:lineRule="auto"/>
     </w:pPr>
     <w:tblPr>
-      <w:tblInd w:w="0" w:type="dxa"/>
       <w:tblBorders>
         <w:top w:val="single" w:sz="4" w:space="0" w:color="auto"/>
         <w:left w:val="single" w:sz="4" w:space="0" w:color="auto"/>
@@ -20702,334 +21554,6 @@
         <w:insideH w:val="single" w:sz="4" w:space="0" w:color="auto"/>
         <w:insideV w:val="single" w:sz="4" w:space="0" w:color="auto"/>
       </w:tblBorders>
-      <w:tblCellMar>
-        <w:top w:w="0" w:type="dxa"/>
-        <w:left w:w="108" w:type="dxa"/>
-        <w:bottom w:w="0" w:type="dxa"/>
-        <w:right w:w="108" w:type="dxa"/>
-      </w:tblCellMar>
-    </w:tblPr>
-  </w:style>
-  <w:style w:type="paragraph" w:styleId="Header">
-    <w:name w:val="header"/>
-    <w:basedOn w:val="Normal"/>
-    <w:link w:val="HeaderChar"/>
-    <w:uiPriority w:val="99"/>
-    <w:unhideWhenUsed/>
-    <w:rsid w:val="00561D3A"/>
-    <w:pPr>
-      <w:tabs>
-        <w:tab w:val="center" w:pos="4252"/>
-        <w:tab w:val="right" w:pos="8504"/>
-      </w:tabs>
-      <w:spacing w:after="0" w:line="240" w:lineRule="auto"/>
-    </w:pPr>
-  </w:style>
-  <w:style w:type="character" w:customStyle="1" w:styleId="HeaderChar">
-    <w:name w:val="Header Char"/>
-    <w:basedOn w:val="DefaultParagraphFont"/>
-    <w:link w:val="Header"/>
-    <w:uiPriority w:val="99"/>
-    <w:rsid w:val="00561D3A"/>
-  </w:style>
-  <w:style w:type="paragraph" w:styleId="Footer">
-    <w:name w:val="footer"/>
-    <w:basedOn w:val="Normal"/>
-    <w:link w:val="FooterChar"/>
-    <w:uiPriority w:val="99"/>
-    <w:unhideWhenUsed/>
-    <w:rsid w:val="00561D3A"/>
-    <w:pPr>
-      <w:tabs>
-        <w:tab w:val="center" w:pos="4252"/>
-        <w:tab w:val="right" w:pos="8504"/>
-      </w:tabs>
-      <w:spacing w:after="0" w:line="240" w:lineRule="auto"/>
-    </w:pPr>
-  </w:style>
-  <w:style w:type="character" w:customStyle="1" w:styleId="FooterChar">
-    <w:name w:val="Footer Char"/>
-    <w:basedOn w:val="DefaultParagraphFont"/>
-    <w:link w:val="Footer"/>
-    <w:uiPriority w:val="99"/>
-    <w:rsid w:val="00561D3A"/>
-  </w:style>
-  <w:style w:type="paragraph" w:styleId="Revision">
-    <w:name w:val="Revision"/>
-    <w:hidden/>
-    <w:uiPriority w:val="99"/>
-    <w:semiHidden/>
-    <w:rsid w:val="00AC17F0"/>
-    <w:pPr>
-      <w:spacing w:after="0" w:line="240" w:lineRule="auto"/>
-    </w:pPr>
-  </w:style>
-  <w:style w:type="character" w:styleId="Hyperlink">
-    <w:name w:val="Hyperlink"/>
-    <w:uiPriority w:val="99"/>
-    <w:semiHidden/>
-    <w:unhideWhenUsed/>
-    <w:rsid w:val="003303E9"/>
-    <w:rPr>
-      <w:color w:val="0000FF"/>
-      <w:u w:val="single"/>
-    </w:rPr>
-  </w:style>
-</w:styles>
-</file>
-
-<file path=word/stylesWithEffects.xml><?xml version="1.0" encoding="utf-8"?>
-<w:styles xmlns:wpc="http://schemas.microsoft.com/office/word/2010/wordprocessingCanvas" xmlns:mc="http://schemas.openxmlformats.org/markup-compatibility/2006" xmlns:o="urn:schemas-microsoft-com:office:office" xmlns:r="http://schemas.openxmlformats.org/officeDocument/2006/relationships" xmlns:m="http://schemas.openxmlformats.org/officeDocument/2006/math" xmlns:v="urn:schemas-microsoft-com:vml" xmlns:wp14="http://schemas.microsoft.com/office/word/2010/wordprocessingDrawing" xmlns:wp="http://schemas.openxmlformats.org/drawingml/2006/wordprocessingDrawing" xmlns:w10="urn:schemas-microsoft-com:office:word" xmlns:w="http://schemas.openxmlformats.org/wordprocessingml/2006/main" xmlns:w14="http://schemas.microsoft.com/office/word/2010/wordml" xmlns:wpg="http://schemas.microsoft.com/office/word/2010/wordprocessingGroup" xmlns:wpi="http://schemas.microsoft.com/office/word/2010/wordprocessingInk" xmlns:wne="http://schemas.microsoft.com/office/word/2006/wordml" xmlns:wps="http://schemas.microsoft.com/office/word/2010/wordprocessingShape" mc:Ignorable="w14 wp14">
-  <w:docDefaults>
-    <w:rPrDefault>
-      <w:rPr>
-        <w:rFonts w:asciiTheme="minorHAnsi" w:eastAsiaTheme="minorEastAsia" w:hAnsiTheme="minorHAnsi" w:cstheme="minorBidi"/>
-        <w:sz w:val="22"/>
-        <w:szCs w:val="22"/>
-        <w:lang w:val="pt-BR" w:eastAsia="pt-BR" w:bidi="ar-SA"/>
-      </w:rPr>
-    </w:rPrDefault>
-    <w:pPrDefault>
-      <w:pPr>
-        <w:spacing w:after="200" w:line="276" w:lineRule="auto"/>
-      </w:pPr>
-    </w:pPrDefault>
-  </w:docDefaults>
-  <w:latentStyles w:defLockedState="0" w:defUIPriority="99" w:defSemiHidden="1" w:defUnhideWhenUsed="1" w:defQFormat="0" w:count="267">
-    <w:lsdException w:name="Normal" w:semiHidden="0" w:uiPriority="0" w:unhideWhenUsed="0" w:qFormat="1"/>
-    <w:lsdException w:name="heading 1" w:semiHidden="0" w:uiPriority="9" w:unhideWhenUsed="0" w:qFormat="1"/>
-    <w:lsdException w:name="heading 2" w:uiPriority="9" w:qFormat="1"/>
-    <w:lsdException w:name="heading 3" w:uiPriority="9" w:qFormat="1"/>
-    <w:lsdException w:name="heading 4" w:uiPriority="9" w:qFormat="1"/>
-    <w:lsdException w:name="heading 5" w:uiPriority="9" w:qFormat="1"/>
-    <w:lsdException w:name="heading 6" w:uiPriority="9" w:qFormat="1"/>
-    <w:lsdException w:name="heading 7" w:uiPriority="9" w:qFormat="1"/>
-    <w:lsdException w:name="heading 8" w:uiPriority="9" w:qFormat="1"/>
-    <w:lsdException w:name="heading 9" w:uiPriority="9" w:qFormat="1"/>
-    <w:lsdException w:name="toc 1" w:uiPriority="39"/>
-    <w:lsdException w:name="toc 2" w:uiPriority="39"/>
-    <w:lsdException w:name="toc 3" w:uiPriority="39"/>
-    <w:lsdException w:name="toc 4" w:uiPriority="39"/>
-    <w:lsdException w:name="toc 5" w:uiPriority="39"/>
-    <w:lsdException w:name="toc 6" w:uiPriority="39"/>
-    <w:lsdException w:name="toc 7" w:uiPriority="39"/>
-    <w:lsdException w:name="toc 8" w:uiPriority="39"/>
-    <w:lsdException w:name="toc 9" w:uiPriority="39"/>
-    <w:lsdException w:name="caption" w:uiPriority="35" w:qFormat="1"/>
-    <w:lsdException w:name="Title" w:semiHidden="0" w:uiPriority="10" w:unhideWhenUsed="0" w:qFormat="1"/>
-    <w:lsdException w:name="Default Paragraph Font" w:uiPriority="1"/>
-    <w:lsdException w:name="Subtitle" w:semiHidden="0" w:uiPriority="11" w:unhideWhenUsed="0" w:qFormat="1"/>
-    <w:lsdException w:name="Strong" w:semiHidden="0" w:uiPriority="22" w:unhideWhenUsed="0" w:qFormat="1"/>
-    <w:lsdException w:name="Emphasis" w:semiHidden="0" w:uiPriority="20" w:unhideWhenUsed="0" w:qFormat="1"/>
-    <w:lsdException w:name="Table Grid" w:semiHidden="0" w:uiPriority="59" w:unhideWhenUsed="0"/>
-    <w:lsdException w:name="Placeholder Text" w:unhideWhenUsed="0"/>
-    <w:lsdException w:name="No Spacing" w:semiHidden="0" w:uiPriority="1" w:unhideWhenUsed="0" w:qFormat="1"/>
-    <w:lsdException w:name="Light Shading" w:semiHidden="0" w:uiPriority="60" w:unhideWhenUsed="0"/>
-    <w:lsdException w:name="Light List" w:semiHidden="0" w:uiPriority="61" w:unhideWhenUsed="0"/>
-    <w:lsdException w:name="Light Grid" w:semiHidden="0" w:uiPriority="62" w:unhideWhenUsed="0"/>
-    <w:lsdException w:name="Medium Shading 1" w:semiHidden="0" w:uiPriority="63" w:unhideWhenUsed="0"/>
-    <w:lsdException w:name="Medium Shading 2" w:semiHidden="0" w:uiPriority="64" w:unhideWhenUsed="0"/>
-    <w:lsdException w:name="Medium List 1" w:semiHidden="0" w:uiPriority="65" w:unhideWhenUsed="0"/>
-    <w:lsdException w:name="Medium List 2" w:semiHidden="0" w:uiPriority="66" w:unhideWhenUsed="0"/>
-    <w:lsdException w:name="Medium Grid 1" w:semiHidden="0" w:uiPriority="67" w:unhideWhenUsed="0"/>
-    <w:lsdException w:name="Medium Grid 2" w:semiHidden="0" w:uiPriority="68" w:unhideWhenUsed="0"/>
-    <w:lsdException w:name="Medium Grid 3" w:semiHidden="0" w:uiPriority="69" w:unhideWhenUsed="0"/>
-    <w:lsdException w:name="Dark List" w:semiHidden="0" w:uiPriority="70" w:unhideWhenUsed="0"/>
-    <w:lsdException w:name="Colorful Shading" w:semiHidden="0" w:uiPriority="71" w:unhideWhenUsed="0"/>
-    <w:lsdException w:name="Colorful List" w:semiHidden="0" w:uiPriority="72" w:unhideWhenUsed="0"/>
-    <w:lsdException w:name="Colorful Grid" w:semiHidden="0" w:uiPriority="73" w:unhideWhenUsed="0"/>
-    <w:lsdException w:name="Light Shading Accent 1" w:semiHidden="0" w:uiPriority="60" w:unhideWhenUsed="0"/>
-    <w:lsdException w:name="Light List Accent 1" w:semiHidden="0" w:uiPriority="61" w:unhideWhenUsed="0"/>
-    <w:lsdException w:name="Light Grid Accent 1" w:semiHidden="0" w:uiPriority="62" w:unhideWhenUsed="0"/>
-    <w:lsdException w:name="Medium Shading 1 Accent 1" w:semiHidden="0" w:uiPriority="63" w:unhideWhenUsed="0"/>
-    <w:lsdException w:name="Medium Shading 2 Accent 1" w:semiHidden="0" w:uiPriority="64" w:unhideWhenUsed="0"/>
-    <w:lsdException w:name="Medium List 1 Accent 1" w:semiHidden="0" w:uiPriority="65" w:unhideWhenUsed="0"/>
-    <w:lsdException w:name="Revision" w:unhideWhenUsed="0"/>
-    <w:lsdException w:name="List Paragraph" w:semiHidden="0" w:uiPriority="34" w:unhideWhenUsed="0" w:qFormat="1"/>
-    <w:lsdException w:name="Quote" w:semiHidden="0" w:uiPriority="29" w:unhideWhenUsed="0" w:qFormat="1"/>
-    <w:lsdException w:name="Intense Quote" w:semiHidden="0" w:uiPriority="30" w:unhideWhenUsed="0" w:qFormat="1"/>
-    <w:lsdException w:name="Medium List 2 Accent 1" w:semiHidden="0" w:uiPriority="66" w:unhideWhenUsed="0"/>
-    <w:lsdException w:name="Medium Grid 1 Accent 1" w:semiHidden="0" w:uiPriority="67" w:unhideWhenUsed="0"/>
-    <w:lsdException w:name="Medium Grid 2 Accent 1" w:semiHidden="0" w:uiPriority="68" w:unhideWhenUsed="0"/>
-    <w:lsdException w:name="Medium Grid 3 Accent 1" w:semiHidden="0" w:uiPriority="69" w:unhideWhenUsed="0"/>
-    <w:lsdException w:name="Dark List Accent 1" w:semiHidden="0" w:uiPriority="70" w:unhideWhenUsed="0"/>
-    <w:lsdException w:name="Colorful Shading Accent 1" w:semiHidden="0" w:uiPriority="71" w:unhideWhenUsed="0"/>
-    <w:lsdException w:name="Colorful List Accent 1" w:semiHidden="0" w:uiPriority="72" w:unhideWhenUsed="0"/>
-    <w:lsdException w:name="Colorful Grid Accent 1" w:semiHidden="0" w:uiPriority="73" w:unhideWhenUsed="0"/>
-    <w:lsdException w:name="Light Shading Accent 2" w:semiHidden="0" w:uiPriority="60" w:unhideWhenUsed="0"/>
-    <w:lsdException w:name="Light List Accent 2" w:semiHidden="0" w:uiPriority="61" w:unhideWhenUsed="0"/>
-    <w:lsdException w:name="Light Grid Accent 2" w:semiHidden="0" w:uiPriority="62" w:unhideWhenUsed="0"/>
-    <w:lsdException w:name="Medium Shading 1 Accent 2" w:semiHidden="0" w:uiPriority="63" w:unhideWhenUsed="0"/>
-    <w:lsdException w:name="Medium Shading 2 Accent 2" w:semiHidden="0" w:uiPriority="64" w:unhideWhenUsed="0"/>
-    <w:lsdException w:name="Medium List 1 Accent 2" w:semiHidden="0" w:uiPriority="65" w:unhideWhenUsed="0"/>
-    <w:lsdException w:name="Medium List 2 Accent 2" w:semiHidden="0" w:uiPriority="66" w:unhideWhenUsed="0"/>
-    <w:lsdException w:name="Medium Grid 1 Accent 2" w:semiHidden="0" w:uiPriority="67" w:unhideWhenUsed="0"/>
-    <w:lsdException w:name="Medium Grid 2 Accent 2" w:semiHidden="0" w:uiPriority="68" w:unhideWhenUsed="0"/>
-    <w:lsdException w:name="Medium Grid 3 Accent 2" w:semiHidden="0" w:uiPriority="69" w:unhideWhenUsed="0"/>
-    <w:lsdException w:name="Dark List Accent 2" w:semiHidden="0" w:uiPriority="70" w:unhideWhenUsed="0"/>
-    <w:lsdException w:name="Colorful Shading Accent 2" w:semiHidden="0" w:uiPriority="71" w:unhideWhenUsed="0"/>
-    <w:lsdException w:name="Colorful List Accent 2" w:semiHidden="0" w:uiPriority="72" w:unhideWhenUsed="0"/>
-    <w:lsdException w:name="Colorful Grid Accent 2" w:semiHidden="0" w:uiPriority="73" w:unhideWhenUsed="0"/>
-    <w:lsdException w:name="Light Shading Accent 3" w:semiHidden="0" w:uiPriority="60" w:unhideWhenUsed="0"/>
-    <w:lsdException w:name="Light List Accent 3" w:semiHidden="0" w:uiPriority="61" w:unhideWhenUsed="0"/>
-    <w:lsdException w:name="Light Grid Accent 3" w:semiHidden="0" w:uiPriority="62" w:unhideWhenUsed="0"/>
-    <w:lsdException w:name="Medium Shading 1 Accent 3" w:semiHidden="0" w:uiPriority="63" w:unhideWhenUsed="0"/>
-    <w:lsdException w:name="Medium Shading 2 Accent 3" w:semiHidden="0" w:uiPriority="64" w:unhideWhenUsed="0"/>
-    <w:lsdException w:name="Medium List 1 Accent 3" w:semiHidden="0" w:uiPriority="65" w:unhideWhenUsed="0"/>
-    <w:lsdException w:name="Medium List 2 Accent 3" w:semiHidden="0" w:uiPriority="66" w:unhideWhenUsed="0"/>
-    <w:lsdException w:name="Medium Grid 1 Accent 3" w:semiHidden="0" w:uiPriority="67" w:unhideWhenUsed="0"/>
-    <w:lsdException w:name="Medium Grid 2 Accent 3" w:semiHidden="0" w:uiPriority="68" w:unhideWhenUsed="0"/>
-    <w:lsdException w:name="Medium Grid 3 Accent 3" w:semiHidden="0" w:uiPriority="69" w:unhideWhenUsed="0"/>
-    <w:lsdException w:name="Dark List Accent 3" w:semiHidden="0" w:uiPriority="70" w:unhideWhenUsed="0"/>
-    <w:lsdException w:name="Colorful Shading Accent 3" w:semiHidden="0" w:uiPriority="71" w:unhideWhenUsed="0"/>
-    <w:lsdException w:name="Colorful List Accent 3" w:semiHidden="0" w:uiPriority="72" w:unhideWhenUsed="0"/>
-    <w:lsdException w:name="Colorful Grid Accent 3" w:semiHidden="0" w:uiPriority="73" w:unhideWhenUsed="0"/>
-    <w:lsdException w:name="Light Shading Accent 4" w:semiHidden="0" w:uiPriority="60" w:unhideWhenUsed="0"/>
-    <w:lsdException w:name="Light List Accent 4" w:semiHidden="0" w:uiPriority="61" w:unhideWhenUsed="0"/>
-    <w:lsdException w:name="Light Grid Accent 4" w:semiHidden="0" w:uiPriority="62" w:unhideWhenUsed="0"/>
-    <w:lsdException w:name="Medium Shading 1 Accent 4" w:semiHidden="0" w:uiPriority="63" w:unhideWhenUsed="0"/>
-    <w:lsdException w:name="Medium Shading 2 Accent 4" w:semiHidden="0" w:uiPriority="64" w:unhideWhenUsed="0"/>
-    <w:lsdException w:name="Medium List 1 Accent 4" w:semiHidden="0" w:uiPriority="65" w:unhideWhenUsed="0"/>
-    <w:lsdException w:name="Medium List 2 Accent 4" w:semiHidden="0" w:uiPriority="66" w:unhideWhenUsed="0"/>
-    <w:lsdException w:name="Medium Grid 1 Accent 4" w:semiHidden="0" w:uiPriority="67" w:unhideWhenUsed="0"/>
-    <w:lsdException w:name="Medium Grid 2 Accent 4" w:semiHidden="0" w:uiPriority="68" w:unhideWhenUsed="0"/>
-    <w:lsdException w:name="Medium Grid 3 Accent 4" w:semiHidden="0" w:uiPriority="69" w:unhideWhenUsed="0"/>
-    <w:lsdException w:name="Dark List Accent 4" w:semiHidden="0" w:uiPriority="70" w:unhideWhenUsed="0"/>
-    <w:lsdException w:name="Colorful Shading Accent 4" w:semiHidden="0" w:uiPriority="71" w:unhideWhenUsed="0"/>
-    <w:lsdException w:name="Colorful List Accent 4" w:semiHidden="0" w:uiPriority="72" w:unhideWhenUsed="0"/>
-    <w:lsdException w:name="Colorful Grid Accent 4" w:semiHidden="0" w:uiPriority="73" w:unhideWhenUsed="0"/>
-    <w:lsdException w:name="Light Shading Accent 5" w:semiHidden="0" w:uiPriority="60" w:unhideWhenUsed="0"/>
-    <w:lsdException w:name="Light List Accent 5" w:semiHidden="0" w:uiPriority="61" w:unhideWhenUsed="0"/>
-    <w:lsdException w:name="Light Grid Accent 5" w:semiHidden="0" w:uiPriority="62" w:unhideWhenUsed="0"/>
-    <w:lsdException w:name="Medium Shading 1 Accent 5" w:semiHidden="0" w:uiPriority="63" w:unhideWhenUsed="0"/>
-    <w:lsdException w:name="Medium Shading 2 Accent 5" w:semiHidden="0" w:uiPriority="64" w:unhideWhenUsed="0"/>
-    <w:lsdException w:name="Medium List 1 Accent 5" w:semiHidden="0" w:uiPriority="65" w:unhideWhenUsed="0"/>
-    <w:lsdException w:name="Medium List 2 Accent 5" w:semiHidden="0" w:uiPriority="66" w:unhideWhenUsed="0"/>
-    <w:lsdException w:name="Medium Grid 1 Accent 5" w:semiHidden="0" w:uiPriority="67" w:unhideWhenUsed="0"/>
-    <w:lsdException w:name="Medium Grid 2 Accent 5" w:semiHidden="0" w:uiPriority="68" w:unhideWhenUsed="0"/>
-    <w:lsdException w:name="Medium Grid 3 Accent 5" w:semiHidden="0" w:uiPriority="69" w:unhideWhenUsed="0"/>
-    <w:lsdException w:name="Dark List Accent 5" w:semiHidden="0" w:uiPriority="70" w:unhideWhenUsed="0"/>
-    <w:lsdException w:name="Colorful Shading Accent 5" w:semiHidden="0" w:uiPriority="71" w:unhideWhenUsed="0"/>
-    <w:lsdException w:name="Colorful List Accent 5" w:semiHidden="0" w:uiPriority="72" w:unhideWhenUsed="0"/>
-    <w:lsdException w:name="Colorful Grid Accent 5" w:semiHidden="0" w:uiPriority="73" w:unhideWhenUsed="0"/>
-    <w:lsdException w:name="Light Shading Accent 6" w:semiHidden="0" w:uiPriority="60" w:unhideWhenUsed="0"/>
-    <w:lsdException w:name="Light List Accent 6" w:semiHidden="0" w:uiPriority="61" w:unhideWhenUsed="0"/>
-    <w:lsdException w:name="Light Grid Accent 6" w:semiHidden="0" w:uiPriority="62" w:unhideWhenUsed="0"/>
-    <w:lsdException w:name="Medium Shading 1 Accent 6" w:semiHidden="0" w:uiPriority="63" w:unhideWhenUsed="0"/>
-    <w:lsdException w:name="Medium Shading 2 Accent 6" w:semiHidden="0" w:uiPriority="64" w:unhideWhenUsed="0"/>
-    <w:lsdException w:name="Medium List 1 Accent 6" w:semiHidden="0" w:uiPriority="65" w:unhideWhenUsed="0"/>
-    <w:lsdException w:name="Medium List 2 Accent 6" w:semiHidden="0" w:uiPriority="66" w:unhideWhenUsed="0"/>
-    <w:lsdException w:name="Medium Grid 1 Accent 6" w:semiHidden="0" w:uiPriority="67" w:unhideWhenUsed="0"/>
-    <w:lsdException w:name="Medium Grid 2 Accent 6" w:semiHidden="0" w:uiPriority="68" w:unhideWhenUsed="0"/>
-    <w:lsdException w:name="Medium Grid 3 Accent 6" w:semiHidden="0" w:uiPriority="69" w:unhideWhenUsed="0"/>
-    <w:lsdException w:name="Dark List Accent 6" w:semiHidden="0" w:uiPriority="70" w:unhideWhenUsed="0"/>
-    <w:lsdException w:name="Colorful Shading Accent 6" w:semiHidden="0" w:uiPriority="71" w:unhideWhenUsed="0"/>
-    <w:lsdException w:name="Colorful List Accent 6" w:semiHidden="0" w:uiPriority="72" w:unhideWhenUsed="0"/>
-    <w:lsdException w:name="Colorful Grid Accent 6" w:semiHidden="0" w:uiPriority="73" w:unhideWhenUsed="0"/>
-    <w:lsdException w:name="Subtle Emphasis" w:semiHidden="0" w:uiPriority="19" w:unhideWhenUsed="0" w:qFormat="1"/>
-    <w:lsdException w:name="Intense Emphasis" w:semiHidden="0" w:uiPriority="21" w:unhideWhenUsed="0" w:qFormat="1"/>
-    <w:lsdException w:name="Subtle Reference" w:semiHidden="0" w:uiPriority="31" w:unhideWhenUsed="0" w:qFormat="1"/>
-    <w:lsdException w:name="Intense Reference" w:semiHidden="0" w:uiPriority="32" w:unhideWhenUsed="0" w:qFormat="1"/>
-    <w:lsdException w:name="Book Title" w:semiHidden="0" w:uiPriority="33" w:unhideWhenUsed="0" w:qFormat="1"/>
-    <w:lsdException w:name="Bibliography" w:uiPriority="37"/>
-    <w:lsdException w:name="TOC Heading" w:uiPriority="39" w:qFormat="1"/>
-  </w:latentStyles>
-  <w:style w:type="paragraph" w:default="1" w:styleId="Normal">
-    <w:name w:val="Normal"/>
-    <w:qFormat/>
-  </w:style>
-  <w:style w:type="character" w:default="1" w:styleId="DefaultParagraphFont">
-    <w:name w:val="Default Paragraph Font"/>
-    <w:uiPriority w:val="1"/>
-    <w:semiHidden/>
-    <w:unhideWhenUsed/>
-  </w:style>
-  <w:style w:type="table" w:default="1" w:styleId="TableNormal">
-    <w:name w:val="Normal Table"/>
-    <w:uiPriority w:val="99"/>
-    <w:semiHidden/>
-    <w:unhideWhenUsed/>
-    <w:tblPr>
-      <w:tblInd w:w="0" w:type="dxa"/>
-      <w:tblCellMar>
-        <w:top w:w="0" w:type="dxa"/>
-        <w:left w:w="108" w:type="dxa"/>
-        <w:bottom w:w="0" w:type="dxa"/>
-        <w:right w:w="108" w:type="dxa"/>
-      </w:tblCellMar>
-    </w:tblPr>
-  </w:style>
-  <w:style w:type="numbering" w:default="1" w:styleId="NoList">
-    <w:name w:val="No List"/>
-    <w:uiPriority w:val="99"/>
-    <w:semiHidden/>
-    <w:unhideWhenUsed/>
-  </w:style>
-  <w:style w:type="paragraph" w:styleId="ListParagraph">
-    <w:name w:val="List Paragraph"/>
-    <w:basedOn w:val="Normal"/>
-    <w:uiPriority w:val="34"/>
-    <w:qFormat/>
-    <w:rsid w:val="00536C54"/>
-    <w:pPr>
-      <w:ind w:left="720"/>
-      <w:contextualSpacing/>
-    </w:pPr>
-  </w:style>
-  <w:style w:type="paragraph" w:styleId="BalloonText">
-    <w:name w:val="Balloon Text"/>
-    <w:basedOn w:val="Normal"/>
-    <w:link w:val="BalloonTextChar"/>
-    <w:uiPriority w:val="99"/>
-    <w:semiHidden/>
-    <w:unhideWhenUsed/>
-    <w:rsid w:val="00764856"/>
-    <w:pPr>
-      <w:spacing w:after="0" w:line="240" w:lineRule="auto"/>
-    </w:pPr>
-    <w:rPr>
-      <w:rFonts w:ascii="Tahoma" w:hAnsi="Tahoma" w:cs="Tahoma"/>
-      <w:sz w:val="16"/>
-      <w:szCs w:val="16"/>
-    </w:rPr>
-  </w:style>
-  <w:style w:type="character" w:customStyle="1" w:styleId="BalloonTextChar">
-    <w:name w:val="Balloon Text Char"/>
-    <w:basedOn w:val="DefaultParagraphFont"/>
-    <w:link w:val="BalloonText"/>
-    <w:uiPriority w:val="99"/>
-    <w:semiHidden/>
-    <w:rsid w:val="00764856"/>
-    <w:rPr>
-      <w:rFonts w:ascii="Tahoma" w:hAnsi="Tahoma" w:cs="Tahoma"/>
-      <w:sz w:val="16"/>
-      <w:szCs w:val="16"/>
-    </w:rPr>
-  </w:style>
-  <w:style w:type="table" w:styleId="TableGrid">
-    <w:name w:val="Table Grid"/>
-    <w:basedOn w:val="TableNormal"/>
-    <w:uiPriority w:val="59"/>
-    <w:rsid w:val="00E32891"/>
-    <w:pPr>
-      <w:spacing w:after="0" w:line="240" w:lineRule="auto"/>
-    </w:pPr>
-    <w:tblPr>
-      <w:tblInd w:w="0" w:type="dxa"/>
-      <w:tblBorders>
-        <w:top w:val="single" w:sz="4" w:space="0" w:color="auto"/>
-        <w:left w:val="single" w:sz="4" w:space="0" w:color="auto"/>
-        <w:bottom w:val="single" w:sz="4" w:space="0" w:color="auto"/>
-        <w:right w:val="single" w:sz="4" w:space="0" w:color="auto"/>
-        <w:insideH w:val="single" w:sz="4" w:space="0" w:color="auto"/>
-        <w:insideV w:val="single" w:sz="4" w:space="0" w:color="auto"/>
-      </w:tblBorders>
-      <w:tblCellMar>
-        <w:top w:w="0" w:type="dxa"/>
-        <w:left w:w="108" w:type="dxa"/>
-        <w:bottom w:w="0" w:type="dxa"/>
-        <w:right w:w="108" w:type="dxa"/>
-      </w:tblCellMar>
     </w:tblPr>
   </w:style>
   <w:style w:type="paragraph" w:styleId="Header">

</xml_diff>